<commit_message>
made report for first
</commit_message>
<xml_diff>
--- a/Obrazets_otcheta.docx
+++ b/Obrazets_otcheta.docx
@@ -1,6 +1,6 @@
 
 <file path=word/document.xml><?xml version="1.0" encoding="utf-8"?>
-<w:document xmlns:wpc="http://schemas.microsoft.com/office/word/2010/wordprocessingCanvas" xmlns:cx="http://schemas.microsoft.com/office/drawing/2014/chartex" xmlns:cx1="http://schemas.microsoft.com/office/drawing/2015/9/8/chartex" xmlns:cx2="http://schemas.microsoft.com/office/drawing/2015/10/21/chartex" xmlns:cx3="http://schemas.microsoft.com/office/drawing/2016/5/9/chartex" xmlns:cx4="http://schemas.microsoft.com/office/drawing/2016/5/10/chartex" xmlns:cx5="http://schemas.microsoft.com/office/drawing/2016/5/11/chartex" xmlns:cx6="http://schemas.microsoft.com/office/drawing/2016/5/12/chartex" xmlns:cx7="http://schemas.microsoft.com/office/drawing/2016/5/13/chartex" xmlns:cx8="http://schemas.microsoft.com/office/drawing/2016/5/14/chartex" xmlns:mc="http://schemas.openxmlformats.org/markup-compatibility/2006" xmlns:aink="http://schemas.microsoft.com/office/drawing/2016/ink" xmlns:am3d="http://schemas.microsoft.com/office/drawing/2017/model3d" xmlns:o="urn:schemas-microsoft-com:office:office" xmlns:r="http://schemas.openxmlformats.org/officeDocument/2006/relationships" xmlns:m="http://schemas.openxmlformats.org/officeDocument/2006/math" xmlns:v="urn:schemas-microsoft-com:vml" xmlns:wp14="http://schemas.microsoft.com/office/word/2010/wordprocessingDrawing" xmlns:wp="http://schemas.openxmlformats.org/drawingml/2006/wordprocessingDrawing" xmlns:w10="urn:schemas-microsoft-com:office:word" xmlns:w="http://schemas.openxmlformats.org/wordprocessingml/2006/main" xmlns:w14="http://schemas.microsoft.com/office/word/2010/wordml" xmlns:w15="http://schemas.microsoft.com/office/word/2012/wordml" xmlns:w16cex="http://schemas.microsoft.com/office/word/2018/wordml/cex" xmlns:w16cid="http://schemas.microsoft.com/office/word/2016/wordml/cid" xmlns:w16="http://schemas.microsoft.com/office/word/2018/wordml" xmlns:w16sdtdh="http://schemas.microsoft.com/office/word/2020/wordml/sdtdatahash" xmlns:w16se="http://schemas.microsoft.com/office/word/2015/wordml/symex" xmlns:wpg="http://schemas.microsoft.com/office/word/2010/wordprocessingGroup" xmlns:wpi="http://schemas.microsoft.com/office/word/2010/wordprocessingInk" xmlns:wne="http://schemas.microsoft.com/office/word/2006/wordml" xmlns:wps="http://schemas.microsoft.com/office/word/2010/wordprocessingShape" mc:Ignorable="w14 w15 w16se w16cid w16 w16cex w16sdtdh wp14">
+<w:document xmlns:ve="http://schemas.openxmlformats.org/markup-compatibility/2006" xmlns:o="urn:schemas-microsoft-com:office:office" xmlns:r="http://schemas.openxmlformats.org/officeDocument/2006/relationships" xmlns:m="http://schemas.openxmlformats.org/officeDocument/2006/math" xmlns:v="urn:schemas-microsoft-com:vml" xmlns:wp="http://schemas.openxmlformats.org/drawingml/2006/wordprocessingDrawing" xmlns:w10="urn:schemas-microsoft-com:office:word" xmlns:w="http://schemas.openxmlformats.org/wordprocessingml/2006/main" xmlns:wne="http://schemas.microsoft.com/office/word/2006/wordml">
   <w:body>
     <w:tbl>
       <w:tblPr>
@@ -11,7 +11,7 @@
           <w:left w:w="0" w:type="dxa"/>
           <w:right w:w="0" w:type="dxa"/>
         </w:tblCellMar>
-        <w:tblLook w:val="0000" w:firstRow="0" w:lastRow="0" w:firstColumn="0" w:lastColumn="0" w:noHBand="0" w:noVBand="0"/>
+        <w:tblLook w:val="0000"/>
       </w:tblPr>
       <w:tblGrid>
         <w:gridCol w:w="111"/>
@@ -39,7 +39,7 @@
                 <w:left w:w="0" w:type="dxa"/>
                 <w:right w:w="0" w:type="dxa"/>
               </w:tblCellMar>
-              <w:tblLook w:val="0000" w:firstRow="0" w:lastRow="0" w:firstColumn="0" w:lastColumn="0" w:noHBand="0" w:noVBand="0"/>
+              <w:tblLook w:val="0000"/>
             </w:tblPr>
             <w:tblGrid>
               <w:gridCol w:w="2599"/>
@@ -64,7 +64,7 @@
                     <w:spacing w:after="0" w:line="240" w:lineRule="atLeast"/>
                     <w:jc w:val="center"/>
                     <w:rPr>
-                      <w:rFonts w:ascii="Times New Roman" w:eastAsia="Times New Roman" w:hAnsi="Times New Roman" w:cs="Times New Roman"/>
+                      <w:rFonts w:ascii="Times New Roman" w:hAnsi="Times New Roman"/>
                       <w:b/>
                       <w:bCs/>
                       <w:sz w:val="24"/>
@@ -74,7 +74,7 @@
                   </w:pPr>
                   <w:r>
                     <w:rPr>
-                      <w:rFonts w:ascii="Times New Roman" w:eastAsia="Times New Roman" w:hAnsi="Times New Roman" w:cs="Times New Roman"/>
+                      <w:rFonts w:ascii="Times New Roman" w:hAnsi="Times New Roman"/>
                       <w:b/>
                       <w:bCs/>
                       <w:sz w:val="24"/>
@@ -93,7 +93,7 @@
                     <w:spacing w:after="0" w:line="240" w:lineRule="atLeast"/>
                     <w:jc w:val="center"/>
                     <w:rPr>
-                      <w:rFonts w:ascii="Times New Roman" w:eastAsia="Times New Roman" w:hAnsi="Times New Roman" w:cs="Times New Roman"/>
+                      <w:rFonts w:ascii="Times New Roman" w:hAnsi="Times New Roman"/>
                       <w:b/>
                       <w:bCs/>
                       <w:sz w:val="24"/>
@@ -111,7 +111,7 @@
                     <w:spacing w:after="0" w:line="240" w:lineRule="atLeast"/>
                     <w:jc w:val="center"/>
                     <w:rPr>
-                      <w:rFonts w:ascii="Times New Roman" w:eastAsia="Times New Roman" w:hAnsi="Times New Roman" w:cs="Times New Roman"/>
+                      <w:rFonts w:ascii="Times New Roman" w:hAnsi="Times New Roman"/>
                       <w:caps/>
                       <w:sz w:val="24"/>
                       <w:szCs w:val="20"/>
@@ -132,7 +132,7 @@
                     <w:adjustRightInd w:val="0"/>
                     <w:spacing w:after="0" w:line="240" w:lineRule="atLeast"/>
                     <w:rPr>
-                      <w:rFonts w:ascii="Times New Roman" w:eastAsia="Times New Roman" w:hAnsi="Times New Roman" w:cs="Times New Roman"/>
+                      <w:rFonts w:ascii="Times New Roman" w:hAnsi="Times New Roman"/>
                       <w:noProof/>
                       <w:sz w:val="24"/>
                       <w:szCs w:val="20"/>
@@ -141,7 +141,7 @@
                   </w:pPr>
                   <w:r>
                     <w:rPr>
-                      <w:rFonts w:ascii="Times New Roman" w:eastAsia="Times New Roman" w:hAnsi="Times New Roman" w:cs="Times New Roman"/>
+                      <w:rFonts w:ascii="Times New Roman" w:hAnsi="Times New Roman"/>
                       <w:noProof/>
                       <w:sz w:val="24"/>
                       <w:szCs w:val="20"/>
@@ -158,7 +158,7 @@
                     <w:adjustRightInd w:val="0"/>
                     <w:spacing w:after="0" w:line="240" w:lineRule="atLeast"/>
                     <w:rPr>
-                      <w:rFonts w:ascii="Times New Roman" w:eastAsia="Times New Roman" w:hAnsi="Times New Roman" w:cs="Times New Roman"/>
+                      <w:rFonts w:ascii="Times New Roman" w:hAnsi="Times New Roman"/>
                       <w:sz w:val="24"/>
                       <w:szCs w:val="20"/>
                       <w:lang w:eastAsia="ru-RU"/>
@@ -166,7 +166,7 @@
                   </w:pPr>
                   <w:r>
                     <w:rPr>
-                      <w:rFonts w:ascii="Times New Roman" w:eastAsia="Times New Roman" w:hAnsi="Times New Roman" w:cs="Times New Roman"/>
+                      <w:rFonts w:ascii="Times New Roman" w:hAnsi="Times New Roman"/>
                       <w:noProof/>
                       <w:sz w:val="24"/>
                       <w:szCs w:val="20"/>
@@ -176,53 +176,36 @@
                   </w:r>
                   <w:r>
                     <w:rPr>
-                      <w:rFonts w:ascii="Times New Roman" w:eastAsia="Times New Roman" w:hAnsi="Times New Roman" w:cs="Times New Roman"/>
+                      <w:rFonts w:ascii="Times New Roman" w:hAnsi="Times New Roman"/>
                       <w:noProof/>
                       <w:sz w:val="24"/>
                       <w:szCs w:val="20"/>
                       <w:lang w:eastAsia="ru-RU"/>
                     </w:rPr>
-                    <w:drawing>
-                      <wp:inline distT="0" distB="0" distL="0" distR="0" wp14:anchorId="139B2339" wp14:editId="41A2F209">
-                        <wp:extent cx="890693" cy="1009227"/>
-                        <wp:effectExtent l="0" t="0" r="5080" b="635"/>
-                        <wp:docPr id="2" name="Рисунок 2"/>
-                        <wp:cNvGraphicFramePr>
-                          <a:graphicFrameLocks xmlns:a="http://schemas.openxmlformats.org/drawingml/2006/main" noChangeAspect="1"/>
-                        </wp:cNvGraphicFramePr>
-                        <a:graphic xmlns:a="http://schemas.openxmlformats.org/drawingml/2006/main">
-                          <a:graphicData uri="http://schemas.openxmlformats.org/drawingml/2006/picture">
-                            <pic:pic xmlns:pic="http://schemas.openxmlformats.org/drawingml/2006/picture">
-                              <pic:nvPicPr>
-                                <pic:cNvPr id="0" name="ЗНАК_МИРЭА_ч_б.tif"/>
-                                <pic:cNvPicPr/>
-                              </pic:nvPicPr>
-                              <pic:blipFill>
-                                <a:blip r:embed="rId5" cstate="print">
-                                  <a:extLst>
-                                    <a:ext uri="{28A0092B-C50C-407E-A947-70E740481C1C}">
-                                      <a14:useLocalDpi xmlns:a14="http://schemas.microsoft.com/office/drawing/2010/main" val="0"/>
-                                    </a:ext>
-                                  </a:extLst>
-                                </a:blip>
-                                <a:stretch>
-                                  <a:fillRect/>
-                                </a:stretch>
-                              </pic:blipFill>
-                              <pic:spPr>
-                                <a:xfrm>
-                                  <a:off x="0" y="0"/>
-                                  <a:ext cx="890693" cy="1009227"/>
-                                </a:xfrm>
-                                <a:prstGeom prst="rect">
-                                  <a:avLst/>
-                                </a:prstGeom>
-                              </pic:spPr>
-                            </pic:pic>
-                          </a:graphicData>
-                        </a:graphic>
-                      </wp:inline>
-                    </w:drawing>
+                    <w:pict>
+                      <v:shapetype id="_x0000_t75" coordsize="21600,21600" o:spt="75" o:preferrelative="t" path="m@4@5l@4@11@9@11@9@5xe" filled="f" stroked="f">
+                        <v:stroke joinstyle="miter"/>
+                        <v:formulas>
+                          <v:f eqn="if lineDrawn pixelLineWidth 0"/>
+                          <v:f eqn="sum @0 1 0"/>
+                          <v:f eqn="sum 0 0 @1"/>
+                          <v:f eqn="prod @2 1 2"/>
+                          <v:f eqn="prod @3 21600 pixelWidth"/>
+                          <v:f eqn="prod @3 21600 pixelHeight"/>
+                          <v:f eqn="sum @0 0 1"/>
+                          <v:f eqn="prod @6 1 2"/>
+                          <v:f eqn="prod @7 21600 pixelWidth"/>
+                          <v:f eqn="sum @8 21600 0"/>
+                          <v:f eqn="prod @7 21600 pixelHeight"/>
+                          <v:f eqn="sum @10 21600 0"/>
+                        </v:formulas>
+                        <v:path o:extrusionok="f" gradientshapeok="t" o:connecttype="rect"/>
+                        <o:lock v:ext="edit" aspectratio="t"/>
+                      </v:shapetype>
+                      <v:shape id="Рисунок 2" o:spid="_x0000_i1025" type="#_x0000_t75" style="width:69.75pt;height:78.75pt;visibility:visible">
+                        <v:imagedata r:id="rId5" o:title=""/>
+                      </v:shape>
+                    </w:pict>
                   </w:r>
                 </w:p>
               </w:tc>
@@ -239,7 +222,7 @@
                     <w:spacing w:after="0" w:line="240" w:lineRule="atLeast"/>
                     <w:jc w:val="center"/>
                     <w:rPr>
-                      <w:rFonts w:ascii="Times New Roman" w:eastAsia="Times New Roman" w:hAnsi="Times New Roman" w:cs="Times New Roman"/>
+                      <w:rFonts w:ascii="Times New Roman" w:hAnsi="Times New Roman"/>
                       <w:caps/>
                       <w:sz w:val="24"/>
                       <w:szCs w:val="20"/>
@@ -269,7 +252,7 @@
                     <w:spacing w:after="0" w:line="240" w:lineRule="atLeast"/>
                     <w:jc w:val="center"/>
                     <w:rPr>
-                      <w:rFonts w:ascii="Times New Roman" w:eastAsia="Times New Roman" w:hAnsi="Times New Roman" w:cs="Times New Roman"/>
+                      <w:rFonts w:ascii="Times New Roman" w:hAnsi="Times New Roman"/>
                       <w:caps/>
                       <w:sz w:val="20"/>
                       <w:szCs w:val="20"/>
@@ -278,7 +261,7 @@
                   </w:pPr>
                   <w:r>
                     <w:rPr>
-                      <w:rFonts w:ascii="Times New Roman" w:eastAsia="Times New Roman" w:hAnsi="Times New Roman" w:cs="Times New Roman"/>
+                      <w:rFonts w:ascii="Times New Roman" w:hAnsi="Times New Roman"/>
                       <w:caps/>
                       <w:sz w:val="24"/>
                       <w:szCs w:val="24"/>
@@ -311,7 +294,7 @@
                     <w:spacing w:after="0" w:line="240" w:lineRule="exact"/>
                     <w:jc w:val="center"/>
                     <w:rPr>
-                      <w:rFonts w:ascii="Times New Roman" w:eastAsia="Times New Roman" w:hAnsi="Times New Roman" w:cs="Times New Roman"/>
+                      <w:rFonts w:ascii="Times New Roman" w:hAnsi="Times New Roman"/>
                       <w:sz w:val="24"/>
                       <w:szCs w:val="20"/>
                       <w:lang w:eastAsia="ru-RU"/>
@@ -319,7 +302,7 @@
                   </w:pPr>
                   <w:r>
                     <w:rPr>
-                      <w:rFonts w:ascii="Times New Roman" w:eastAsia="Times New Roman" w:hAnsi="Times New Roman" w:cs="Times New Roman"/>
+                      <w:rFonts w:ascii="Times New Roman" w:hAnsi="Times New Roman"/>
                       <w:sz w:val="24"/>
                       <w:szCs w:val="20"/>
                       <w:lang w:eastAsia="ru-RU"/>
@@ -336,7 +319,7 @@
                     <w:spacing w:after="0" w:line="240" w:lineRule="exact"/>
                     <w:jc w:val="center"/>
                     <w:rPr>
-                      <w:rFonts w:ascii="Times New Roman" w:eastAsia="Times New Roman" w:hAnsi="Times New Roman" w:cs="Times New Roman"/>
+                      <w:rFonts w:ascii="Times New Roman" w:hAnsi="Times New Roman"/>
                       <w:sz w:val="24"/>
                       <w:szCs w:val="20"/>
                       <w:lang w:eastAsia="ru-RU"/>
@@ -344,7 +327,7 @@
                   </w:pPr>
                   <w:r>
                     <w:rPr>
-                      <w:rFonts w:ascii="Times New Roman" w:eastAsia="Times New Roman" w:hAnsi="Times New Roman" w:cs="Times New Roman"/>
+                      <w:rFonts w:ascii="Times New Roman" w:hAnsi="Times New Roman"/>
                       <w:sz w:val="24"/>
                       <w:szCs w:val="20"/>
                       <w:lang w:eastAsia="ru-RU"/>
@@ -361,7 +344,7 @@
                     <w:spacing w:after="0" w:line="240" w:lineRule="exact"/>
                     <w:jc w:val="center"/>
                     <w:rPr>
-                      <w:rFonts w:ascii="Times New Roman" w:eastAsia="Times New Roman" w:hAnsi="Times New Roman" w:cs="Times New Roman"/>
+                      <w:rFonts w:ascii="Times New Roman" w:hAnsi="Times New Roman"/>
                       <w:b/>
                       <w:sz w:val="20"/>
                       <w:szCs w:val="20"/>
@@ -370,7 +353,7 @@
                   </w:pPr>
                   <w:r>
                     <w:rPr>
-                      <w:rFonts w:ascii="Times New Roman" w:eastAsia="Times New Roman" w:hAnsi="Times New Roman" w:cs="Times New Roman"/>
+                      <w:rFonts w:ascii="Times New Roman" w:hAnsi="Times New Roman"/>
                       <w:b/>
                       <w:sz w:val="24"/>
                       <w:szCs w:val="20"/>
@@ -380,7 +363,7 @@
                   </w:r>
                   <w:r>
                     <w:rPr>
-                      <w:rFonts w:ascii="Times New Roman" w:eastAsia="Times New Roman" w:hAnsi="Times New Roman" w:cs="Times New Roman"/>
+                      <w:rFonts w:ascii="Times New Roman" w:hAnsi="Times New Roman"/>
                       <w:b/>
                       <w:sz w:val="24"/>
                       <w:szCs w:val="24"/>
@@ -390,7 +373,7 @@
                   </w:r>
                   <w:r>
                     <w:rPr>
-                      <w:rFonts w:ascii="Times New Roman" w:eastAsia="Times New Roman" w:hAnsi="Times New Roman" w:cs="Times New Roman"/>
+                      <w:rFonts w:ascii="Times New Roman" w:hAnsi="Times New Roman"/>
                       <w:b/>
                       <w:sz w:val="24"/>
                       <w:szCs w:val="20"/>
@@ -400,7 +383,7 @@
                   </w:r>
                   <w:r>
                     <w:rPr>
-                      <w:rFonts w:ascii="Times New Roman" w:eastAsia="Times New Roman" w:hAnsi="Times New Roman" w:cs="Times New Roman"/>
+                      <w:rFonts w:ascii="Times New Roman" w:hAnsi="Times New Roman"/>
                       <w:b/>
                       <w:sz w:val="24"/>
                       <w:szCs w:val="24"/>
@@ -410,7 +393,7 @@
                   </w:r>
                   <w:r>
                     <w:rPr>
-                      <w:rFonts w:ascii="Times New Roman" w:eastAsia="Times New Roman" w:hAnsi="Times New Roman" w:cs="Times New Roman"/>
+                      <w:rFonts w:ascii="Times New Roman" w:hAnsi="Times New Roman"/>
                       <w:b/>
                       <w:sz w:val="24"/>
                       <w:szCs w:val="20"/>
@@ -430,7 +413,7 @@
                     <w:jc w:val="center"/>
                     <w:outlineLvl w:val="0"/>
                     <w:rPr>
-                      <w:rFonts w:ascii="Times New Roman" w:eastAsia="Times New Roman" w:hAnsi="Times New Roman" w:cs="Times New Roman"/>
+                      <w:rFonts w:ascii="Times New Roman" w:hAnsi="Times New Roman"/>
                       <w:b/>
                       <w:sz w:val="32"/>
                       <w:szCs w:val="32"/>
@@ -439,7 +422,7 @@
                   </w:pPr>
                   <w:r>
                     <w:rPr>
-                      <w:rFonts w:ascii="Times New Roman" w:eastAsia="Times New Roman" w:hAnsi="Times New Roman" w:cs="Times New Roman"/>
+                      <w:rFonts w:ascii="Times New Roman" w:hAnsi="Times New Roman"/>
                       <w:b/>
                       <w:sz w:val="32"/>
                       <w:szCs w:val="32"/>
@@ -458,7 +441,7 @@
               <w:ind w:firstLine="709"/>
               <w:jc w:val="center"/>
               <w:rPr>
-                <w:rFonts w:ascii="Times New Roman" w:eastAsia="Times New Roman" w:hAnsi="Times New Roman" w:cs="Times New Roman"/>
+                <w:rFonts w:ascii="Times New Roman" w:hAnsi="Times New Roman"/>
                 <w:noProof/>
                 <w:snapToGrid w:val="0"/>
                 <w:sz w:val="28"/>
@@ -468,7 +451,7 @@
             </w:pPr>
             <w:r>
               <w:rPr>
-                <w:rFonts w:ascii="Times New Roman" w:eastAsia="Times New Roman" w:hAnsi="Times New Roman" w:cs="Times New Roman"/>
+                <w:rFonts w:ascii="Times New Roman" w:hAnsi="Times New Roman"/>
                 <w:noProof/>
                 <w:snapToGrid w:val="0"/>
                 <w:sz w:val="28"/>
@@ -500,7 +483,7 @@
               <w:ind w:firstLine="709"/>
               <w:jc w:val="center"/>
               <w:rPr>
-                <w:rFonts w:ascii="Times New Roman" w:eastAsia="Times New Roman" w:hAnsi="Times New Roman" w:cs="Times New Roman"/>
+                <w:rFonts w:ascii="Times New Roman" w:hAnsi="Times New Roman"/>
                 <w:noProof/>
                 <w:snapToGrid w:val="0"/>
                 <w:sz w:val="28"/>
@@ -533,7 +516,7 @@
               <w:spacing w:after="0" w:line="240" w:lineRule="auto"/>
               <w:jc w:val="center"/>
               <w:rPr>
-                <w:rFonts w:ascii="Times New Roman" w:eastAsia="Times New Roman" w:hAnsi="Times New Roman" w:cs="Times New Roman"/>
+                <w:rFonts w:ascii="Times New Roman" w:hAnsi="Times New Roman"/>
                 <w:sz w:val="20"/>
                 <w:szCs w:val="20"/>
                 <w:lang w:eastAsia="ru-RU"/>
@@ -541,7 +524,7 @@
             </w:pPr>
             <w:r>
               <w:rPr>
-                <w:rFonts w:ascii="Times New Roman" w:eastAsia="Times New Roman" w:hAnsi="Times New Roman" w:cs="Times New Roman"/>
+                <w:rFonts w:ascii="Times New Roman" w:hAnsi="Times New Roman"/>
                 <w:noProof/>
                 <w:sz w:val="28"/>
                 <w:szCs w:val="20"/>
@@ -559,7 +542,7 @@
             <w:left w:w="108" w:type="dxa"/>
             <w:right w:w="108" w:type="dxa"/>
           </w:tblCellMar>
-          <w:tblLook w:val="01E0" w:firstRow="1" w:lastRow="1" w:firstColumn="1" w:lastColumn="1" w:noHBand="0" w:noVBand="0"/>
+          <w:tblLook w:val="01E0"/>
         </w:tblPrEx>
         <w:trPr>
           <w:gridBefore w:val="1"/>
@@ -577,7 +560,7 @@
               <w:ind w:firstLine="709"/>
               <w:jc w:val="center"/>
               <w:rPr>
-                <w:rFonts w:ascii="Times New Roman" w:eastAsia="Times New Roman" w:hAnsi="Times New Roman" w:cs="Times New Roman"/>
+                <w:rFonts w:ascii="Times New Roman" w:hAnsi="Times New Roman"/>
                 <w:noProof/>
                 <w:snapToGrid w:val="0"/>
                 <w:sz w:val="28"/>
@@ -595,7 +578,7 @@
             <w:left w:w="108" w:type="dxa"/>
             <w:right w:w="108" w:type="dxa"/>
           </w:tblCellMar>
-          <w:tblLook w:val="01E0" w:firstRow="1" w:lastRow="1" w:firstColumn="1" w:lastColumn="1" w:noHBand="0" w:noVBand="0"/>
+          <w:tblLook w:val="01E0"/>
         </w:tblPrEx>
         <w:trPr>
           <w:gridBefore w:val="1"/>
@@ -614,7 +597,7 @@
               <w:ind w:firstLine="709"/>
               <w:jc w:val="center"/>
               <w:rPr>
-                <w:rFonts w:ascii="Times New Roman" w:eastAsia="Times New Roman" w:hAnsi="Times New Roman" w:cs="Times New Roman"/>
+                <w:rFonts w:ascii="Times New Roman" w:hAnsi="Times New Roman"/>
                 <w:noProof/>
                 <w:snapToGrid w:val="0"/>
                 <w:sz w:val="28"/>
@@ -636,7 +619,7 @@
         <w:spacing w:after="0" w:line="240" w:lineRule="auto"/>
         <w:jc w:val="center"/>
         <w:rPr>
-          <w:rFonts w:ascii="Times New Roman" w:eastAsia="Times New Roman" w:hAnsi="Times New Roman" w:cs="Times New Roman"/>
+          <w:rFonts w:ascii="Times New Roman" w:hAnsi="Times New Roman"/>
           <w:b/>
           <w:sz w:val="34"/>
           <w:szCs w:val="34"/>
@@ -654,7 +637,7 @@
         <w:spacing w:after="0" w:line="240" w:lineRule="auto"/>
         <w:jc w:val="center"/>
         <w:rPr>
-          <w:rFonts w:ascii="Times New Roman" w:eastAsia="Times New Roman" w:hAnsi="Times New Roman" w:cs="Times New Roman"/>
+          <w:rFonts w:ascii="Times New Roman" w:hAnsi="Times New Roman"/>
           <w:b/>
           <w:sz w:val="34"/>
           <w:szCs w:val="34"/>
@@ -672,7 +655,7 @@
         <w:spacing w:after="0" w:line="240" w:lineRule="auto"/>
         <w:jc w:val="center"/>
         <w:rPr>
-          <w:rFonts w:ascii="Times New Roman" w:eastAsia="Times New Roman" w:hAnsi="Times New Roman" w:cs="Times New Roman"/>
+          <w:rFonts w:ascii="Times New Roman" w:hAnsi="Times New Roman"/>
           <w:b/>
           <w:sz w:val="32"/>
           <w:szCs w:val="32"/>
@@ -684,11 +667,11 @@
       <w:tblPr>
         <w:tblW w:w="4873" w:type="pct"/>
         <w:tblLayout w:type="fixed"/>
-        <w:tblLook w:val="00A0" w:firstRow="1" w:lastRow="0" w:firstColumn="1" w:lastColumn="0" w:noHBand="0" w:noVBand="0"/>
+        <w:tblLook w:val="00A0"/>
       </w:tblPr>
       <w:tblGrid>
-        <w:gridCol w:w="5888"/>
-        <w:gridCol w:w="3229"/>
+        <w:gridCol w:w="6024"/>
+        <w:gridCol w:w="3304"/>
       </w:tblGrid>
       <w:tr>
         <w:tc>
@@ -706,7 +689,7 @@
               <w:spacing w:after="0" w:line="240" w:lineRule="auto"/>
               <w:jc w:val="center"/>
               <w:rPr>
-                <w:rFonts w:ascii="Times New Roman" w:eastAsia="Times New Roman" w:hAnsi="Times New Roman" w:cs="Times New Roman"/>
+                <w:rFonts w:ascii="Times New Roman" w:hAnsi="Times New Roman"/>
                 <w:b/>
                 <w:sz w:val="28"/>
                 <w:szCs w:val="28"/>
@@ -715,7 +698,7 @@
             </w:pPr>
             <w:r>
               <w:rPr>
-                <w:rFonts w:ascii="Times New Roman" w:eastAsia="Times New Roman" w:hAnsi="Times New Roman" w:cs="Times New Roman"/>
+                <w:rFonts w:ascii="Times New Roman" w:hAnsi="Times New Roman"/>
                 <w:b/>
                 <w:sz w:val="28"/>
                 <w:szCs w:val="28"/>
@@ -725,7 +708,7 @@
             </w:r>
             <w:r>
               <w:rPr>
-                <w:rFonts w:ascii="Times New Roman" w:eastAsia="Times New Roman" w:hAnsi="Times New Roman" w:cs="Times New Roman"/>
+                <w:rFonts w:ascii="Times New Roman" w:hAnsi="Times New Roman"/>
                 <w:b/>
                 <w:sz w:val="28"/>
                 <w:szCs w:val="28"/>
@@ -735,7 +718,7 @@
             </w:r>
             <w:r>
               <w:rPr>
-                <w:rFonts w:ascii="Times New Roman" w:eastAsia="Times New Roman" w:hAnsi="Times New Roman" w:cs="Times New Roman"/>
+                <w:rFonts w:ascii="Times New Roman" w:hAnsi="Times New Roman"/>
                 <w:b/>
                 <w:sz w:val="28"/>
                 <w:szCs w:val="28"/>
@@ -745,7 +728,7 @@
             </w:r>
             <w:r>
               <w:rPr>
-                <w:rFonts w:ascii="Times New Roman" w:eastAsia="Times New Roman" w:hAnsi="Times New Roman" w:cs="Times New Roman"/>
+                <w:rFonts w:ascii="Times New Roman" w:hAnsi="Times New Roman"/>
                 <w:b/>
                 <w:sz w:val="28"/>
                 <w:szCs w:val="28"/>
@@ -755,10 +738,11 @@
             </w:r>
             <w:r>
               <w:rPr>
-                <w:rFonts w:ascii="Times New Roman" w:eastAsia="Times New Roman" w:hAnsi="Times New Roman" w:cs="Times New Roman"/>
+                <w:rFonts w:ascii="Times New Roman" w:hAnsi="Times New Roman"/>
                 <w:b/>
                 <w:sz w:val="28"/>
                 <w:szCs w:val="28"/>
+                <w:highlight w:val="yellow"/>
                 <w:lang w:val="en-US" w:eastAsia="ru-RU"/>
               </w:rPr>
               <w:t>1</w:t>
@@ -782,7 +766,7 @@
               <w:spacing w:after="0" w:line="240" w:lineRule="auto"/>
               <w:jc w:val="center"/>
               <w:rPr>
-                <w:rFonts w:ascii="Times New Roman" w:eastAsia="Times New Roman" w:hAnsi="Times New Roman" w:cs="Times New Roman"/>
+                <w:rFonts w:ascii="Times New Roman" w:hAnsi="Times New Roman"/>
                 <w:b/>
                 <w:sz w:val="28"/>
                 <w:szCs w:val="28"/>
@@ -791,7 +775,7 @@
             </w:pPr>
             <w:r>
               <w:rPr>
-                <w:rFonts w:ascii="Times New Roman" w:eastAsia="Times New Roman" w:hAnsi="Times New Roman" w:cs="Times New Roman"/>
+                <w:rFonts w:ascii="Times New Roman" w:hAnsi="Times New Roman"/>
                 <w:b/>
                 <w:spacing w:val="-5"/>
                 <w:sz w:val="28"/>
@@ -819,7 +803,7 @@
               <w:spacing w:after="0" w:line="240" w:lineRule="auto"/>
               <w:jc w:val="center"/>
               <w:rPr>
-                <w:rFonts w:ascii="Times New Roman" w:eastAsia="Times New Roman" w:hAnsi="Times New Roman" w:cs="Times New Roman"/>
+                <w:rFonts w:ascii="Times New Roman" w:hAnsi="Times New Roman"/>
                 <w:b/>
                 <w:spacing w:val="-5"/>
                 <w:sz w:val="28"/>
@@ -829,7 +813,7 @@
             </w:pPr>
             <w:r>
               <w:rPr>
-                <w:rFonts w:ascii="Times New Roman" w:eastAsia="Times New Roman" w:hAnsi="Times New Roman" w:cs="Times New Roman"/>
+                <w:rFonts w:ascii="Times New Roman" w:hAnsi="Times New Roman"/>
                 <w:b/>
                 <w:spacing w:val="-5"/>
                 <w:sz w:val="28"/>
@@ -840,7 +824,7 @@
             </w:r>
             <w:r>
               <w:rPr>
-                <w:rFonts w:ascii="Times New Roman" w:eastAsia="Times New Roman" w:hAnsi="Times New Roman" w:cs="Times New Roman"/>
+                <w:rFonts w:ascii="Times New Roman" w:hAnsi="Times New Roman"/>
                 <w:sz w:val="28"/>
                 <w:szCs w:val="28"/>
                 <w:lang w:eastAsia="ru-RU"/>
@@ -849,7 +833,7 @@
             </w:r>
             <w:r>
               <w:rPr>
-                <w:rFonts w:ascii="Times New Roman" w:eastAsia="Times New Roman" w:hAnsi="Times New Roman" w:cs="Times New Roman"/>
+                <w:rFonts w:ascii="Times New Roman" w:hAnsi="Times New Roman"/>
                 <w:b/>
                 <w:spacing w:val="-5"/>
                 <w:sz w:val="28"/>
@@ -869,7 +853,7 @@
               <w:spacing w:after="0" w:line="240" w:lineRule="auto"/>
               <w:jc w:val="center"/>
               <w:rPr>
-                <w:rFonts w:ascii="Times New Roman" w:eastAsia="Times New Roman" w:hAnsi="Times New Roman" w:cs="Times New Roman"/>
+                <w:rFonts w:ascii="Times New Roman" w:hAnsi="Times New Roman"/>
                 <w:b/>
                 <w:spacing w:val="-5"/>
                 <w:sz w:val="28"/>
@@ -888,7 +872,7 @@
               <w:spacing w:after="0" w:line="240" w:lineRule="auto"/>
               <w:jc w:val="center"/>
               <w:rPr>
-                <w:rFonts w:ascii="Times New Roman" w:eastAsia="Times New Roman" w:hAnsi="Times New Roman" w:cs="Times New Roman"/>
+                <w:rFonts w:ascii="Times New Roman" w:hAnsi="Times New Roman"/>
                 <w:b/>
                 <w:spacing w:val="-5"/>
                 <w:sz w:val="28"/>
@@ -898,7 +882,7 @@
             </w:pPr>
             <w:r>
               <w:rPr>
-                <w:rFonts w:ascii="Times New Roman" w:eastAsia="Times New Roman" w:hAnsi="Times New Roman" w:cs="Times New Roman"/>
+                <w:rFonts w:ascii="Times New Roman" w:hAnsi="Times New Roman"/>
                 <w:b/>
                 <w:spacing w:val="-5"/>
                 <w:sz w:val="28"/>
@@ -909,18 +893,19 @@
             </w:r>
             <w:r>
               <w:rPr>
-                <w:rFonts w:ascii="Times New Roman" w:eastAsia="Times New Roman" w:hAnsi="Times New Roman" w:cs="Times New Roman"/>
+                <w:rFonts w:ascii="Times New Roman" w:hAnsi="Times New Roman"/>
                 <w:b/>
                 <w:spacing w:val="-5"/>
                 <w:sz w:val="28"/>
                 <w:szCs w:val="28"/>
+                <w:highlight w:val="yellow"/>
                 <w:lang w:eastAsia="ru-RU"/>
               </w:rPr>
               <w:t>Поразрядные операции и их применение</w:t>
             </w:r>
             <w:r>
               <w:rPr>
-                <w:rFonts w:ascii="Times New Roman" w:eastAsia="Times New Roman" w:hAnsi="Times New Roman" w:cs="Times New Roman"/>
+                <w:rFonts w:ascii="Times New Roman" w:hAnsi="Times New Roman"/>
                 <w:b/>
                 <w:spacing w:val="-5"/>
                 <w:sz w:val="28"/>
@@ -947,7 +932,7 @@
               <w:adjustRightInd w:val="0"/>
               <w:spacing w:after="0" w:line="240" w:lineRule="auto"/>
               <w:rPr>
-                <w:rFonts w:ascii="Times New Roman" w:eastAsia="Times New Roman" w:hAnsi="Times New Roman" w:cs="Times New Roman"/>
+                <w:rFonts w:ascii="Times New Roman" w:hAnsi="Times New Roman"/>
                 <w:b/>
                 <w:sz w:val="24"/>
                 <w:szCs w:val="24"/>
@@ -965,7 +950,7 @@
               <w:spacing w:after="0" w:line="240" w:lineRule="auto"/>
               <w:jc w:val="center"/>
               <w:rPr>
-                <w:rFonts w:ascii="Times New Roman" w:eastAsia="Times New Roman" w:hAnsi="Times New Roman" w:cs="Times New Roman"/>
+                <w:rFonts w:ascii="Times New Roman" w:hAnsi="Times New Roman"/>
                 <w:b/>
                 <w:sz w:val="24"/>
                 <w:szCs w:val="24"/>
@@ -983,7 +968,7 @@
               <w:spacing w:after="0" w:line="240" w:lineRule="auto"/>
               <w:jc w:val="center"/>
               <w:rPr>
-                <w:rFonts w:ascii="Times New Roman" w:eastAsia="Times New Roman" w:hAnsi="Times New Roman" w:cs="Times New Roman"/>
+                <w:rFonts w:ascii="Times New Roman" w:hAnsi="Times New Roman"/>
                 <w:b/>
                 <w:sz w:val="20"/>
                 <w:szCs w:val="20"/>
@@ -1007,7 +992,7 @@
               <w:spacing w:after="0" w:line="240" w:lineRule="auto"/>
               <w:jc w:val="center"/>
               <w:rPr>
-                <w:rFonts w:ascii="Times New Roman" w:eastAsia="Times New Roman" w:hAnsi="Times New Roman" w:cs="Times New Roman"/>
+                <w:rFonts w:ascii="Times New Roman" w:hAnsi="Times New Roman"/>
                 <w:sz w:val="24"/>
                 <w:szCs w:val="24"/>
                 <w:lang w:eastAsia="ru-RU"/>
@@ -1023,7 +1008,7 @@
               <w:spacing w:after="0" w:line="240" w:lineRule="auto"/>
               <w:jc w:val="center"/>
               <w:rPr>
-                <w:rFonts w:ascii="Times New Roman" w:eastAsia="Times New Roman" w:hAnsi="Times New Roman" w:cs="Times New Roman"/>
+                <w:rFonts w:ascii="Times New Roman" w:hAnsi="Times New Roman"/>
                 <w:sz w:val="24"/>
                 <w:szCs w:val="24"/>
                 <w:lang w:eastAsia="ru-RU"/>
@@ -1038,7 +1023,7 @@
               <w:adjustRightInd w:val="0"/>
               <w:spacing w:after="0" w:line="240" w:lineRule="auto"/>
               <w:rPr>
-                <w:rFonts w:ascii="Times New Roman" w:eastAsia="Times New Roman" w:hAnsi="Times New Roman" w:cs="Times New Roman"/>
+                <w:rFonts w:ascii="Times New Roman" w:hAnsi="Times New Roman"/>
                 <w:sz w:val="24"/>
                 <w:szCs w:val="24"/>
                 <w:lang w:eastAsia="ru-RU"/>
@@ -1046,7 +1031,7 @@
             </w:pPr>
             <w:r>
               <w:rPr>
-                <w:rFonts w:ascii="Times New Roman" w:eastAsia="Times New Roman" w:hAnsi="Times New Roman" w:cs="Times New Roman"/>
+                <w:rFonts w:ascii="Times New Roman" w:hAnsi="Times New Roman"/>
                 <w:sz w:val="24"/>
                 <w:szCs w:val="24"/>
                 <w:lang w:eastAsia="ru-RU"/>
@@ -1055,7 +1040,7 @@
             </w:r>
             <w:r>
               <w:rPr>
-                <w:rFonts w:ascii="Times New Roman" w:eastAsia="Times New Roman" w:hAnsi="Times New Roman" w:cs="Times New Roman"/>
+                <w:rFonts w:ascii="Times New Roman" w:hAnsi="Times New Roman"/>
                 <w:sz w:val="24"/>
                 <w:szCs w:val="24"/>
                 <w:highlight w:val="yellow"/>
@@ -1065,7 +1050,7 @@
             </w:r>
             <w:r>
               <w:rPr>
-                <w:rFonts w:ascii="Times New Roman" w:eastAsia="Times New Roman" w:hAnsi="Times New Roman" w:cs="Times New Roman"/>
+                <w:rFonts w:ascii="Times New Roman" w:hAnsi="Times New Roman"/>
                 <w:sz w:val="24"/>
                 <w:szCs w:val="24"/>
                 <w:lang w:eastAsia="ru-RU"/>
@@ -1074,7 +1059,7 @@
             </w:r>
             <w:r>
               <w:rPr>
-                <w:rFonts w:ascii="Times New Roman" w:eastAsia="Times New Roman" w:hAnsi="Times New Roman" w:cs="Times New Roman"/>
+                <w:rFonts w:ascii="Times New Roman" w:hAnsi="Times New Roman"/>
                 <w:sz w:val="24"/>
                 <w:szCs w:val="24"/>
                 <w:highlight w:val="yellow"/>
@@ -1084,7 +1069,7 @@
             </w:r>
             <w:r>
               <w:rPr>
-                <w:rFonts w:ascii="Times New Roman" w:eastAsia="Times New Roman" w:hAnsi="Times New Roman" w:cs="Times New Roman"/>
+                <w:rFonts w:ascii="Times New Roman" w:hAnsi="Times New Roman"/>
                 <w:sz w:val="24"/>
                 <w:szCs w:val="24"/>
                 <w:lang w:eastAsia="ru-RU"/>
@@ -1093,7 +1078,7 @@
             </w:r>
             <w:r>
               <w:rPr>
-                <w:rFonts w:ascii="Times New Roman" w:eastAsia="Times New Roman" w:hAnsi="Times New Roman" w:cs="Times New Roman"/>
+                <w:rFonts w:ascii="Times New Roman" w:hAnsi="Times New Roman"/>
                 <w:sz w:val="24"/>
                 <w:szCs w:val="24"/>
                 <w:lang w:eastAsia="ru-RU"/>
@@ -1102,7 +1087,7 @@
             </w:r>
             <w:r>
               <w:rPr>
-                <w:rFonts w:ascii="Times New Roman" w:eastAsia="Times New Roman" w:hAnsi="Times New Roman" w:cs="Times New Roman"/>
+                <w:rFonts w:ascii="Times New Roman" w:hAnsi="Times New Roman"/>
                 <w:sz w:val="24"/>
                 <w:szCs w:val="24"/>
                 <w:lang w:eastAsia="ru-RU"/>
@@ -1120,7 +1105,7 @@
               <w:spacing w:after="0" w:line="240" w:lineRule="auto"/>
               <w:jc w:val="center"/>
               <w:rPr>
-                <w:rFonts w:ascii="Times New Roman" w:eastAsia="Times New Roman" w:hAnsi="Times New Roman" w:cs="Times New Roman"/>
+                <w:rFonts w:ascii="Times New Roman" w:hAnsi="Times New Roman"/>
                 <w:b/>
                 <w:color w:val="FF0000"/>
                 <w:sz w:val="20"/>
@@ -1130,7 +1115,7 @@
             </w:pPr>
             <w:r>
               <w:rPr>
-                <w:rFonts w:ascii="Times New Roman" w:eastAsia="Times New Roman" w:hAnsi="Times New Roman" w:cs="Times New Roman"/>
+                <w:rFonts w:ascii="Times New Roman" w:hAnsi="Times New Roman"/>
                 <w:sz w:val="20"/>
                 <w:szCs w:val="20"/>
                 <w:lang w:eastAsia="ru-RU"/>
@@ -1153,7 +1138,7 @@
               <w:spacing w:after="0" w:line="240" w:lineRule="auto"/>
               <w:jc w:val="center"/>
               <w:rPr>
-                <w:rFonts w:ascii="Times New Roman" w:eastAsia="Times New Roman" w:hAnsi="Times New Roman" w:cs="Times New Roman"/>
+                <w:rFonts w:ascii="Times New Roman" w:hAnsi="Times New Roman"/>
                 <w:i/>
                 <w:sz w:val="24"/>
                 <w:szCs w:val="24"/>
@@ -1171,7 +1156,7 @@
               <w:spacing w:after="0" w:line="240" w:lineRule="auto"/>
               <w:jc w:val="center"/>
               <w:rPr>
-                <w:rFonts w:ascii="Times New Roman" w:eastAsia="Times New Roman" w:hAnsi="Times New Roman" w:cs="Times New Roman"/>
+                <w:rFonts w:ascii="Times New Roman" w:hAnsi="Times New Roman"/>
                 <w:i/>
                 <w:sz w:val="24"/>
                 <w:szCs w:val="24"/>
@@ -1189,7 +1174,7 @@
               <w:spacing w:after="0" w:line="240" w:lineRule="auto"/>
               <w:ind w:firstLine="1517"/>
               <w:rPr>
-                <w:rFonts w:ascii="Times New Roman" w:eastAsia="Times New Roman" w:hAnsi="Times New Roman" w:cs="Times New Roman"/>
+                <w:rFonts w:ascii="Times New Roman" w:hAnsi="Times New Roman"/>
                 <w:b/>
                 <w:sz w:val="24"/>
                 <w:szCs w:val="24"/>
@@ -1198,7 +1183,7 @@
             </w:pPr>
             <w:r>
               <w:rPr>
-                <w:rFonts w:ascii="Times New Roman" w:eastAsia="Times New Roman" w:hAnsi="Times New Roman" w:cs="Times New Roman"/>
+                <w:rFonts w:ascii="Times New Roman" w:hAnsi="Times New Roman"/>
                 <w:sz w:val="24"/>
                 <w:szCs w:val="24"/>
                 <w:highlight w:val="yellow"/>
@@ -1208,7 +1193,7 @@
             </w:r>
             <w:r>
               <w:rPr>
-                <w:rFonts w:ascii="Times New Roman" w:eastAsia="Times New Roman" w:hAnsi="Times New Roman" w:cs="Times New Roman"/>
+                <w:rFonts w:ascii="Times New Roman" w:hAnsi="Times New Roman"/>
                 <w:sz w:val="24"/>
                 <w:szCs w:val="24"/>
                 <w:highlight w:val="yellow"/>
@@ -1218,7 +1203,7 @@
             </w:r>
             <w:r>
               <w:rPr>
-                <w:rFonts w:ascii="Times New Roman" w:eastAsia="Times New Roman" w:hAnsi="Times New Roman" w:cs="Times New Roman"/>
+                <w:rFonts w:ascii="Times New Roman" w:hAnsi="Times New Roman"/>
                 <w:sz w:val="24"/>
                 <w:szCs w:val="24"/>
                 <w:lang w:eastAsia="ru-RU"/>
@@ -1241,7 +1226,7 @@
               <w:adjustRightInd w:val="0"/>
               <w:spacing w:after="0" w:line="240" w:lineRule="auto"/>
               <w:rPr>
-                <w:rFonts w:ascii="Times New Roman" w:eastAsia="Times New Roman" w:hAnsi="Times New Roman" w:cs="Times New Roman"/>
+                <w:rFonts w:ascii="Times New Roman" w:hAnsi="Times New Roman"/>
                 <w:sz w:val="16"/>
                 <w:szCs w:val="16"/>
                 <w:lang w:eastAsia="ru-RU"/>
@@ -1256,7 +1241,7 @@
               <w:adjustRightInd w:val="0"/>
               <w:spacing w:after="0" w:line="240" w:lineRule="auto"/>
               <w:rPr>
-                <w:rFonts w:ascii="Times New Roman" w:eastAsia="Times New Roman" w:hAnsi="Times New Roman" w:cs="Times New Roman"/>
+                <w:rFonts w:ascii="Times New Roman" w:hAnsi="Times New Roman"/>
                 <w:sz w:val="24"/>
                 <w:szCs w:val="24"/>
                 <w:lang w:eastAsia="ru-RU"/>
@@ -1264,7 +1249,7 @@
             </w:pPr>
             <w:r>
               <w:rPr>
-                <w:rFonts w:ascii="Times New Roman" w:eastAsia="Times New Roman" w:hAnsi="Times New Roman" w:cs="Times New Roman"/>
+                <w:rFonts w:ascii="Times New Roman" w:hAnsi="Times New Roman"/>
                 <w:sz w:val="24"/>
                 <w:szCs w:val="24"/>
                 <w:lang w:eastAsia="ru-RU"/>
@@ -1280,7 +1265,7 @@
               <w:adjustRightInd w:val="0"/>
               <w:spacing w:after="0" w:line="240" w:lineRule="auto"/>
               <w:rPr>
-                <w:rFonts w:ascii="Times New Roman" w:eastAsia="Times New Roman" w:hAnsi="Times New Roman" w:cs="Times New Roman"/>
+                <w:rFonts w:ascii="Times New Roman" w:hAnsi="Times New Roman"/>
                 <w:color w:val="FF0000"/>
                 <w:sz w:val="20"/>
                 <w:szCs w:val="20"/>
@@ -1303,7 +1288,7 @@
               <w:spacing w:after="0" w:line="240" w:lineRule="auto"/>
               <w:jc w:val="center"/>
               <w:rPr>
-                <w:rFonts w:ascii="Times New Roman" w:eastAsia="Times New Roman" w:hAnsi="Times New Roman" w:cs="Times New Roman"/>
+                <w:rFonts w:ascii="Times New Roman" w:hAnsi="Times New Roman"/>
                 <w:i/>
                 <w:sz w:val="24"/>
                 <w:szCs w:val="24"/>
@@ -1321,7 +1306,7 @@
               <w:spacing w:after="0" w:line="240" w:lineRule="auto"/>
               <w:ind w:firstLine="1517"/>
               <w:rPr>
-                <w:rFonts w:ascii="Times New Roman" w:eastAsia="Times New Roman" w:hAnsi="Times New Roman" w:cs="Times New Roman"/>
+                <w:rFonts w:ascii="Times New Roman" w:hAnsi="Times New Roman"/>
                 <w:b/>
                 <w:sz w:val="24"/>
                 <w:szCs w:val="24"/>
@@ -1330,57 +1315,12 @@
             </w:pPr>
             <w:r>
               <w:rPr>
-                <w:rFonts w:ascii="Times New Roman" w:eastAsia="Times New Roman" w:hAnsi="Times New Roman" w:cs="Times New Roman"/>
+                <w:rFonts w:ascii="Times New Roman" w:hAnsi="Times New Roman"/>
                 <w:sz w:val="24"/>
                 <w:szCs w:val="24"/>
                 <w:lang w:eastAsia="ru-RU"/>
               </w:rPr>
-              <w:t>Филатов</w:t>
-            </w:r>
-            <w:r>
-              <w:rPr>
-                <w:rFonts w:ascii="Times New Roman" w:eastAsia="Times New Roman" w:hAnsi="Times New Roman" w:cs="Times New Roman"/>
-                <w:sz w:val="24"/>
-                <w:szCs w:val="24"/>
-                <w:lang w:eastAsia="ru-RU"/>
-              </w:rPr>
-              <w:t xml:space="preserve"> </w:t>
-            </w:r>
-            <w:r>
-              <w:rPr>
-                <w:rFonts w:ascii="Times New Roman" w:eastAsia="Times New Roman" w:hAnsi="Times New Roman" w:cs="Times New Roman"/>
-                <w:sz w:val="24"/>
-                <w:szCs w:val="24"/>
-                <w:lang w:eastAsia="ru-RU"/>
-              </w:rPr>
-              <w:t>А</w:t>
-            </w:r>
-            <w:r>
-              <w:rPr>
-                <w:rFonts w:ascii="Times New Roman" w:eastAsia="Times New Roman" w:hAnsi="Times New Roman" w:cs="Times New Roman"/>
-                <w:sz w:val="24"/>
-                <w:szCs w:val="24"/>
-                <w:lang w:eastAsia="ru-RU"/>
-              </w:rPr>
-              <w:t>.</w:t>
-            </w:r>
-            <w:r>
-              <w:rPr>
-                <w:rFonts w:ascii="Times New Roman" w:eastAsia="Times New Roman" w:hAnsi="Times New Roman" w:cs="Times New Roman"/>
-                <w:sz w:val="24"/>
-                <w:szCs w:val="24"/>
-                <w:lang w:eastAsia="ru-RU"/>
-              </w:rPr>
-              <w:t>С</w:t>
-            </w:r>
-            <w:r>
-              <w:rPr>
-                <w:rFonts w:ascii="Times New Roman" w:eastAsia="Times New Roman" w:hAnsi="Times New Roman" w:cs="Times New Roman"/>
-                <w:sz w:val="24"/>
-                <w:szCs w:val="24"/>
-                <w:lang w:eastAsia="ru-RU"/>
-              </w:rPr>
-              <w:t>.</w:t>
+              <w:t>Филатов А.С.</w:t>
             </w:r>
           </w:p>
         </w:tc>
@@ -1396,7 +1336,7 @@
         <w:spacing w:after="0" w:line="240" w:lineRule="auto"/>
         <w:jc w:val="center"/>
         <w:rPr>
-          <w:rFonts w:ascii="Times New Roman" w:eastAsia="Times New Roman" w:hAnsi="Times New Roman" w:cs="Times New Roman"/>
+          <w:rFonts w:ascii="Times New Roman" w:hAnsi="Times New Roman"/>
           <w:b/>
           <w:sz w:val="34"/>
           <w:szCs w:val="34"/>
@@ -1407,12 +1347,12 @@
     <w:tbl>
       <w:tblPr>
         <w:tblW w:w="0" w:type="auto"/>
-        <w:tblLook w:val="00A0" w:firstRow="1" w:lastRow="0" w:firstColumn="1" w:lastColumn="0" w:noHBand="0" w:noVBand="0"/>
+        <w:tblLook w:val="00A0"/>
       </w:tblPr>
       <w:tblGrid>
-        <w:gridCol w:w="3417"/>
-        <w:gridCol w:w="3332"/>
-        <w:gridCol w:w="2606"/>
+        <w:gridCol w:w="3510"/>
+        <w:gridCol w:w="3402"/>
+        <w:gridCol w:w="2658"/>
       </w:tblGrid>
       <w:tr>
         <w:tc>
@@ -1429,7 +1369,7 @@
               <w:spacing w:after="0" w:line="240" w:lineRule="auto"/>
               <w:jc w:val="center"/>
               <w:rPr>
-                <w:rFonts w:ascii="Times New Roman" w:eastAsia="Times New Roman" w:hAnsi="Times New Roman" w:cs="Times New Roman"/>
+                <w:rFonts w:ascii="Times New Roman" w:hAnsi="Times New Roman"/>
                 <w:sz w:val="20"/>
                 <w:szCs w:val="20"/>
                 <w:lang w:eastAsia="ru-RU"/>
@@ -1437,7 +1377,7 @@
             </w:pPr>
             <w:r>
               <w:rPr>
-                <w:rFonts w:ascii="Times New Roman" w:eastAsia="Times New Roman" w:hAnsi="Times New Roman" w:cs="Times New Roman"/>
+                <w:rFonts w:ascii="Times New Roman" w:hAnsi="Times New Roman"/>
                 <w:sz w:val="20"/>
                 <w:szCs w:val="20"/>
                 <w:lang w:eastAsia="ru-RU"/>
@@ -1460,7 +1400,7 @@
               <w:spacing w:after="0" w:line="240" w:lineRule="auto"/>
               <w:jc w:val="center"/>
               <w:rPr>
-                <w:rFonts w:ascii="Times New Roman" w:eastAsia="Times New Roman" w:hAnsi="Times New Roman" w:cs="Times New Roman"/>
+                <w:rFonts w:ascii="Times New Roman" w:hAnsi="Times New Roman"/>
                 <w:sz w:val="20"/>
                 <w:szCs w:val="20"/>
                 <w:lang w:eastAsia="ru-RU"/>
@@ -1468,36 +1408,16 @@
             </w:pPr>
             <w:r>
               <w:rPr>
-                <w:rFonts w:ascii="Times New Roman" w:eastAsia="Times New Roman" w:hAnsi="Times New Roman" w:cs="Times New Roman"/>
+                <w:rFonts w:ascii="Times New Roman" w:hAnsi="Times New Roman"/>
                 <w:sz w:val="20"/>
                 <w:szCs w:val="20"/>
                 <w:lang w:eastAsia="ru-RU"/>
               </w:rPr>
-              <w:t>«_</w:t>
-            </w:r>
-            <w:proofErr w:type="gramStart"/>
-            <w:r>
-              <w:rPr>
-                <w:rFonts w:ascii="Times New Roman" w:eastAsia="Times New Roman" w:hAnsi="Times New Roman" w:cs="Times New Roman"/>
-                <w:sz w:val="20"/>
-                <w:szCs w:val="20"/>
-                <w:lang w:eastAsia="ru-RU"/>
-              </w:rPr>
-              <w:t>_»_</w:t>
-            </w:r>
-            <w:proofErr w:type="gramEnd"/>
-            <w:r>
-              <w:rPr>
-                <w:rFonts w:ascii="Times New Roman" w:eastAsia="Times New Roman" w:hAnsi="Times New Roman" w:cs="Times New Roman"/>
-                <w:sz w:val="20"/>
-                <w:szCs w:val="20"/>
-                <w:lang w:eastAsia="ru-RU"/>
-              </w:rPr>
-              <w:t>______20</w:t>
-            </w:r>
-            <w:r>
-              <w:rPr>
-                <w:rFonts w:ascii="Times New Roman" w:eastAsia="Times New Roman" w:hAnsi="Times New Roman" w:cs="Times New Roman"/>
+              <w:t>«__»_______20</w:t>
+            </w:r>
+            <w:r>
+              <w:rPr>
+                <w:rFonts w:ascii="Times New Roman" w:hAnsi="Times New Roman"/>
                 <w:sz w:val="20"/>
                 <w:szCs w:val="20"/>
                 <w:lang w:val="en-US" w:eastAsia="ru-RU"/>
@@ -1506,7 +1426,7 @@
             </w:r>
             <w:r>
               <w:rPr>
-                <w:rFonts w:ascii="Times New Roman" w:eastAsia="Times New Roman" w:hAnsi="Times New Roman" w:cs="Times New Roman"/>
+                <w:rFonts w:ascii="Times New Roman" w:hAnsi="Times New Roman"/>
                 <w:sz w:val="20"/>
                 <w:szCs w:val="20"/>
                 <w:lang w:eastAsia="ru-RU"/>
@@ -1527,7 +1447,7 @@
               <w:adjustRightInd w:val="0"/>
               <w:spacing w:after="0" w:line="240" w:lineRule="auto"/>
               <w:rPr>
-                <w:rFonts w:ascii="Times New Roman" w:eastAsia="Times New Roman" w:hAnsi="Times New Roman" w:cs="Times New Roman"/>
+                <w:rFonts w:ascii="Times New Roman" w:hAnsi="Times New Roman"/>
                 <w:i/>
                 <w:sz w:val="20"/>
                 <w:szCs w:val="20"/>
@@ -1544,7 +1464,7 @@
               <w:spacing w:after="0" w:line="240" w:lineRule="auto"/>
               <w:jc w:val="center"/>
               <w:rPr>
-                <w:rFonts w:ascii="Times New Roman" w:eastAsia="Times New Roman" w:hAnsi="Times New Roman" w:cs="Times New Roman"/>
+                <w:rFonts w:ascii="Times New Roman" w:hAnsi="Times New Roman"/>
                 <w:i/>
                 <w:sz w:val="20"/>
                 <w:szCs w:val="20"/>
@@ -1553,7 +1473,7 @@
             </w:pPr>
             <w:r>
               <w:rPr>
-                <w:rFonts w:ascii="Times New Roman" w:eastAsia="Times New Roman" w:hAnsi="Times New Roman" w:cs="Times New Roman"/>
+                <w:rFonts w:ascii="Times New Roman" w:hAnsi="Times New Roman"/>
                 <w:i/>
                 <w:sz w:val="20"/>
                 <w:szCs w:val="20"/>
@@ -1578,7 +1498,7 @@
               <w:spacing w:after="0" w:line="240" w:lineRule="auto"/>
               <w:jc w:val="center"/>
               <w:rPr>
-                <w:rFonts w:ascii="Times New Roman" w:eastAsia="Times New Roman" w:hAnsi="Times New Roman" w:cs="Times New Roman"/>
+                <w:rFonts w:ascii="Times New Roman" w:hAnsi="Times New Roman"/>
                 <w:sz w:val="20"/>
                 <w:szCs w:val="20"/>
                 <w:lang w:eastAsia="ru-RU"/>
@@ -1599,7 +1519,7 @@
               <w:spacing w:after="0" w:line="240" w:lineRule="auto"/>
               <w:jc w:val="center"/>
               <w:rPr>
-                <w:rFonts w:ascii="Times New Roman" w:eastAsia="Times New Roman" w:hAnsi="Times New Roman" w:cs="Times New Roman"/>
+                <w:rFonts w:ascii="Times New Roman" w:hAnsi="Times New Roman"/>
                 <w:i/>
                 <w:sz w:val="20"/>
                 <w:szCs w:val="20"/>
@@ -1621,7 +1541,7 @@
               <w:spacing w:after="0" w:line="240" w:lineRule="auto"/>
               <w:jc w:val="center"/>
               <w:rPr>
-                <w:rFonts w:ascii="Times New Roman" w:eastAsia="Times New Roman" w:hAnsi="Times New Roman" w:cs="Times New Roman"/>
+                <w:rFonts w:ascii="Times New Roman" w:hAnsi="Times New Roman"/>
                 <w:sz w:val="20"/>
                 <w:szCs w:val="20"/>
                 <w:lang w:eastAsia="ru-RU"/>
@@ -1645,7 +1565,7 @@
               <w:spacing w:after="0" w:line="240" w:lineRule="auto"/>
               <w:jc w:val="center"/>
               <w:rPr>
-                <w:rFonts w:ascii="Times New Roman" w:eastAsia="Times New Roman" w:hAnsi="Times New Roman" w:cs="Times New Roman"/>
+                <w:rFonts w:ascii="Times New Roman" w:hAnsi="Times New Roman"/>
                 <w:sz w:val="20"/>
                 <w:szCs w:val="20"/>
                 <w:lang w:eastAsia="ru-RU"/>
@@ -1661,7 +1581,7 @@
               <w:spacing w:after="0" w:line="240" w:lineRule="auto"/>
               <w:jc w:val="center"/>
               <w:rPr>
-                <w:rFonts w:ascii="Times New Roman" w:eastAsia="Times New Roman" w:hAnsi="Times New Roman" w:cs="Times New Roman"/>
+                <w:rFonts w:ascii="Times New Roman" w:hAnsi="Times New Roman"/>
                 <w:sz w:val="20"/>
                 <w:szCs w:val="20"/>
                 <w:lang w:eastAsia="ru-RU"/>
@@ -1669,7 +1589,7 @@
             </w:pPr>
             <w:r>
               <w:rPr>
-                <w:rFonts w:ascii="Times New Roman" w:eastAsia="Times New Roman" w:hAnsi="Times New Roman" w:cs="Times New Roman"/>
+                <w:rFonts w:ascii="Times New Roman" w:hAnsi="Times New Roman"/>
                 <w:sz w:val="20"/>
                 <w:szCs w:val="20"/>
                 <w:lang w:eastAsia="ru-RU"/>
@@ -1692,7 +1612,7 @@
               <w:spacing w:after="0" w:line="240" w:lineRule="auto"/>
               <w:jc w:val="center"/>
               <w:rPr>
-                <w:rFonts w:ascii="Times New Roman" w:eastAsia="Times New Roman" w:hAnsi="Times New Roman" w:cs="Times New Roman"/>
+                <w:rFonts w:ascii="Times New Roman" w:hAnsi="Times New Roman"/>
                 <w:sz w:val="20"/>
                 <w:szCs w:val="20"/>
                 <w:lang w:eastAsia="ru-RU"/>
@@ -1708,7 +1628,7 @@
               <w:spacing w:after="0" w:line="240" w:lineRule="auto"/>
               <w:jc w:val="center"/>
               <w:rPr>
-                <w:rFonts w:ascii="Times New Roman" w:eastAsia="Times New Roman" w:hAnsi="Times New Roman" w:cs="Times New Roman"/>
+                <w:rFonts w:ascii="Times New Roman" w:hAnsi="Times New Roman"/>
                 <w:sz w:val="20"/>
                 <w:szCs w:val="20"/>
                 <w:lang w:eastAsia="ru-RU"/>
@@ -1716,36 +1636,16 @@
             </w:pPr>
             <w:r>
               <w:rPr>
-                <w:rFonts w:ascii="Times New Roman" w:eastAsia="Times New Roman" w:hAnsi="Times New Roman" w:cs="Times New Roman"/>
+                <w:rFonts w:ascii="Times New Roman" w:hAnsi="Times New Roman"/>
                 <w:sz w:val="20"/>
                 <w:szCs w:val="20"/>
                 <w:lang w:eastAsia="ru-RU"/>
               </w:rPr>
-              <w:t>«_</w:t>
-            </w:r>
-            <w:proofErr w:type="gramStart"/>
-            <w:r>
-              <w:rPr>
-                <w:rFonts w:ascii="Times New Roman" w:eastAsia="Times New Roman" w:hAnsi="Times New Roman" w:cs="Times New Roman"/>
-                <w:sz w:val="20"/>
-                <w:szCs w:val="20"/>
-                <w:lang w:eastAsia="ru-RU"/>
-              </w:rPr>
-              <w:t>_»_</w:t>
-            </w:r>
-            <w:proofErr w:type="gramEnd"/>
-            <w:r>
-              <w:rPr>
-                <w:rFonts w:ascii="Times New Roman" w:eastAsia="Times New Roman" w:hAnsi="Times New Roman" w:cs="Times New Roman"/>
-                <w:sz w:val="20"/>
-                <w:szCs w:val="20"/>
-                <w:lang w:eastAsia="ru-RU"/>
-              </w:rPr>
-              <w:t>______20</w:t>
-            </w:r>
-            <w:r>
-              <w:rPr>
-                <w:rFonts w:ascii="Times New Roman" w:eastAsia="Times New Roman" w:hAnsi="Times New Roman" w:cs="Times New Roman"/>
+              <w:t>«__»_______20</w:t>
+            </w:r>
+            <w:r>
+              <w:rPr>
+                <w:rFonts w:ascii="Times New Roman" w:hAnsi="Times New Roman"/>
                 <w:sz w:val="20"/>
                 <w:szCs w:val="20"/>
                 <w:lang w:val="en-US" w:eastAsia="ru-RU"/>
@@ -1754,7 +1654,7 @@
             </w:r>
             <w:r>
               <w:rPr>
-                <w:rFonts w:ascii="Times New Roman" w:eastAsia="Times New Roman" w:hAnsi="Times New Roman" w:cs="Times New Roman"/>
+                <w:rFonts w:ascii="Times New Roman" w:hAnsi="Times New Roman"/>
                 <w:sz w:val="20"/>
                 <w:szCs w:val="20"/>
                 <w:lang w:eastAsia="ru-RU"/>
@@ -1775,7 +1675,7 @@
               <w:adjustRightInd w:val="0"/>
               <w:spacing w:after="0" w:line="240" w:lineRule="auto"/>
               <w:rPr>
-                <w:rFonts w:ascii="Times New Roman" w:eastAsia="Times New Roman" w:hAnsi="Times New Roman" w:cs="Times New Roman"/>
+                <w:rFonts w:ascii="Times New Roman" w:hAnsi="Times New Roman"/>
                 <w:i/>
                 <w:sz w:val="20"/>
                 <w:szCs w:val="20"/>
@@ -1792,7 +1692,7 @@
               <w:spacing w:after="0" w:line="240" w:lineRule="auto"/>
               <w:jc w:val="center"/>
               <w:rPr>
-                <w:rFonts w:ascii="Times New Roman" w:eastAsia="Times New Roman" w:hAnsi="Times New Roman" w:cs="Times New Roman"/>
+                <w:rFonts w:ascii="Times New Roman" w:hAnsi="Times New Roman"/>
                 <w:i/>
                 <w:sz w:val="20"/>
                 <w:szCs w:val="20"/>
@@ -1801,7 +1701,7 @@
             </w:pPr>
             <w:r>
               <w:rPr>
-                <w:rFonts w:ascii="Times New Roman" w:eastAsia="Times New Roman" w:hAnsi="Times New Roman" w:cs="Times New Roman"/>
+                <w:rFonts w:ascii="Times New Roman" w:hAnsi="Times New Roman"/>
                 <w:i/>
                 <w:sz w:val="20"/>
                 <w:szCs w:val="20"/>
@@ -1823,7 +1723,7 @@
         <w:spacing w:after="0" w:line="240" w:lineRule="auto"/>
         <w:jc w:val="center"/>
         <w:rPr>
-          <w:rFonts w:ascii="Times New Roman" w:eastAsia="Times New Roman" w:hAnsi="Times New Roman" w:cs="Times New Roman"/>
+          <w:rFonts w:ascii="Times New Roman" w:hAnsi="Times New Roman"/>
           <w:b/>
           <w:sz w:val="34"/>
           <w:szCs w:val="34"/>
@@ -1841,7 +1741,7 @@
         <w:spacing w:after="0" w:line="240" w:lineRule="auto"/>
         <w:jc w:val="center"/>
         <w:rPr>
-          <w:rFonts w:ascii="Times New Roman" w:eastAsia="Times New Roman" w:hAnsi="Times New Roman" w:cs="Times New Roman"/>
+          <w:rFonts w:ascii="Times New Roman" w:hAnsi="Times New Roman"/>
           <w:b/>
           <w:sz w:val="34"/>
           <w:szCs w:val="34"/>
@@ -1859,7 +1759,7 @@
         <w:spacing w:after="0" w:line="240" w:lineRule="auto"/>
         <w:jc w:val="center"/>
         <w:rPr>
-          <w:rFonts w:ascii="Times New Roman" w:eastAsia="Times New Roman" w:hAnsi="Times New Roman" w:cs="Times New Roman"/>
+          <w:rFonts w:ascii="Times New Roman" w:hAnsi="Times New Roman"/>
           <w:b/>
           <w:sz w:val="34"/>
           <w:szCs w:val="34"/>
@@ -1877,7 +1777,7 @@
         <w:spacing w:after="0" w:line="240" w:lineRule="auto"/>
         <w:jc w:val="center"/>
         <w:rPr>
-          <w:rFonts w:ascii="Times New Roman" w:eastAsia="Times New Roman" w:hAnsi="Times New Roman" w:cs="Times New Roman"/>
+          <w:rFonts w:ascii="Times New Roman" w:hAnsi="Times New Roman"/>
           <w:sz w:val="24"/>
           <w:szCs w:val="24"/>
           <w:lang w:eastAsia="ru-RU"/>
@@ -1894,7 +1794,7 @@
         <w:spacing w:after="0" w:line="240" w:lineRule="auto"/>
         <w:jc w:val="center"/>
         <w:rPr>
-          <w:rFonts w:ascii="Times New Roman" w:eastAsia="Times New Roman" w:hAnsi="Times New Roman" w:cs="Times New Roman"/>
+          <w:rFonts w:ascii="Times New Roman" w:hAnsi="Times New Roman"/>
           <w:sz w:val="24"/>
           <w:szCs w:val="24"/>
           <w:lang w:val="en-US" w:eastAsia="ru-RU"/>
@@ -1902,7 +1802,7 @@
       </w:pPr>
       <w:r>
         <w:rPr>
-          <w:rFonts w:ascii="Times New Roman" w:eastAsia="Times New Roman" w:hAnsi="Times New Roman" w:cs="Times New Roman"/>
+          <w:rFonts w:ascii="Times New Roman" w:hAnsi="Times New Roman"/>
           <w:sz w:val="24"/>
           <w:szCs w:val="24"/>
           <w:lang w:eastAsia="ru-RU"/>
@@ -1911,7 +1811,7 @@
       </w:r>
       <w:r>
         <w:rPr>
-          <w:rFonts w:ascii="Times New Roman" w:eastAsia="Times New Roman" w:hAnsi="Times New Roman" w:cs="Times New Roman"/>
+          <w:rFonts w:ascii="Times New Roman" w:hAnsi="Times New Roman"/>
           <w:sz w:val="24"/>
           <w:szCs w:val="24"/>
           <w:lang w:val="en-US" w:eastAsia="ru-RU"/>
@@ -1921,14 +1821,14 @@
     </w:p>
     <w:p>
       <w:pPr>
-        <w:pStyle w:val="1"/>
+        <w:pStyle w:val="Heading1"/>
         <w:numPr>
           <w:ilvl w:val="0"/>
           <w:numId w:val="3"/>
         </w:numPr>
         <w:spacing w:after="100" w:afterAutospacing="1"/>
         <w:rPr>
-          <w:rFonts w:ascii="Times New Roman" w:hAnsi="Times New Roman" w:cs="Times New Roman"/>
+          <w:rFonts w:ascii="Times New Roman" w:hAnsi="Times New Roman"/>
           <w:b/>
           <w:sz w:val="28"/>
           <w:szCs w:val="28"/>
@@ -1936,12 +1836,11 @@
       </w:pPr>
       <w:r>
         <w:rPr>
-          <w:rFonts w:ascii="Times New Roman" w:hAnsi="Times New Roman" w:cs="Times New Roman"/>
+          <w:rFonts w:ascii="Times New Roman" w:hAnsi="Times New Roman"/>
           <w:b/>
           <w:sz w:val="28"/>
           <w:szCs w:val="28"/>
         </w:rPr>
-        <w:lastRenderedPageBreak/>
         <w:t>Цель работы</w:t>
       </w:r>
     </w:p>
@@ -1976,14 +1875,14 @@
     </w:p>
     <w:p>
       <w:pPr>
-        <w:pStyle w:val="1"/>
+        <w:pStyle w:val="Heading1"/>
         <w:numPr>
           <w:ilvl w:val="0"/>
           <w:numId w:val="3"/>
         </w:numPr>
         <w:spacing w:after="100" w:afterAutospacing="1"/>
         <w:rPr>
-          <w:rFonts w:ascii="Times New Roman" w:hAnsi="Times New Roman" w:cs="Times New Roman"/>
+          <w:rFonts w:ascii="Times New Roman" w:hAnsi="Times New Roman"/>
           <w:b/>
           <w:sz w:val="28"/>
           <w:szCs w:val="28"/>
@@ -1991,7 +1890,7 @@
       </w:pPr>
       <w:r>
         <w:rPr>
-          <w:rFonts w:ascii="Times New Roman" w:hAnsi="Times New Roman" w:cs="Times New Roman"/>
+          <w:rFonts w:ascii="Times New Roman" w:hAnsi="Times New Roman"/>
           <w:b/>
           <w:sz w:val="28"/>
           <w:szCs w:val="28"/>
@@ -2000,7 +1899,7 @@
       </w:r>
       <w:r>
         <w:rPr>
-          <w:rFonts w:ascii="Times New Roman" w:hAnsi="Times New Roman" w:cs="Times New Roman"/>
+          <w:rFonts w:ascii="Times New Roman" w:hAnsi="Times New Roman"/>
           <w:b/>
           <w:sz w:val="28"/>
           <w:szCs w:val="28"/>
@@ -2163,7 +2062,6 @@
         <w:rPr>
           <w:lang w:eastAsia="ar-SA"/>
         </w:rPr>
-        <w:lastRenderedPageBreak/>
         <w:t>Провести тестирование программы на небольших объемах данных, введенных вручную. Разработанные тесты должны покрывать все случаи входных данных (средний, лучший, худший). Результаты тестирования свести в сводные таблицы.</w:t>
       </w:r>
     </w:p>
@@ -2203,26 +2101,21 @@
         <w:rPr>
           <w:highlight w:val="yellow"/>
         </w:rPr>
-        <w:t>№1.</w:t>
-      </w:r>
-      <w:r>
-        <w:rPr>
-          <w:highlight w:val="yellow"/>
-        </w:rPr>
-        <w:t xml:space="preserve"> </w:t>
-      </w:r>
-      <w:r>
-        <w:rPr>
-          <w:highlight w:val="yellow"/>
-        </w:rPr>
-        <w:t>Условие задания:</w:t>
+        <w:t>№1. Условие задания:</w:t>
       </w:r>
     </w:p>
     <w:tbl>
       <w:tblPr>
-        <w:tblStyle w:val="a8"/>
         <w:tblW w:w="0" w:type="auto"/>
-        <w:tblLook w:val="04A0" w:firstRow="1" w:lastRow="0" w:firstColumn="1" w:lastColumn="0" w:noHBand="0" w:noVBand="1"/>
+        <w:tblBorders>
+          <w:top w:val="single" w:sz="4" w:space="0" w:color="auto"/>
+          <w:left w:val="single" w:sz="4" w:space="0" w:color="auto"/>
+          <w:bottom w:val="single" w:sz="4" w:space="0" w:color="auto"/>
+          <w:right w:val="single" w:sz="4" w:space="0" w:color="auto"/>
+          <w:insideH w:val="single" w:sz="4" w:space="0" w:color="auto"/>
+          <w:insideV w:val="single" w:sz="4" w:space="0" w:color="auto"/>
+        </w:tblBorders>
+        <w:tblLook w:val="00A0"/>
       </w:tblPr>
       <w:tblGrid>
         <w:gridCol w:w="1980"/>
@@ -2437,14 +2330,14 @@
     </w:tbl>
     <w:p>
       <w:pPr>
-        <w:pStyle w:val="1"/>
+        <w:pStyle w:val="Heading1"/>
         <w:numPr>
           <w:ilvl w:val="0"/>
           <w:numId w:val="3"/>
         </w:numPr>
         <w:spacing w:before="100" w:beforeAutospacing="1" w:after="100" w:afterAutospacing="1"/>
         <w:rPr>
-          <w:rFonts w:ascii="Times New Roman" w:hAnsi="Times New Roman" w:cs="Times New Roman"/>
+          <w:rFonts w:ascii="Times New Roman" w:hAnsi="Times New Roman"/>
           <w:b/>
           <w:sz w:val="28"/>
           <w:szCs w:val="28"/>
@@ -2452,7 +2345,7 @@
       </w:pPr>
       <w:r>
         <w:rPr>
-          <w:rFonts w:ascii="Times New Roman" w:hAnsi="Times New Roman" w:cs="Times New Roman"/>
+          <w:rFonts w:ascii="Times New Roman" w:hAnsi="Times New Roman"/>
           <w:b/>
           <w:sz w:val="28"/>
           <w:szCs w:val="28"/>
@@ -2465,10 +2358,7 @@
         <w:pStyle w:val="14-15"/>
       </w:pPr>
       <w:r>
-        <w:t xml:space="preserve">*немного теории </w:t>
-      </w:r>
-      <w:r>
-        <w:t>по теме работы в целом</w:t>
+        <w:t>*немного теории по теме работы в целом</w:t>
       </w:r>
       <w:r>
         <w:t>*</w:t>
@@ -2499,26 +2389,21 @@
         <w:t xml:space="preserve">*объяснение алгоритма </w:t>
       </w:r>
       <w:r>
-        <w:t>написанных функций</w:t>
-      </w:r>
-      <w:r>
-        <w:t xml:space="preserve"> + полученный код</w:t>
-      </w:r>
-      <w:r>
-        <w:t xml:space="preserve"> функци</w:t>
-      </w:r>
-      <w:r>
-        <w:t>й (основной фрагмент, не вся программа)</w:t>
-      </w:r>
-      <w:r>
-        <w:t xml:space="preserve">* </w:t>
+        <w:t xml:space="preserve">написанных функций + полученный код функций (основной фрагмент, не вся программа)* </w:t>
       </w:r>
     </w:p>
     <w:tbl>
       <w:tblPr>
-        <w:tblStyle w:val="a8"/>
         <w:tblW w:w="0" w:type="auto"/>
-        <w:tblLook w:val="04A0" w:firstRow="1" w:lastRow="0" w:firstColumn="1" w:lastColumn="0" w:noHBand="0" w:noVBand="1"/>
+        <w:tblBorders>
+          <w:top w:val="single" w:sz="4" w:space="0" w:color="auto"/>
+          <w:left w:val="single" w:sz="4" w:space="0" w:color="auto"/>
+          <w:bottom w:val="single" w:sz="4" w:space="0" w:color="auto"/>
+          <w:right w:val="single" w:sz="4" w:space="0" w:color="auto"/>
+          <w:insideH w:val="single" w:sz="4" w:space="0" w:color="auto"/>
+          <w:insideV w:val="single" w:sz="4" w:space="0" w:color="auto"/>
+        </w:tblBorders>
+        <w:tblLook w:val="00A0"/>
       </w:tblPr>
       <w:tblGrid>
         <w:gridCol w:w="9345"/>
@@ -2533,30 +2418,24 @@
               <w:bottom w:val="nil"/>
               <w:right w:val="nil"/>
             </w:tcBorders>
-            <w:shd w:val="clear" w:color="auto" w:fill="D9D9D9" w:themeFill="background1" w:themeFillShade="D9"/>
-          </w:tcPr>
-          <w:p>
-            <w:pPr>
-              <w:pStyle w:val="a6"/>
-            </w:pPr>
-            <w:r>
-              <w:t>//</w:t>
-            </w:r>
-            <w:r>
-              <w:t xml:space="preserve">Функция </w:t>
-            </w:r>
-            <w:r>
-              <w:t>умножения с помощью поразрядных операций (упр. 3)</w:t>
-            </w:r>
-          </w:p>
-          <w:p>
-            <w:pPr>
-              <w:pStyle w:val="a6"/>
-            </w:pPr>
-          </w:p>
-          <w:p>
-            <w:pPr>
-              <w:pStyle w:val="a6"/>
+            <w:shd w:val="clear" w:color="auto" w:fill="D9D9D9"/>
+          </w:tcPr>
+          <w:p>
+            <w:pPr>
+              <w:pStyle w:val="a"/>
+            </w:pPr>
+            <w:r>
+              <w:t>//Функция умножения с помощью поразрядных операций (упр. 3)</w:t>
+            </w:r>
+          </w:p>
+          <w:p>
+            <w:pPr>
+              <w:pStyle w:val="a"/>
+            </w:pPr>
+          </w:p>
+          <w:p>
+            <w:pPr>
+              <w:pStyle w:val="a"/>
             </w:pPr>
             <w:r>
               <w:rPr>
@@ -2567,7 +2446,6 @@
             <w:r>
               <w:t xml:space="preserve"> </w:t>
             </w:r>
-            <w:proofErr w:type="gramStart"/>
             <w:r>
               <w:rPr>
                 <w:lang w:val="en-US"/>
@@ -2575,16 +2453,12 @@
               <w:t>bitmult</w:t>
             </w:r>
             <w:r>
-              <w:t>(</w:t>
-            </w:r>
-            <w:proofErr w:type="gramEnd"/>
-            <w:r>
-              <w:t>)</w:t>
-            </w:r>
-          </w:p>
-          <w:p>
-            <w:pPr>
-              <w:pStyle w:val="a6"/>
+              <w:t>()</w:t>
+            </w:r>
+          </w:p>
+          <w:p>
+            <w:pPr>
+              <w:pStyle w:val="a"/>
             </w:pPr>
             <w:r>
               <w:t>{</w:t>
@@ -2592,7 +2466,7 @@
           </w:p>
           <w:p>
             <w:pPr>
-              <w:pStyle w:val="a6"/>
+              <w:pStyle w:val="a"/>
               <w:rPr>
                 <w:sz w:val="20"/>
                 <w:szCs w:val="20"/>
@@ -2623,50 +2497,13 @@
       <w:r>
         <w:rPr>
           <w:noProof/>
-        </w:rPr>
-        <w:lastRenderedPageBreak/>
-        <w:drawing>
-          <wp:inline distT="0" distB="0" distL="0" distR="0" wp14:anchorId="232C232E" wp14:editId="4415298D">
-            <wp:extent cx="5644385" cy="895350"/>
-            <wp:effectExtent l="0" t="0" r="0" b="0"/>
-            <wp:docPr id="1" name="Рисунок 1"/>
-            <wp:cNvGraphicFramePr>
-              <a:graphicFrameLocks xmlns:a="http://schemas.openxmlformats.org/drawingml/2006/main" noChangeAspect="1"/>
-            </wp:cNvGraphicFramePr>
-            <a:graphic xmlns:a="http://schemas.openxmlformats.org/drawingml/2006/main">
-              <a:graphicData uri="http://schemas.openxmlformats.org/drawingml/2006/picture">
-                <pic:pic xmlns:pic="http://schemas.openxmlformats.org/drawingml/2006/picture">
-                  <pic:nvPicPr>
-                    <pic:cNvPr id="1" name=""/>
-                    <pic:cNvPicPr/>
-                  </pic:nvPicPr>
-                  <pic:blipFill rotWithShape="1">
-                    <a:blip r:embed="rId6"/>
-                    <a:srcRect r="32522" b="72547"/>
-                    <a:stretch/>
-                  </pic:blipFill>
-                  <pic:spPr bwMode="auto">
-                    <a:xfrm>
-                      <a:off x="0" y="0"/>
-                      <a:ext cx="5644800" cy="895416"/>
-                    </a:xfrm>
-                    <a:prstGeom prst="rect">
-                      <a:avLst/>
-                    </a:prstGeom>
-                    <a:ln>
-                      <a:noFill/>
-                    </a:ln>
-                    <a:extLst>
-                      <a:ext uri="{53640926-AAD7-44D8-BBD7-CCE9431645EC}">
-                        <a14:shadowObscured xmlns:a14="http://schemas.microsoft.com/office/drawing/2010/main"/>
-                      </a:ext>
-                    </a:extLst>
-                  </pic:spPr>
-                </pic:pic>
-              </a:graphicData>
-            </a:graphic>
-          </wp:inline>
-        </w:drawing>
+          <w:lang w:eastAsia="ru-RU"/>
+        </w:rPr>
+        <w:pict>
+          <v:shape id="Рисунок 1" o:spid="_x0000_i1026" type="#_x0000_t75" style="width:435pt;height:66.75pt;visibility:visible">
+            <v:imagedata r:id="rId6" o:title="" cropbottom="47539f" cropright="21314f"/>
+          </v:shape>
+        </w:pict>
       </w:r>
     </w:p>
     <w:p>
@@ -2675,31 +2512,19 @@
         <w:jc w:val="center"/>
       </w:pPr>
       <w:r>
-        <w:t>Рис</w:t>
-      </w:r>
-      <w:r>
-        <w:t>унок</w:t>
-      </w:r>
-      <w:r>
-        <w:t xml:space="preserve"> 1</w:t>
-      </w:r>
-      <w:r>
-        <w:t>.</w:t>
-      </w:r>
-      <w:r>
-        <w:t xml:space="preserve"> Интерфейс программы</w:t>
+        <w:t>Рисунок 1. Интерфейс программы</w:t>
       </w:r>
     </w:p>
     <w:p>
       <w:pPr>
-        <w:pStyle w:val="1"/>
+        <w:pStyle w:val="Heading1"/>
         <w:numPr>
           <w:ilvl w:val="0"/>
           <w:numId w:val="3"/>
         </w:numPr>
         <w:spacing w:after="100" w:afterAutospacing="1"/>
         <w:rPr>
-          <w:rFonts w:ascii="Times New Roman" w:hAnsi="Times New Roman" w:cs="Times New Roman"/>
+          <w:rFonts w:ascii="Times New Roman" w:hAnsi="Times New Roman"/>
           <w:b/>
           <w:sz w:val="28"/>
           <w:szCs w:val="28"/>
@@ -2707,7 +2532,7 @@
       </w:pPr>
       <w:r>
         <w:rPr>
-          <w:rFonts w:ascii="Times New Roman" w:hAnsi="Times New Roman" w:cs="Times New Roman"/>
+          <w:rFonts w:ascii="Times New Roman" w:hAnsi="Times New Roman"/>
           <w:b/>
           <w:sz w:val="28"/>
           <w:szCs w:val="28"/>
@@ -2730,13 +2555,7 @@
         <w:t>тестового прогона</w:t>
       </w:r>
       <w:r>
-        <w:t xml:space="preserve"> программы + скриншот</w:t>
-      </w:r>
-      <w:r>
-        <w:t>. Тестовый прогон – прогон на маленьком объеме входных данных, введенных вручную, программа должна выводить на экран ход решения, чтобы можно было это проверить</w:t>
-      </w:r>
-      <w:r>
-        <w:t>*</w:t>
+        <w:t xml:space="preserve"> программы + скриншот. Тестовый прогон – прогон на маленьком объеме входных данных, введенных вручную, программа должна выводить на экран ход решения, чтобы можно было это проверить*</w:t>
       </w:r>
     </w:p>
     <w:p>
@@ -2744,10 +2563,7 @@
         <w:pStyle w:val="14-15"/>
       </w:pPr>
       <w:r>
-        <w:t>*немного о том, как проводится</w:t>
-      </w:r>
-      <w:r>
-        <w:t xml:space="preserve"> </w:t>
+        <w:t xml:space="preserve">*немного о том, как проводится </w:t>
       </w:r>
       <w:r>
         <w:rPr>
@@ -2757,22 +2573,7 @@
         <w:t>рабочий прогон программы</w:t>
       </w:r>
       <w:r>
-        <w:t xml:space="preserve">, о </w:t>
-      </w:r>
-      <w:r>
-        <w:t>покрываемых</w:t>
-      </w:r>
-      <w:r>
-        <w:t xml:space="preserve"> случаях</w:t>
-      </w:r>
-      <w:r>
-        <w:t xml:space="preserve"> входных данных, о том, на каких объемах входных данных проводится тестирование </w:t>
-      </w:r>
-      <w:r>
-        <w:t>+ скриншот</w:t>
-      </w:r>
-      <w:r>
-        <w:t>*</w:t>
+        <w:t>, о покрываемых случаях входных данных, о том, на каких объемах входных данных проводится тестирование + скриншот*</w:t>
       </w:r>
     </w:p>
     <w:p>
@@ -2780,19 +2581,7 @@
         <w:pStyle w:val="14-15"/>
       </w:pPr>
       <w:r>
-        <w:t xml:space="preserve">*полученные таблицы </w:t>
-      </w:r>
-      <w:r>
-        <w:t xml:space="preserve">рабочих </w:t>
-      </w:r>
-      <w:r>
-        <w:t>тестов</w:t>
-      </w:r>
-      <w:r>
-        <w:t>. С теоретической, практической сложностями и их отношением</w:t>
-      </w:r>
-      <w:r>
-        <w:t>*</w:t>
+        <w:t>*полученные таблицы рабочих тестов. С теоретической, практической сложностями и их отношением*</w:t>
       </w:r>
     </w:p>
     <w:p>
@@ -2800,14 +2589,14 @@
         <w:spacing w:before="100" w:beforeAutospacing="1" w:after="0" w:line="360" w:lineRule="auto"/>
         <w:jc w:val="right"/>
         <w:rPr>
-          <w:rFonts w:ascii="Times New Roman" w:hAnsi="Times New Roman" w:cs="Times New Roman"/>
+          <w:rFonts w:ascii="Times New Roman" w:hAnsi="Times New Roman"/>
           <w:sz w:val="28"/>
           <w:szCs w:val="28"/>
         </w:rPr>
       </w:pPr>
       <w:r>
         <w:rPr>
-          <w:rFonts w:ascii="Times New Roman" w:hAnsi="Times New Roman" w:cs="Times New Roman"/>
+          <w:rFonts w:ascii="Times New Roman" w:hAnsi="Times New Roman"/>
           <w:sz w:val="28"/>
           <w:szCs w:val="28"/>
         </w:rPr>
@@ -2815,7 +2604,7 @@
       </w:r>
       <w:r>
         <w:rPr>
-          <w:rFonts w:ascii="Times New Roman" w:hAnsi="Times New Roman" w:cs="Times New Roman"/>
+          <w:rFonts w:ascii="Times New Roman" w:hAnsi="Times New Roman"/>
           <w:sz w:val="28"/>
           <w:szCs w:val="28"/>
         </w:rPr>
@@ -2823,7 +2612,7 @@
       </w:r>
       <w:r>
         <w:rPr>
-          <w:rFonts w:ascii="Times New Roman" w:hAnsi="Times New Roman" w:cs="Times New Roman"/>
+          <w:rFonts w:ascii="Times New Roman" w:hAnsi="Times New Roman"/>
           <w:sz w:val="28"/>
           <w:szCs w:val="28"/>
         </w:rPr>
@@ -2831,7 +2620,7 @@
       </w:r>
       <w:r>
         <w:rPr>
-          <w:rFonts w:ascii="Times New Roman" w:hAnsi="Times New Roman" w:cs="Times New Roman"/>
+          <w:rFonts w:ascii="Times New Roman" w:hAnsi="Times New Roman"/>
           <w:sz w:val="28"/>
           <w:szCs w:val="28"/>
         </w:rPr>
@@ -2850,7 +2639,7 @@
           <w:insideH w:val="single" w:sz="4" w:space="0" w:color="auto"/>
           <w:insideV w:val="single" w:sz="4" w:space="0" w:color="auto"/>
         </w:tblBorders>
-        <w:tblLook w:val="04A0" w:firstRow="1" w:lastRow="0" w:firstColumn="1" w:lastColumn="0" w:noHBand="0" w:noVBand="1"/>
+        <w:tblLook w:val="00A0"/>
       </w:tblPr>
       <w:tblGrid>
         <w:gridCol w:w="1713"/>
@@ -2865,7 +2654,6 @@
         <w:tc>
           <w:tcPr>
             <w:tcW w:w="1713" w:type="dxa"/>
-            <w:shd w:val="clear" w:color="auto" w:fill="auto"/>
             <w:vAlign w:val="center"/>
           </w:tcPr>
           <w:p>
@@ -2873,7 +2661,7 @@
               <w:spacing w:after="0"/>
               <w:jc w:val="center"/>
               <w:rPr>
-                <w:rFonts w:ascii="Times New Roman" w:hAnsi="Times New Roman" w:cs="Times New Roman"/>
+                <w:rFonts w:ascii="Times New Roman" w:hAnsi="Times New Roman"/>
                 <w:b/>
                 <w:sz w:val="28"/>
                 <w:szCs w:val="28"/>
@@ -2881,7 +2669,7 @@
             </w:pPr>
             <w:r>
               <w:rPr>
-                <w:rFonts w:ascii="Times New Roman" w:hAnsi="Times New Roman" w:cs="Times New Roman"/>
+                <w:rFonts w:ascii="Times New Roman" w:hAnsi="Times New Roman"/>
                 <w:b/>
                 <w:sz w:val="28"/>
                 <w:szCs w:val="28"/>
@@ -2893,7 +2681,6 @@
         <w:tc>
           <w:tcPr>
             <w:tcW w:w="1896" w:type="dxa"/>
-            <w:shd w:val="clear" w:color="auto" w:fill="auto"/>
             <w:vAlign w:val="center"/>
           </w:tcPr>
           <w:p>
@@ -2901,7 +2688,7 @@
               <w:spacing w:after="0"/>
               <w:jc w:val="center"/>
               <w:rPr>
-                <w:rFonts w:ascii="Times New Roman" w:hAnsi="Times New Roman" w:cs="Times New Roman"/>
+                <w:rFonts w:ascii="Times New Roman" w:hAnsi="Times New Roman"/>
                 <w:b/>
                 <w:sz w:val="28"/>
                 <w:szCs w:val="28"/>
@@ -2909,7 +2696,7 @@
             </w:pPr>
             <w:r>
               <w:rPr>
-                <w:rFonts w:ascii="Times New Roman" w:hAnsi="Times New Roman" w:cs="Times New Roman"/>
+                <w:rFonts w:ascii="Times New Roman" w:hAnsi="Times New Roman"/>
                 <w:b/>
                 <w:sz w:val="28"/>
                 <w:szCs w:val="28"/>
@@ -2918,7 +2705,7 @@
             </w:r>
             <w:r>
               <w:rPr>
-                <w:rFonts w:ascii="Times New Roman" w:hAnsi="Times New Roman" w:cs="Times New Roman"/>
+                <w:rFonts w:ascii="Times New Roman" w:hAnsi="Times New Roman"/>
                 <w:b/>
                 <w:sz w:val="28"/>
                 <w:szCs w:val="28"/>
@@ -2928,28 +2715,18 @@
             </w:r>
             <w:r>
               <w:rPr>
-                <w:rFonts w:ascii="Times New Roman" w:hAnsi="Times New Roman" w:cs="Times New Roman"/>
+                <w:rFonts w:ascii="Times New Roman" w:hAnsi="Times New Roman"/>
                 <w:b/>
                 <w:sz w:val="28"/>
                 <w:szCs w:val="28"/>
               </w:rPr>
-              <w:t>)</w:t>
-            </w:r>
-            <w:r>
-              <w:rPr>
-                <w:rFonts w:ascii="Times New Roman" w:hAnsi="Times New Roman" w:cs="Times New Roman"/>
-                <w:b/>
-                <w:sz w:val="28"/>
-                <w:szCs w:val="28"/>
-              </w:rPr>
-              <w:t>=С+М</w:t>
+              <w:t>)=С+М</w:t>
             </w:r>
           </w:p>
         </w:tc>
         <w:tc>
           <w:tcPr>
             <w:tcW w:w="2103" w:type="dxa"/>
-            <w:shd w:val="clear" w:color="auto" w:fill="auto"/>
             <w:vAlign w:val="center"/>
           </w:tcPr>
           <w:p>
@@ -2957,7 +2734,7 @@
               <w:spacing w:after="0"/>
               <w:jc w:val="center"/>
               <w:rPr>
-                <w:rFonts w:ascii="Times New Roman" w:hAnsi="Times New Roman" w:cs="Times New Roman"/>
+                <w:rFonts w:ascii="Times New Roman" w:hAnsi="Times New Roman"/>
                 <w:b/>
                 <w:sz w:val="28"/>
                 <w:szCs w:val="28"/>
@@ -2965,34 +2742,35 @@
             </w:pPr>
             <w:r>
               <w:rPr>
-                <w:rFonts w:ascii="Times New Roman" w:hAnsi="Times New Roman" w:cs="Times New Roman"/>
+                <w:rFonts w:ascii="Times New Roman" w:hAnsi="Times New Roman"/>
                 <w:b/>
                 <w:sz w:val="28"/>
                 <w:szCs w:val="28"/>
               </w:rPr>
-              <w:t>Т</w:t>
-            </w:r>
-            <w:r>
-              <w:rPr>
-                <w:rFonts w:ascii="Times New Roman" w:hAnsi="Times New Roman" w:cs="Times New Roman"/>
+              <w:t>Та(</w:t>
+            </w:r>
+            <w:r>
+              <w:rPr>
+                <w:rFonts w:ascii="Times New Roman" w:hAnsi="Times New Roman"/>
                 <w:b/>
                 <w:sz w:val="28"/>
                 <w:szCs w:val="28"/>
-              </w:rPr>
-              <w:t>а</w:t>
-            </w:r>
-            <w:r>
-              <w:rPr>
-                <w:rFonts w:ascii="Times New Roman" w:hAnsi="Times New Roman" w:cs="Times New Roman"/>
+                <w:lang w:val="en-US"/>
+              </w:rPr>
+              <w:t>n</w:t>
+            </w:r>
+            <w:r>
+              <w:rPr>
+                <w:rFonts w:ascii="Times New Roman" w:hAnsi="Times New Roman"/>
                 <w:b/>
                 <w:sz w:val="28"/>
                 <w:szCs w:val="28"/>
               </w:rPr>
-              <w:t>(</w:t>
-            </w:r>
-            <w:r>
-              <w:rPr>
-                <w:rFonts w:ascii="Times New Roman" w:hAnsi="Times New Roman" w:cs="Times New Roman"/>
+              <w:t>)=</w:t>
+            </w:r>
+            <w:r>
+              <w:rPr>
+                <w:rFonts w:ascii="Times New Roman" w:hAnsi="Times New Roman"/>
                 <w:b/>
                 <w:sz w:val="28"/>
                 <w:szCs w:val="28"/>
@@ -3002,38 +2780,10 @@
             </w:r>
             <w:r>
               <w:rPr>
-                <w:rFonts w:ascii="Times New Roman" w:hAnsi="Times New Roman" w:cs="Times New Roman"/>
+                <w:rFonts w:ascii="Times New Roman" w:hAnsi="Times New Roman"/>
                 <w:b/>
                 <w:sz w:val="28"/>
                 <w:szCs w:val="28"/>
-              </w:rPr>
-              <w:t>)</w:t>
-            </w:r>
-            <w:r>
-              <w:rPr>
-                <w:rFonts w:ascii="Times New Roman" w:hAnsi="Times New Roman" w:cs="Times New Roman"/>
-                <w:b/>
-                <w:sz w:val="28"/>
-                <w:szCs w:val="28"/>
-              </w:rPr>
-              <w:t>=</w:t>
-            </w:r>
-            <w:r>
-              <w:rPr>
-                <w:rFonts w:ascii="Times New Roman" w:hAnsi="Times New Roman" w:cs="Times New Roman"/>
-                <w:b/>
-                <w:sz w:val="28"/>
-                <w:szCs w:val="28"/>
-                <w:lang w:val="en-US"/>
-              </w:rPr>
-              <w:t>n</w:t>
-            </w:r>
-            <w:r>
-              <w:rPr>
-                <w:rFonts w:ascii="Times New Roman" w:hAnsi="Times New Roman" w:cs="Times New Roman"/>
-                <w:b/>
-                <w:sz w:val="28"/>
-                <w:szCs w:val="28"/>
                 <w:vertAlign w:val="superscript"/>
               </w:rPr>
               <w:t>2</w:t>
@@ -3043,7 +2793,6 @@
         <w:tc>
           <w:tcPr>
             <w:tcW w:w="1793" w:type="dxa"/>
-            <w:shd w:val="clear" w:color="auto" w:fill="auto"/>
             <w:vAlign w:val="center"/>
           </w:tcPr>
           <w:p>
@@ -3051,7 +2800,7 @@
               <w:spacing w:after="0"/>
               <w:jc w:val="center"/>
               <w:rPr>
-                <w:rFonts w:ascii="Times New Roman" w:hAnsi="Times New Roman" w:cs="Times New Roman"/>
+                <w:rFonts w:ascii="Times New Roman" w:hAnsi="Times New Roman"/>
                 <w:b/>
                 <w:sz w:val="28"/>
                 <w:szCs w:val="28"/>
@@ -3059,7 +2808,7 @@
             </w:pPr>
             <w:r>
               <w:rPr>
-                <w:rFonts w:ascii="Times New Roman" w:hAnsi="Times New Roman" w:cs="Times New Roman"/>
+                <w:rFonts w:ascii="Times New Roman" w:hAnsi="Times New Roman"/>
                 <w:b/>
                 <w:sz w:val="28"/>
                 <w:szCs w:val="28"/>
@@ -3068,7 +2817,7 @@
             </w:r>
             <w:r>
               <w:rPr>
-                <w:rFonts w:ascii="Times New Roman" w:hAnsi="Times New Roman" w:cs="Times New Roman"/>
+                <w:rFonts w:ascii="Times New Roman" w:hAnsi="Times New Roman"/>
                 <w:b/>
                 <w:sz w:val="28"/>
                 <w:szCs w:val="28"/>
@@ -3078,44 +2827,26 @@
             </w:r>
             <w:r>
               <w:rPr>
-                <w:rFonts w:ascii="Times New Roman" w:hAnsi="Times New Roman" w:cs="Times New Roman"/>
+                <w:rFonts w:ascii="Times New Roman" w:hAnsi="Times New Roman"/>
                 <w:b/>
                 <w:sz w:val="28"/>
                 <w:szCs w:val="28"/>
               </w:rPr>
-              <w:t>)/Т</w:t>
-            </w:r>
-            <w:r>
-              <w:rPr>
-                <w:rFonts w:ascii="Times New Roman" w:hAnsi="Times New Roman" w:cs="Times New Roman"/>
+              <w:t>)/Та(</w:t>
+            </w:r>
+            <w:r>
+              <w:rPr>
+                <w:rFonts w:ascii="Times New Roman" w:hAnsi="Times New Roman"/>
                 <w:b/>
                 <w:sz w:val="28"/>
                 <w:szCs w:val="28"/>
-              </w:rPr>
-              <w:t>а</w:t>
-            </w:r>
-            <w:r>
-              <w:rPr>
-                <w:rFonts w:ascii="Times New Roman" w:hAnsi="Times New Roman" w:cs="Times New Roman"/>
-                <w:b/>
-                <w:sz w:val="28"/>
-                <w:szCs w:val="28"/>
-              </w:rPr>
-              <w:t>(</w:t>
-            </w:r>
-            <w:r>
-              <w:rPr>
-                <w:rFonts w:ascii="Times New Roman" w:hAnsi="Times New Roman" w:cs="Times New Roman"/>
-                <w:b/>
-                <w:sz w:val="28"/>
-                <w:szCs w:val="28"/>
                 <w:lang w:val="en-US"/>
               </w:rPr>
               <w:t>n</w:t>
             </w:r>
             <w:r>
               <w:rPr>
-                <w:rFonts w:ascii="Times New Roman" w:hAnsi="Times New Roman" w:cs="Times New Roman"/>
+                <w:rFonts w:ascii="Times New Roman" w:hAnsi="Times New Roman"/>
                 <w:b/>
                 <w:sz w:val="28"/>
                 <w:szCs w:val="28"/>
@@ -3132,21 +2863,20 @@
         <w:tc>
           <w:tcPr>
             <w:tcW w:w="1713" w:type="dxa"/>
-            <w:shd w:val="clear" w:color="auto" w:fill="auto"/>
           </w:tcPr>
           <w:p>
             <w:pPr>
               <w:spacing w:after="0"/>
               <w:jc w:val="center"/>
               <w:rPr>
-                <w:rFonts w:ascii="Times New Roman" w:hAnsi="Times New Roman" w:cs="Times New Roman"/>
-                <w:sz w:val="28"/>
-                <w:szCs w:val="28"/>
-              </w:rPr>
-            </w:pPr>
-            <w:r>
-              <w:rPr>
-                <w:rFonts w:ascii="Times New Roman" w:hAnsi="Times New Roman" w:cs="Times New Roman"/>
+                <w:rFonts w:ascii="Times New Roman" w:hAnsi="Times New Roman"/>
+                <w:sz w:val="28"/>
+                <w:szCs w:val="28"/>
+              </w:rPr>
+            </w:pPr>
+            <w:r>
+              <w:rPr>
+                <w:rFonts w:ascii="Times New Roman" w:hAnsi="Times New Roman"/>
                 <w:sz w:val="28"/>
                 <w:szCs w:val="28"/>
               </w:rPr>
@@ -3157,21 +2887,20 @@
         <w:tc>
           <w:tcPr>
             <w:tcW w:w="1896" w:type="dxa"/>
-            <w:shd w:val="clear" w:color="auto" w:fill="auto"/>
           </w:tcPr>
           <w:p>
             <w:pPr>
               <w:spacing w:after="0"/>
               <w:jc w:val="center"/>
               <w:rPr>
-                <w:rFonts w:ascii="Times New Roman" w:hAnsi="Times New Roman" w:cs="Times New Roman"/>
-                <w:sz w:val="28"/>
-                <w:szCs w:val="28"/>
-              </w:rPr>
-            </w:pPr>
-            <w:r>
-              <w:rPr>
-                <w:rFonts w:ascii="Times New Roman" w:hAnsi="Times New Roman" w:cs="Times New Roman"/>
+                <w:rFonts w:ascii="Times New Roman" w:hAnsi="Times New Roman"/>
+                <w:sz w:val="28"/>
+                <w:szCs w:val="28"/>
+              </w:rPr>
+            </w:pPr>
+            <w:r>
+              <w:rPr>
+                <w:rFonts w:ascii="Times New Roman" w:hAnsi="Times New Roman"/>
                 <w:sz w:val="28"/>
                 <w:szCs w:val="28"/>
               </w:rPr>
@@ -3182,21 +2911,20 @@
         <w:tc>
           <w:tcPr>
             <w:tcW w:w="2103" w:type="dxa"/>
-            <w:shd w:val="clear" w:color="auto" w:fill="auto"/>
           </w:tcPr>
           <w:p>
             <w:pPr>
               <w:spacing w:after="0"/>
               <w:jc w:val="center"/>
               <w:rPr>
-                <w:rFonts w:ascii="Times New Roman" w:hAnsi="Times New Roman" w:cs="Times New Roman"/>
-                <w:sz w:val="28"/>
-                <w:szCs w:val="28"/>
-              </w:rPr>
-            </w:pPr>
-            <w:r>
-              <w:rPr>
-                <w:rFonts w:ascii="Times New Roman" w:hAnsi="Times New Roman" w:cs="Times New Roman"/>
+                <w:rFonts w:ascii="Times New Roman" w:hAnsi="Times New Roman"/>
+                <w:sz w:val="28"/>
+                <w:szCs w:val="28"/>
+              </w:rPr>
+            </w:pPr>
+            <w:r>
+              <w:rPr>
+                <w:rFonts w:ascii="Times New Roman" w:hAnsi="Times New Roman"/>
                 <w:sz w:val="28"/>
                 <w:szCs w:val="28"/>
               </w:rPr>
@@ -3207,21 +2935,20 @@
         <w:tc>
           <w:tcPr>
             <w:tcW w:w="1793" w:type="dxa"/>
-            <w:shd w:val="clear" w:color="auto" w:fill="auto"/>
           </w:tcPr>
           <w:p>
             <w:pPr>
               <w:spacing w:after="0"/>
               <w:jc w:val="center"/>
               <w:rPr>
-                <w:rFonts w:ascii="Times New Roman" w:hAnsi="Times New Roman" w:cs="Times New Roman"/>
-                <w:sz w:val="28"/>
-                <w:szCs w:val="28"/>
-              </w:rPr>
-            </w:pPr>
-            <w:r>
-              <w:rPr>
-                <w:rFonts w:ascii="Times New Roman" w:hAnsi="Times New Roman" w:cs="Times New Roman"/>
+                <w:rFonts w:ascii="Times New Roman" w:hAnsi="Times New Roman"/>
+                <w:sz w:val="28"/>
+                <w:szCs w:val="28"/>
+              </w:rPr>
+            </w:pPr>
+            <w:r>
+              <w:rPr>
+                <w:rFonts w:ascii="Times New Roman" w:hAnsi="Times New Roman"/>
                 <w:sz w:val="28"/>
                 <w:szCs w:val="28"/>
               </w:rPr>
@@ -3237,21 +2964,20 @@
         <w:tc>
           <w:tcPr>
             <w:tcW w:w="1713" w:type="dxa"/>
-            <w:shd w:val="clear" w:color="auto" w:fill="auto"/>
           </w:tcPr>
           <w:p>
             <w:pPr>
               <w:spacing w:after="0"/>
               <w:jc w:val="center"/>
               <w:rPr>
-                <w:rFonts w:ascii="Times New Roman" w:hAnsi="Times New Roman" w:cs="Times New Roman"/>
-                <w:sz w:val="28"/>
-                <w:szCs w:val="28"/>
-              </w:rPr>
-            </w:pPr>
-            <w:r>
-              <w:rPr>
-                <w:rFonts w:ascii="Times New Roman" w:hAnsi="Times New Roman" w:cs="Times New Roman"/>
+                <w:rFonts w:ascii="Times New Roman" w:hAnsi="Times New Roman"/>
+                <w:sz w:val="28"/>
+                <w:szCs w:val="28"/>
+              </w:rPr>
+            </w:pPr>
+            <w:r>
+              <w:rPr>
+                <w:rFonts w:ascii="Times New Roman" w:hAnsi="Times New Roman"/>
                 <w:sz w:val="28"/>
                 <w:szCs w:val="28"/>
               </w:rPr>
@@ -3262,21 +2988,20 @@
         <w:tc>
           <w:tcPr>
             <w:tcW w:w="1896" w:type="dxa"/>
-            <w:shd w:val="clear" w:color="auto" w:fill="auto"/>
           </w:tcPr>
           <w:p>
             <w:pPr>
               <w:spacing w:after="0"/>
               <w:jc w:val="center"/>
               <w:rPr>
-                <w:rFonts w:ascii="Times New Roman" w:hAnsi="Times New Roman" w:cs="Times New Roman"/>
-                <w:sz w:val="28"/>
-                <w:szCs w:val="28"/>
-              </w:rPr>
-            </w:pPr>
-            <w:r>
-              <w:rPr>
-                <w:rFonts w:ascii="Times New Roman" w:hAnsi="Times New Roman" w:cs="Times New Roman"/>
+                <w:rFonts w:ascii="Times New Roman" w:hAnsi="Times New Roman"/>
+                <w:sz w:val="28"/>
+                <w:szCs w:val="28"/>
+              </w:rPr>
+            </w:pPr>
+            <w:r>
+              <w:rPr>
+                <w:rFonts w:ascii="Times New Roman" w:hAnsi="Times New Roman"/>
                 <w:sz w:val="28"/>
                 <w:szCs w:val="28"/>
               </w:rPr>
@@ -3287,21 +3012,20 @@
         <w:tc>
           <w:tcPr>
             <w:tcW w:w="2103" w:type="dxa"/>
-            <w:shd w:val="clear" w:color="auto" w:fill="auto"/>
           </w:tcPr>
           <w:p>
             <w:pPr>
               <w:spacing w:after="0"/>
               <w:jc w:val="center"/>
               <w:rPr>
-                <w:rFonts w:ascii="Times New Roman" w:hAnsi="Times New Roman" w:cs="Times New Roman"/>
-                <w:sz w:val="28"/>
-                <w:szCs w:val="28"/>
-              </w:rPr>
-            </w:pPr>
-            <w:r>
-              <w:rPr>
-                <w:rFonts w:ascii="Times New Roman" w:hAnsi="Times New Roman" w:cs="Times New Roman"/>
+                <w:rFonts w:ascii="Times New Roman" w:hAnsi="Times New Roman"/>
+                <w:sz w:val="28"/>
+                <w:szCs w:val="28"/>
+              </w:rPr>
+            </w:pPr>
+            <w:r>
+              <w:rPr>
+                <w:rFonts w:ascii="Times New Roman" w:hAnsi="Times New Roman"/>
                 <w:sz w:val="28"/>
                 <w:szCs w:val="28"/>
               </w:rPr>
@@ -3312,21 +3036,20 @@
         <w:tc>
           <w:tcPr>
             <w:tcW w:w="1793" w:type="dxa"/>
-            <w:shd w:val="clear" w:color="auto" w:fill="auto"/>
           </w:tcPr>
           <w:p>
             <w:pPr>
               <w:spacing w:after="0"/>
               <w:jc w:val="center"/>
               <w:rPr>
-                <w:rFonts w:ascii="Times New Roman" w:hAnsi="Times New Roman" w:cs="Times New Roman"/>
-                <w:sz w:val="28"/>
-                <w:szCs w:val="28"/>
-              </w:rPr>
-            </w:pPr>
-            <w:r>
-              <w:rPr>
-                <w:rFonts w:ascii="Times New Roman" w:hAnsi="Times New Roman" w:cs="Times New Roman"/>
+                <w:rFonts w:ascii="Times New Roman" w:hAnsi="Times New Roman"/>
+                <w:sz w:val="28"/>
+                <w:szCs w:val="28"/>
+              </w:rPr>
+            </w:pPr>
+            <w:r>
+              <w:rPr>
+                <w:rFonts w:ascii="Times New Roman" w:hAnsi="Times New Roman"/>
                 <w:sz w:val="28"/>
                 <w:szCs w:val="28"/>
               </w:rPr>
@@ -3342,21 +3065,20 @@
         <w:tc>
           <w:tcPr>
             <w:tcW w:w="1713" w:type="dxa"/>
-            <w:shd w:val="clear" w:color="auto" w:fill="auto"/>
           </w:tcPr>
           <w:p>
             <w:pPr>
               <w:spacing w:after="0"/>
               <w:jc w:val="center"/>
               <w:rPr>
-                <w:rFonts w:ascii="Times New Roman" w:hAnsi="Times New Roman" w:cs="Times New Roman"/>
-                <w:sz w:val="28"/>
-                <w:szCs w:val="28"/>
-              </w:rPr>
-            </w:pPr>
-            <w:r>
-              <w:rPr>
-                <w:rFonts w:ascii="Times New Roman" w:hAnsi="Times New Roman" w:cs="Times New Roman"/>
+                <w:rFonts w:ascii="Times New Roman" w:hAnsi="Times New Roman"/>
+                <w:sz w:val="28"/>
+                <w:szCs w:val="28"/>
+              </w:rPr>
+            </w:pPr>
+            <w:r>
+              <w:rPr>
+                <w:rFonts w:ascii="Times New Roman" w:hAnsi="Times New Roman"/>
                 <w:sz w:val="28"/>
                 <w:szCs w:val="28"/>
               </w:rPr>
@@ -3367,21 +3089,20 @@
         <w:tc>
           <w:tcPr>
             <w:tcW w:w="1896" w:type="dxa"/>
-            <w:shd w:val="clear" w:color="auto" w:fill="auto"/>
           </w:tcPr>
           <w:p>
             <w:pPr>
               <w:spacing w:after="0"/>
               <w:jc w:val="center"/>
               <w:rPr>
-                <w:rFonts w:ascii="Times New Roman" w:hAnsi="Times New Roman" w:cs="Times New Roman"/>
-                <w:sz w:val="28"/>
-                <w:szCs w:val="28"/>
-              </w:rPr>
-            </w:pPr>
-            <w:r>
-              <w:rPr>
-                <w:rFonts w:ascii="Times New Roman" w:hAnsi="Times New Roman" w:cs="Times New Roman"/>
+                <w:rFonts w:ascii="Times New Roman" w:hAnsi="Times New Roman"/>
+                <w:sz w:val="28"/>
+                <w:szCs w:val="28"/>
+              </w:rPr>
+            </w:pPr>
+            <w:r>
+              <w:rPr>
+                <w:rFonts w:ascii="Times New Roman" w:hAnsi="Times New Roman"/>
                 <w:sz w:val="28"/>
                 <w:szCs w:val="28"/>
               </w:rPr>
@@ -3392,21 +3113,20 @@
         <w:tc>
           <w:tcPr>
             <w:tcW w:w="2103" w:type="dxa"/>
-            <w:shd w:val="clear" w:color="auto" w:fill="auto"/>
           </w:tcPr>
           <w:p>
             <w:pPr>
               <w:spacing w:after="0"/>
               <w:jc w:val="center"/>
               <w:rPr>
-                <w:rFonts w:ascii="Times New Roman" w:hAnsi="Times New Roman" w:cs="Times New Roman"/>
-                <w:sz w:val="28"/>
-                <w:szCs w:val="28"/>
-              </w:rPr>
-            </w:pPr>
-            <w:r>
-              <w:rPr>
-                <w:rFonts w:ascii="Times New Roman" w:hAnsi="Times New Roman" w:cs="Times New Roman"/>
+                <w:rFonts w:ascii="Times New Roman" w:hAnsi="Times New Roman"/>
+                <w:sz w:val="28"/>
+                <w:szCs w:val="28"/>
+              </w:rPr>
+            </w:pPr>
+            <w:r>
+              <w:rPr>
+                <w:rFonts w:ascii="Times New Roman" w:hAnsi="Times New Roman"/>
                 <w:sz w:val="28"/>
                 <w:szCs w:val="28"/>
               </w:rPr>
@@ -3417,21 +3137,20 @@
         <w:tc>
           <w:tcPr>
             <w:tcW w:w="1793" w:type="dxa"/>
-            <w:shd w:val="clear" w:color="auto" w:fill="auto"/>
           </w:tcPr>
           <w:p>
             <w:pPr>
               <w:spacing w:after="0"/>
               <w:jc w:val="center"/>
               <w:rPr>
-                <w:rFonts w:ascii="Times New Roman" w:hAnsi="Times New Roman" w:cs="Times New Roman"/>
-                <w:sz w:val="28"/>
-                <w:szCs w:val="28"/>
-              </w:rPr>
-            </w:pPr>
-            <w:r>
-              <w:rPr>
-                <w:rFonts w:ascii="Times New Roman" w:hAnsi="Times New Roman" w:cs="Times New Roman"/>
+                <w:rFonts w:ascii="Times New Roman" w:hAnsi="Times New Roman"/>
+                <w:sz w:val="28"/>
+                <w:szCs w:val="28"/>
+              </w:rPr>
+            </w:pPr>
+            <w:r>
+              <w:rPr>
+                <w:rFonts w:ascii="Times New Roman" w:hAnsi="Times New Roman"/>
                 <w:sz w:val="28"/>
                 <w:szCs w:val="28"/>
               </w:rPr>
@@ -3447,21 +3166,20 @@
         <w:tc>
           <w:tcPr>
             <w:tcW w:w="1713" w:type="dxa"/>
-            <w:shd w:val="clear" w:color="auto" w:fill="auto"/>
           </w:tcPr>
           <w:p>
             <w:pPr>
               <w:spacing w:after="0"/>
               <w:jc w:val="center"/>
               <w:rPr>
-                <w:rFonts w:ascii="Times New Roman" w:hAnsi="Times New Roman" w:cs="Times New Roman"/>
-                <w:sz w:val="28"/>
-                <w:szCs w:val="28"/>
-              </w:rPr>
-            </w:pPr>
-            <w:r>
-              <w:rPr>
-                <w:rFonts w:ascii="Times New Roman" w:hAnsi="Times New Roman" w:cs="Times New Roman"/>
+                <w:rFonts w:ascii="Times New Roman" w:hAnsi="Times New Roman"/>
+                <w:sz w:val="28"/>
+                <w:szCs w:val="28"/>
+              </w:rPr>
+            </w:pPr>
+            <w:r>
+              <w:rPr>
+                <w:rFonts w:ascii="Times New Roman" w:hAnsi="Times New Roman"/>
                 <w:sz w:val="28"/>
                 <w:szCs w:val="28"/>
               </w:rPr>
@@ -3472,21 +3190,20 @@
         <w:tc>
           <w:tcPr>
             <w:tcW w:w="1896" w:type="dxa"/>
-            <w:shd w:val="clear" w:color="auto" w:fill="auto"/>
           </w:tcPr>
           <w:p>
             <w:pPr>
               <w:spacing w:after="0"/>
               <w:jc w:val="center"/>
               <w:rPr>
-                <w:rFonts w:ascii="Times New Roman" w:hAnsi="Times New Roman" w:cs="Times New Roman"/>
-                <w:sz w:val="28"/>
-                <w:szCs w:val="28"/>
-              </w:rPr>
-            </w:pPr>
-            <w:r>
-              <w:rPr>
-                <w:rFonts w:ascii="Times New Roman" w:hAnsi="Times New Roman" w:cs="Times New Roman"/>
+                <w:rFonts w:ascii="Times New Roman" w:hAnsi="Times New Roman"/>
+                <w:sz w:val="28"/>
+                <w:szCs w:val="28"/>
+              </w:rPr>
+            </w:pPr>
+            <w:r>
+              <w:rPr>
+                <w:rFonts w:ascii="Times New Roman" w:hAnsi="Times New Roman"/>
                 <w:sz w:val="28"/>
                 <w:szCs w:val="28"/>
               </w:rPr>
@@ -3497,21 +3214,20 @@
         <w:tc>
           <w:tcPr>
             <w:tcW w:w="2103" w:type="dxa"/>
-            <w:shd w:val="clear" w:color="auto" w:fill="auto"/>
           </w:tcPr>
           <w:p>
             <w:pPr>
               <w:spacing w:after="0"/>
               <w:jc w:val="center"/>
               <w:rPr>
-                <w:rFonts w:ascii="Times New Roman" w:hAnsi="Times New Roman" w:cs="Times New Roman"/>
-                <w:sz w:val="28"/>
-                <w:szCs w:val="28"/>
-              </w:rPr>
-            </w:pPr>
-            <w:r>
-              <w:rPr>
-                <w:rFonts w:ascii="Times New Roman" w:hAnsi="Times New Roman" w:cs="Times New Roman"/>
+                <w:rFonts w:ascii="Times New Roman" w:hAnsi="Times New Roman"/>
+                <w:sz w:val="28"/>
+                <w:szCs w:val="28"/>
+              </w:rPr>
+            </w:pPr>
+            <w:r>
+              <w:rPr>
+                <w:rFonts w:ascii="Times New Roman" w:hAnsi="Times New Roman"/>
                 <w:sz w:val="28"/>
                 <w:szCs w:val="28"/>
               </w:rPr>
@@ -3522,21 +3238,20 @@
         <w:tc>
           <w:tcPr>
             <w:tcW w:w="1793" w:type="dxa"/>
-            <w:shd w:val="clear" w:color="auto" w:fill="auto"/>
           </w:tcPr>
           <w:p>
             <w:pPr>
               <w:spacing w:after="0"/>
               <w:jc w:val="center"/>
               <w:rPr>
-                <w:rFonts w:ascii="Times New Roman" w:hAnsi="Times New Roman" w:cs="Times New Roman"/>
-                <w:sz w:val="28"/>
-                <w:szCs w:val="28"/>
-              </w:rPr>
-            </w:pPr>
-            <w:r>
-              <w:rPr>
-                <w:rFonts w:ascii="Times New Roman" w:hAnsi="Times New Roman" w:cs="Times New Roman"/>
+                <w:rFonts w:ascii="Times New Roman" w:hAnsi="Times New Roman"/>
+                <w:sz w:val="28"/>
+                <w:szCs w:val="28"/>
+              </w:rPr>
+            </w:pPr>
+            <w:r>
+              <w:rPr>
+                <w:rFonts w:ascii="Times New Roman" w:hAnsi="Times New Roman"/>
                 <w:sz w:val="28"/>
                 <w:szCs w:val="28"/>
               </w:rPr>
@@ -3552,21 +3267,20 @@
         <w:tc>
           <w:tcPr>
             <w:tcW w:w="1713" w:type="dxa"/>
-            <w:shd w:val="clear" w:color="auto" w:fill="auto"/>
           </w:tcPr>
           <w:p>
             <w:pPr>
               <w:spacing w:after="0"/>
               <w:jc w:val="center"/>
               <w:rPr>
-                <w:rFonts w:ascii="Times New Roman" w:hAnsi="Times New Roman" w:cs="Times New Roman"/>
-                <w:sz w:val="28"/>
-                <w:szCs w:val="28"/>
-              </w:rPr>
-            </w:pPr>
-            <w:r>
-              <w:rPr>
-                <w:rFonts w:ascii="Times New Roman" w:hAnsi="Times New Roman" w:cs="Times New Roman"/>
+                <w:rFonts w:ascii="Times New Roman" w:hAnsi="Times New Roman"/>
+                <w:sz w:val="28"/>
+                <w:szCs w:val="28"/>
+              </w:rPr>
+            </w:pPr>
+            <w:r>
+              <w:rPr>
+                <w:rFonts w:ascii="Times New Roman" w:hAnsi="Times New Roman"/>
                 <w:sz w:val="28"/>
                 <w:szCs w:val="28"/>
               </w:rPr>
@@ -3577,21 +3291,20 @@
         <w:tc>
           <w:tcPr>
             <w:tcW w:w="1896" w:type="dxa"/>
-            <w:shd w:val="clear" w:color="auto" w:fill="auto"/>
           </w:tcPr>
           <w:p>
             <w:pPr>
               <w:spacing w:after="0"/>
               <w:jc w:val="center"/>
               <w:rPr>
-                <w:rFonts w:ascii="Times New Roman" w:hAnsi="Times New Roman" w:cs="Times New Roman"/>
-                <w:sz w:val="28"/>
-                <w:szCs w:val="28"/>
-              </w:rPr>
-            </w:pPr>
-            <w:r>
-              <w:rPr>
-                <w:rFonts w:ascii="Times New Roman" w:hAnsi="Times New Roman" w:cs="Times New Roman"/>
+                <w:rFonts w:ascii="Times New Roman" w:hAnsi="Times New Roman"/>
+                <w:sz w:val="28"/>
+                <w:szCs w:val="28"/>
+              </w:rPr>
+            </w:pPr>
+            <w:r>
+              <w:rPr>
+                <w:rFonts w:ascii="Times New Roman" w:hAnsi="Times New Roman"/>
                 <w:sz w:val="28"/>
                 <w:szCs w:val="28"/>
               </w:rPr>
@@ -3602,21 +3315,20 @@
         <w:tc>
           <w:tcPr>
             <w:tcW w:w="2103" w:type="dxa"/>
-            <w:shd w:val="clear" w:color="auto" w:fill="auto"/>
           </w:tcPr>
           <w:p>
             <w:pPr>
               <w:spacing w:after="0"/>
               <w:jc w:val="center"/>
               <w:rPr>
-                <w:rFonts w:ascii="Times New Roman" w:hAnsi="Times New Roman" w:cs="Times New Roman"/>
-                <w:sz w:val="28"/>
-                <w:szCs w:val="28"/>
-              </w:rPr>
-            </w:pPr>
-            <w:r>
-              <w:rPr>
-                <w:rFonts w:ascii="Times New Roman" w:hAnsi="Times New Roman" w:cs="Times New Roman"/>
+                <w:rFonts w:ascii="Times New Roman" w:hAnsi="Times New Roman"/>
+                <w:sz w:val="28"/>
+                <w:szCs w:val="28"/>
+              </w:rPr>
+            </w:pPr>
+            <w:r>
+              <w:rPr>
+                <w:rFonts w:ascii="Times New Roman" w:hAnsi="Times New Roman"/>
                 <w:sz w:val="28"/>
                 <w:szCs w:val="28"/>
               </w:rPr>
@@ -3627,21 +3339,20 @@
         <w:tc>
           <w:tcPr>
             <w:tcW w:w="1793" w:type="dxa"/>
-            <w:shd w:val="clear" w:color="auto" w:fill="auto"/>
           </w:tcPr>
           <w:p>
             <w:pPr>
               <w:spacing w:after="0"/>
               <w:jc w:val="center"/>
               <w:rPr>
-                <w:rFonts w:ascii="Times New Roman" w:hAnsi="Times New Roman" w:cs="Times New Roman"/>
-                <w:sz w:val="28"/>
-                <w:szCs w:val="28"/>
-              </w:rPr>
-            </w:pPr>
-            <w:r>
-              <w:rPr>
-                <w:rFonts w:ascii="Times New Roman" w:hAnsi="Times New Roman" w:cs="Times New Roman"/>
+                <w:rFonts w:ascii="Times New Roman" w:hAnsi="Times New Roman"/>
+                <w:sz w:val="28"/>
+                <w:szCs w:val="28"/>
+              </w:rPr>
+            </w:pPr>
+            <w:r>
+              <w:rPr>
+                <w:rFonts w:ascii="Times New Roman" w:hAnsi="Times New Roman"/>
                 <w:sz w:val="28"/>
                 <w:szCs w:val="28"/>
               </w:rPr>
@@ -3677,14 +3388,14 @@
     </w:p>
     <w:p>
       <w:pPr>
-        <w:pStyle w:val="1"/>
+        <w:pStyle w:val="Heading1"/>
         <w:numPr>
           <w:ilvl w:val="0"/>
           <w:numId w:val="3"/>
         </w:numPr>
         <w:spacing w:before="100" w:beforeAutospacing="1" w:after="100" w:afterAutospacing="1"/>
         <w:rPr>
-          <w:rFonts w:ascii="Times New Roman" w:hAnsi="Times New Roman" w:cs="Times New Roman"/>
+          <w:rFonts w:ascii="Times New Roman" w:hAnsi="Times New Roman"/>
           <w:b/>
           <w:sz w:val="28"/>
           <w:szCs w:val="28"/>
@@ -3692,7 +3403,7 @@
       </w:pPr>
       <w:r>
         <w:rPr>
-          <w:rFonts w:ascii="Times New Roman" w:hAnsi="Times New Roman" w:cs="Times New Roman"/>
+          <w:rFonts w:ascii="Times New Roman" w:hAnsi="Times New Roman"/>
           <w:b/>
           <w:sz w:val="28"/>
           <w:szCs w:val="28"/>
@@ -3718,26 +3429,7 @@
         </w:numPr>
       </w:pPr>
       <w:r>
-        <w:lastRenderedPageBreak/>
-        <w:t>Освоил алгоритм</w:t>
-      </w:r>
-      <w:r>
-        <w:t>ы</w:t>
-      </w:r>
-      <w:r>
-        <w:t xml:space="preserve"> </w:t>
-      </w:r>
-      <w:r>
-        <w:t>работы с поразрядными операциями</w:t>
-      </w:r>
-      <w:r>
-        <w:t xml:space="preserve"> и </w:t>
-      </w:r>
-      <w:r>
-        <w:t>их</w:t>
-      </w:r>
-      <w:r>
-        <w:t xml:space="preserve"> реализацию на языке программирования </w:t>
+        <w:t xml:space="preserve">Освоил алгоритмы работы с поразрядными операциями и их реализацию на языке программирования </w:t>
       </w:r>
       <w:r>
         <w:rPr>
@@ -3758,22 +3450,19 @@
         </w:numPr>
       </w:pPr>
       <w:r>
-        <w:t xml:space="preserve">Научился </w:t>
-      </w:r>
-      <w:r>
-        <w:t>программировать автоматическое тестирование простых программ</w:t>
+        <w:t>Научился программировать автоматическое тестирование простых программ</w:t>
       </w:r>
     </w:p>
     <w:p>
       <w:pPr>
-        <w:pStyle w:val="1"/>
+        <w:pStyle w:val="Heading1"/>
         <w:numPr>
           <w:ilvl w:val="0"/>
           <w:numId w:val="3"/>
         </w:numPr>
         <w:spacing w:before="100" w:beforeAutospacing="1" w:after="100" w:afterAutospacing="1"/>
         <w:rPr>
-          <w:rFonts w:ascii="Times New Roman" w:hAnsi="Times New Roman" w:cs="Times New Roman"/>
+          <w:rFonts w:ascii="Times New Roman" w:hAnsi="Times New Roman"/>
           <w:b/>
           <w:sz w:val="28"/>
           <w:szCs w:val="28"/>
@@ -3781,7 +3470,7 @@
       </w:pPr>
       <w:r>
         <w:rPr>
-          <w:rFonts w:ascii="Times New Roman" w:hAnsi="Times New Roman" w:cs="Times New Roman"/>
+          <w:rFonts w:ascii="Times New Roman" w:hAnsi="Times New Roman"/>
           <w:b/>
           <w:sz w:val="28"/>
           <w:szCs w:val="28"/>
@@ -3791,9 +3480,16 @@
     </w:p>
     <w:tbl>
       <w:tblPr>
-        <w:tblStyle w:val="a8"/>
         <w:tblW w:w="0" w:type="auto"/>
-        <w:tblLook w:val="04A0" w:firstRow="1" w:lastRow="0" w:firstColumn="1" w:lastColumn="0" w:noHBand="0" w:noVBand="1"/>
+        <w:tblBorders>
+          <w:top w:val="single" w:sz="4" w:space="0" w:color="auto"/>
+          <w:left w:val="single" w:sz="4" w:space="0" w:color="auto"/>
+          <w:bottom w:val="single" w:sz="4" w:space="0" w:color="auto"/>
+          <w:right w:val="single" w:sz="4" w:space="0" w:color="auto"/>
+          <w:insideH w:val="single" w:sz="4" w:space="0" w:color="auto"/>
+          <w:insideV w:val="single" w:sz="4" w:space="0" w:color="auto"/>
+        </w:tblBorders>
+        <w:tblLook w:val="00A0"/>
       </w:tblPr>
       <w:tblGrid>
         <w:gridCol w:w="9345"/>
@@ -3808,11 +3504,11 @@
               <w:bottom w:val="nil"/>
               <w:right w:val="nil"/>
             </w:tcBorders>
-            <w:shd w:val="clear" w:color="auto" w:fill="D9D9D9" w:themeFill="background1" w:themeFillShade="D9"/>
-          </w:tcPr>
-          <w:p>
-            <w:pPr>
-              <w:pStyle w:val="a6"/>
+            <w:shd w:val="clear" w:color="auto" w:fill="D9D9D9"/>
+          </w:tcPr>
+          <w:p>
+            <w:pPr>
+              <w:pStyle w:val="a"/>
               <w:rPr>
                 <w:lang w:val="en-US"/>
               </w:rPr>
@@ -3821,102 +3517,76 @@
               <w:rPr>
                 <w:lang w:val="en-US"/>
               </w:rPr>
-              <w:t>void</w:t>
-            </w:r>
-            <w:r>
+              <w:t>void bitmult()</w:t>
+            </w:r>
+          </w:p>
+          <w:p>
+            <w:pPr>
+              <w:pStyle w:val="a"/>
               <w:rPr>
                 <w:lang w:val="en-US"/>
               </w:rPr>
-              <w:t xml:space="preserve"> </w:t>
-            </w:r>
-            <w:proofErr w:type="gramStart"/>
+            </w:pPr>
             <w:r>
               <w:rPr>
                 <w:lang w:val="en-US"/>
               </w:rPr>
-              <w:t>bitmult</w:t>
-            </w:r>
-            <w:r>
+              <w:t>{</w:t>
+            </w:r>
+          </w:p>
+          <w:p>
+            <w:pPr>
+              <w:pStyle w:val="a"/>
               <w:rPr>
                 <w:lang w:val="en-US"/>
               </w:rPr>
-              <w:t>(</w:t>
-            </w:r>
-            <w:proofErr w:type="gramEnd"/>
+            </w:pPr>
             <w:r>
               <w:rPr>
                 <w:lang w:val="en-US"/>
               </w:rPr>
-              <w:t>)</w:t>
-            </w:r>
-          </w:p>
-          <w:p>
-            <w:pPr>
-              <w:pStyle w:val="a6"/>
+              <w:t>}</w:t>
+            </w:r>
+          </w:p>
+          <w:p>
+            <w:pPr>
+              <w:pStyle w:val="a"/>
               <w:rPr>
                 <w:lang w:val="en-US"/>
               </w:rPr>
             </w:pPr>
-            <w:r>
+          </w:p>
+          <w:p>
+            <w:pPr>
+              <w:pStyle w:val="a"/>
               <w:rPr>
                 <w:lang w:val="en-US"/>
               </w:rPr>
+            </w:pPr>
+            <w:r>
+              <w:rPr>
+                <w:lang w:val="en-US"/>
+              </w:rPr>
+              <w:t>int main()</w:t>
+            </w:r>
+          </w:p>
+          <w:p>
+            <w:pPr>
+              <w:pStyle w:val="a"/>
+              <w:rPr>
+                <w:lang w:val="en-US"/>
+              </w:rPr>
+            </w:pPr>
+            <w:r>
+              <w:rPr>
+                <w:lang w:val="en-US"/>
+              </w:rPr>
               <w:t>{</w:t>
             </w:r>
           </w:p>
           <w:p>
             <w:pPr>
-              <w:pStyle w:val="a6"/>
-              <w:rPr>
-                <w:lang w:val="en-US"/>
-              </w:rPr>
-            </w:pPr>
-            <w:r>
-              <w:rPr>
-                <w:lang w:val="en-US"/>
-              </w:rPr>
-              <w:t>}</w:t>
-            </w:r>
-          </w:p>
-          <w:p>
-            <w:pPr>
-              <w:pStyle w:val="a6"/>
-              <w:rPr>
-                <w:lang w:val="en-US"/>
-              </w:rPr>
-            </w:pPr>
-          </w:p>
-          <w:p>
-            <w:pPr>
-              <w:pStyle w:val="a6"/>
-              <w:rPr>
-                <w:lang w:val="en-US"/>
-              </w:rPr>
-            </w:pPr>
-            <w:r>
-              <w:rPr>
-                <w:lang w:val="en-US"/>
-              </w:rPr>
-              <w:t>int main()</w:t>
-            </w:r>
-          </w:p>
-          <w:p>
-            <w:pPr>
-              <w:pStyle w:val="a6"/>
-              <w:rPr>
-                <w:lang w:val="en-US"/>
-              </w:rPr>
-            </w:pPr>
-            <w:r>
-              <w:rPr>
-                <w:lang w:val="en-US"/>
-              </w:rPr>
-              <w:t>{</w:t>
-            </w:r>
-          </w:p>
-          <w:p>
-            <w:pPr>
-              <w:pStyle w:val="a6"/>
+              <w:pStyle w:val="a"/>
               <w:rPr>
                 <w:sz w:val="20"/>
                 <w:szCs w:val="20"/>
@@ -3945,8 +3615,8 @@
 </file>
 
 <file path=word/numbering.xml><?xml version="1.0" encoding="utf-8"?>
-<w:numbering xmlns:wpc="http://schemas.microsoft.com/office/word/2010/wordprocessingCanvas" xmlns:cx="http://schemas.microsoft.com/office/drawing/2014/chartex" xmlns:cx1="http://schemas.microsoft.com/office/drawing/2015/9/8/chartex" xmlns:cx2="http://schemas.microsoft.com/office/drawing/2015/10/21/chartex" xmlns:cx3="http://schemas.microsoft.com/office/drawing/2016/5/9/chartex" xmlns:cx4="http://schemas.microsoft.com/office/drawing/2016/5/10/chartex" xmlns:cx5="http://schemas.microsoft.com/office/drawing/2016/5/11/chartex" xmlns:cx6="http://schemas.microsoft.com/office/drawing/2016/5/12/chartex" xmlns:cx7="http://schemas.microsoft.com/office/drawing/2016/5/13/chartex" xmlns:cx8="http://schemas.microsoft.com/office/drawing/2016/5/14/chartex" xmlns:mc="http://schemas.openxmlformats.org/markup-compatibility/2006" xmlns:aink="http://schemas.microsoft.com/office/drawing/2016/ink" xmlns:am3d="http://schemas.microsoft.com/office/drawing/2017/model3d" xmlns:o="urn:schemas-microsoft-com:office:office" xmlns:r="http://schemas.openxmlformats.org/officeDocument/2006/relationships" xmlns:m="http://schemas.openxmlformats.org/officeDocument/2006/math" xmlns:v="urn:schemas-microsoft-com:vml" xmlns:wp14="http://schemas.microsoft.com/office/word/2010/wordprocessingDrawing" xmlns:wp="http://schemas.openxmlformats.org/drawingml/2006/wordprocessingDrawing" xmlns:w10="urn:schemas-microsoft-com:office:word" xmlns:w="http://schemas.openxmlformats.org/wordprocessingml/2006/main" xmlns:w14="http://schemas.microsoft.com/office/word/2010/wordml" xmlns:w15="http://schemas.microsoft.com/office/word/2012/wordml" xmlns:w16cex="http://schemas.microsoft.com/office/word/2018/wordml/cex" xmlns:w16cid="http://schemas.microsoft.com/office/word/2016/wordml/cid" xmlns:w16="http://schemas.microsoft.com/office/word/2018/wordml" xmlns:w16sdtdh="http://schemas.microsoft.com/office/word/2020/wordml/sdtdatahash" xmlns:w16se="http://schemas.microsoft.com/office/word/2015/wordml/symex" xmlns:wpg="http://schemas.microsoft.com/office/word/2010/wordprocessingGroup" xmlns:wpi="http://schemas.microsoft.com/office/word/2010/wordprocessingInk" xmlns:wne="http://schemas.microsoft.com/office/word/2006/wordml" xmlns:wps="http://schemas.microsoft.com/office/word/2010/wordprocessingShape" mc:Ignorable="w14 w15 w16se w16cid w16 w16cex w16sdtdh wp14">
-  <w:abstractNum w:abstractNumId="0" w15:restartNumberingAfterBreak="0">
+<w:numbering xmlns:ve="http://schemas.openxmlformats.org/markup-compatibility/2006" xmlns:o="urn:schemas-microsoft-com:office:office" xmlns:r="http://schemas.openxmlformats.org/officeDocument/2006/relationships" xmlns:m="http://schemas.openxmlformats.org/officeDocument/2006/math" xmlns:v="urn:schemas-microsoft-com:vml" xmlns:wp="http://schemas.openxmlformats.org/drawingml/2006/wordprocessingDrawing" xmlns:w10="urn:schemas-microsoft-com:office:word" xmlns:w="http://schemas.openxmlformats.org/wordprocessingml/2006/main" xmlns:wne="http://schemas.microsoft.com/office/word/2006/wordml">
+  <w:abstractNum w:abstractNumId="0">
     <w:nsid w:val="073A7DD5"/>
     <w:multiLevelType w:val="hybridMultilevel"/>
     <w:tmpl w:val="7400A9F4"/>
@@ -3959,7 +3629,7 @@
         <w:ind w:left="720" w:hanging="360"/>
       </w:pPr>
       <w:rPr>
-        <w:rFonts w:hint="default"/>
+        <w:rFonts w:cs="Times New Roman" w:hint="default"/>
       </w:rPr>
     </w:lvl>
     <w:lvl w:ilvl="1" w:tplc="04190019" w:tentative="1">
@@ -3970,6 +3640,9 @@
       <w:pPr>
         <w:ind w:left="1440" w:hanging="360"/>
       </w:pPr>
+      <w:rPr>
+        <w:rFonts w:cs="Times New Roman"/>
+      </w:rPr>
     </w:lvl>
     <w:lvl w:ilvl="2" w:tplc="0419001B" w:tentative="1">
       <w:start w:val="1"/>
@@ -3979,6 +3652,9 @@
       <w:pPr>
         <w:ind w:left="2160" w:hanging="180"/>
       </w:pPr>
+      <w:rPr>
+        <w:rFonts w:cs="Times New Roman"/>
+      </w:rPr>
     </w:lvl>
     <w:lvl w:ilvl="3" w:tplc="0419000F" w:tentative="1">
       <w:start w:val="1"/>
@@ -3988,6 +3664,9 @@
       <w:pPr>
         <w:ind w:left="2880" w:hanging="360"/>
       </w:pPr>
+      <w:rPr>
+        <w:rFonts w:cs="Times New Roman"/>
+      </w:rPr>
     </w:lvl>
     <w:lvl w:ilvl="4" w:tplc="04190019" w:tentative="1">
       <w:start w:val="1"/>
@@ -3997,6 +3676,9 @@
       <w:pPr>
         <w:ind w:left="3600" w:hanging="360"/>
       </w:pPr>
+      <w:rPr>
+        <w:rFonts w:cs="Times New Roman"/>
+      </w:rPr>
     </w:lvl>
     <w:lvl w:ilvl="5" w:tplc="0419001B" w:tentative="1">
       <w:start w:val="1"/>
@@ -4006,6 +3688,9 @@
       <w:pPr>
         <w:ind w:left="4320" w:hanging="180"/>
       </w:pPr>
+      <w:rPr>
+        <w:rFonts w:cs="Times New Roman"/>
+      </w:rPr>
     </w:lvl>
     <w:lvl w:ilvl="6" w:tplc="0419000F" w:tentative="1">
       <w:start w:val="1"/>
@@ -4015,6 +3700,9 @@
       <w:pPr>
         <w:ind w:left="5040" w:hanging="360"/>
       </w:pPr>
+      <w:rPr>
+        <w:rFonts w:cs="Times New Roman"/>
+      </w:rPr>
     </w:lvl>
     <w:lvl w:ilvl="7" w:tplc="04190019" w:tentative="1">
       <w:start w:val="1"/>
@@ -4024,6 +3712,9 @@
       <w:pPr>
         <w:ind w:left="5760" w:hanging="360"/>
       </w:pPr>
+      <w:rPr>
+        <w:rFonts w:cs="Times New Roman"/>
+      </w:rPr>
     </w:lvl>
     <w:lvl w:ilvl="8" w:tplc="0419001B" w:tentative="1">
       <w:start w:val="1"/>
@@ -4033,9 +3724,12 @@
       <w:pPr>
         <w:ind w:left="6480" w:hanging="180"/>
       </w:pPr>
+      <w:rPr>
+        <w:rFonts w:cs="Times New Roman"/>
+      </w:rPr>
     </w:lvl>
   </w:abstractNum>
-  <w:abstractNum w:abstractNumId="1" w15:restartNumberingAfterBreak="0">
+  <w:abstractNum w:abstractNumId="1">
     <w:nsid w:val="24D37182"/>
     <w:multiLevelType w:val="hybridMultilevel"/>
     <w:tmpl w:val="D05042F4"/>
@@ -4047,6 +3741,9 @@
       <w:pPr>
         <w:ind w:left="720" w:hanging="360"/>
       </w:pPr>
+      <w:rPr>
+        <w:rFonts w:cs="Times New Roman"/>
+      </w:rPr>
     </w:lvl>
     <w:lvl w:ilvl="1" w:tplc="04190019" w:tentative="1">
       <w:start w:val="1"/>
@@ -4056,6 +3753,9 @@
       <w:pPr>
         <w:ind w:left="1440" w:hanging="360"/>
       </w:pPr>
+      <w:rPr>
+        <w:rFonts w:cs="Times New Roman"/>
+      </w:rPr>
     </w:lvl>
     <w:lvl w:ilvl="2" w:tplc="0419001B" w:tentative="1">
       <w:start w:val="1"/>
@@ -4065,6 +3765,9 @@
       <w:pPr>
         <w:ind w:left="2160" w:hanging="180"/>
       </w:pPr>
+      <w:rPr>
+        <w:rFonts w:cs="Times New Roman"/>
+      </w:rPr>
     </w:lvl>
     <w:lvl w:ilvl="3" w:tplc="0419000F" w:tentative="1">
       <w:start w:val="1"/>
@@ -4074,6 +3777,9 @@
       <w:pPr>
         <w:ind w:left="2880" w:hanging="360"/>
       </w:pPr>
+      <w:rPr>
+        <w:rFonts w:cs="Times New Roman"/>
+      </w:rPr>
     </w:lvl>
     <w:lvl w:ilvl="4" w:tplc="04190019" w:tentative="1">
       <w:start w:val="1"/>
@@ -4083,6 +3789,9 @@
       <w:pPr>
         <w:ind w:left="3600" w:hanging="360"/>
       </w:pPr>
+      <w:rPr>
+        <w:rFonts w:cs="Times New Roman"/>
+      </w:rPr>
     </w:lvl>
     <w:lvl w:ilvl="5" w:tplc="0419001B" w:tentative="1">
       <w:start w:val="1"/>
@@ -4092,6 +3801,9 @@
       <w:pPr>
         <w:ind w:left="4320" w:hanging="180"/>
       </w:pPr>
+      <w:rPr>
+        <w:rFonts w:cs="Times New Roman"/>
+      </w:rPr>
     </w:lvl>
     <w:lvl w:ilvl="6" w:tplc="0419000F" w:tentative="1">
       <w:start w:val="1"/>
@@ -4101,6 +3813,9 @@
       <w:pPr>
         <w:ind w:left="5040" w:hanging="360"/>
       </w:pPr>
+      <w:rPr>
+        <w:rFonts w:cs="Times New Roman"/>
+      </w:rPr>
     </w:lvl>
     <w:lvl w:ilvl="7" w:tplc="04190019" w:tentative="1">
       <w:start w:val="1"/>
@@ -4110,6 +3825,9 @@
       <w:pPr>
         <w:ind w:left="5760" w:hanging="360"/>
       </w:pPr>
+      <w:rPr>
+        <w:rFonts w:cs="Times New Roman"/>
+      </w:rPr>
     </w:lvl>
     <w:lvl w:ilvl="8" w:tplc="0419001B" w:tentative="1">
       <w:start w:val="1"/>
@@ -4119,9 +3837,12 @@
       <w:pPr>
         <w:ind w:left="6480" w:hanging="180"/>
       </w:pPr>
+      <w:rPr>
+        <w:rFonts w:cs="Times New Roman"/>
+      </w:rPr>
     </w:lvl>
   </w:abstractNum>
-  <w:abstractNum w:abstractNumId="2" w15:restartNumberingAfterBreak="0">
+  <w:abstractNum w:abstractNumId="2">
     <w:nsid w:val="26CC0D5A"/>
     <w:multiLevelType w:val="hybridMultilevel"/>
     <w:tmpl w:val="0FF22F56"/>
@@ -4146,7 +3867,7 @@
         <w:ind w:left="3300" w:hanging="360"/>
       </w:pPr>
       <w:rPr>
-        <w:rFonts w:ascii="Courier New" w:hAnsi="Courier New" w:cs="Courier New" w:hint="default"/>
+        <w:rFonts w:ascii="Courier New" w:hAnsi="Courier New" w:hint="default"/>
       </w:rPr>
     </w:lvl>
     <w:lvl w:ilvl="2" w:tplc="04190005">
@@ -4182,7 +3903,7 @@
         <w:ind w:left="5460" w:hanging="360"/>
       </w:pPr>
       <w:rPr>
-        <w:rFonts w:ascii="Courier New" w:hAnsi="Courier New" w:cs="Courier New" w:hint="default"/>
+        <w:rFonts w:ascii="Courier New" w:hAnsi="Courier New" w:hint="default"/>
       </w:rPr>
     </w:lvl>
     <w:lvl w:ilvl="5" w:tplc="04190005">
@@ -4218,7 +3939,7 @@
         <w:ind w:left="7620" w:hanging="360"/>
       </w:pPr>
       <w:rPr>
-        <w:rFonts w:ascii="Courier New" w:hAnsi="Courier New" w:cs="Courier New" w:hint="default"/>
+        <w:rFonts w:ascii="Courier New" w:hAnsi="Courier New" w:hint="default"/>
       </w:rPr>
     </w:lvl>
     <w:lvl w:ilvl="8" w:tplc="04190005">
@@ -4234,7 +3955,7 @@
       </w:rPr>
     </w:lvl>
   </w:abstractNum>
-  <w:abstractNum w:abstractNumId="3" w15:restartNumberingAfterBreak="0">
+  <w:abstractNum w:abstractNumId="3">
     <w:nsid w:val="365A472B"/>
     <w:multiLevelType w:val="hybridMultilevel"/>
     <w:tmpl w:val="90CE9B8E"/>
@@ -4247,7 +3968,7 @@
         <w:ind w:left="720" w:hanging="360"/>
       </w:pPr>
       <w:rPr>
-        <w:rFonts w:hint="default"/>
+        <w:rFonts w:cs="Times New Roman" w:hint="default"/>
       </w:rPr>
     </w:lvl>
     <w:lvl w:ilvl="1" w:tplc="04190019" w:tentative="1">
@@ -4258,6 +3979,9 @@
       <w:pPr>
         <w:ind w:left="1440" w:hanging="360"/>
       </w:pPr>
+      <w:rPr>
+        <w:rFonts w:cs="Times New Roman"/>
+      </w:rPr>
     </w:lvl>
     <w:lvl w:ilvl="2" w:tplc="0419001B" w:tentative="1">
       <w:start w:val="1"/>
@@ -4267,6 +3991,9 @@
       <w:pPr>
         <w:ind w:left="2160" w:hanging="180"/>
       </w:pPr>
+      <w:rPr>
+        <w:rFonts w:cs="Times New Roman"/>
+      </w:rPr>
     </w:lvl>
     <w:lvl w:ilvl="3" w:tplc="0419000F" w:tentative="1">
       <w:start w:val="1"/>
@@ -4276,6 +4003,9 @@
       <w:pPr>
         <w:ind w:left="2880" w:hanging="360"/>
       </w:pPr>
+      <w:rPr>
+        <w:rFonts w:cs="Times New Roman"/>
+      </w:rPr>
     </w:lvl>
     <w:lvl w:ilvl="4" w:tplc="04190019" w:tentative="1">
       <w:start w:val="1"/>
@@ -4285,6 +4015,9 @@
       <w:pPr>
         <w:ind w:left="3600" w:hanging="360"/>
       </w:pPr>
+      <w:rPr>
+        <w:rFonts w:cs="Times New Roman"/>
+      </w:rPr>
     </w:lvl>
     <w:lvl w:ilvl="5" w:tplc="0419001B" w:tentative="1">
       <w:start w:val="1"/>
@@ -4294,6 +4027,9 @@
       <w:pPr>
         <w:ind w:left="4320" w:hanging="180"/>
       </w:pPr>
+      <w:rPr>
+        <w:rFonts w:cs="Times New Roman"/>
+      </w:rPr>
     </w:lvl>
     <w:lvl w:ilvl="6" w:tplc="0419000F" w:tentative="1">
       <w:start w:val="1"/>
@@ -4303,6 +4039,9 @@
       <w:pPr>
         <w:ind w:left="5040" w:hanging="360"/>
       </w:pPr>
+      <w:rPr>
+        <w:rFonts w:cs="Times New Roman"/>
+      </w:rPr>
     </w:lvl>
     <w:lvl w:ilvl="7" w:tplc="04190019" w:tentative="1">
       <w:start w:val="1"/>
@@ -4312,6 +4051,9 @@
       <w:pPr>
         <w:ind w:left="5760" w:hanging="360"/>
       </w:pPr>
+      <w:rPr>
+        <w:rFonts w:cs="Times New Roman"/>
+      </w:rPr>
     </w:lvl>
     <w:lvl w:ilvl="8" w:tplc="0419001B" w:tentative="1">
       <w:start w:val="1"/>
@@ -4321,9 +4063,12 @@
       <w:pPr>
         <w:ind w:left="6480" w:hanging="180"/>
       </w:pPr>
+      <w:rPr>
+        <w:rFonts w:cs="Times New Roman"/>
+      </w:rPr>
     </w:lvl>
   </w:abstractNum>
-  <w:abstractNum w:abstractNumId="4" w15:restartNumberingAfterBreak="0">
+  <w:abstractNum w:abstractNumId="4">
     <w:nsid w:val="385B2F8D"/>
     <w:multiLevelType w:val="hybridMultilevel"/>
     <w:tmpl w:val="BC9EAE5E"/>
@@ -4348,7 +4093,7 @@
         <w:ind w:left="1440" w:hanging="360"/>
       </w:pPr>
       <w:rPr>
-        <w:rFonts w:ascii="Courier New" w:hAnsi="Courier New" w:cs="Courier New" w:hint="default"/>
+        <w:rFonts w:ascii="Courier New" w:hAnsi="Courier New" w:hint="default"/>
       </w:rPr>
     </w:lvl>
     <w:lvl w:ilvl="2" w:tplc="04190005" w:tentative="1">
@@ -4384,7 +4129,7 @@
         <w:ind w:left="3600" w:hanging="360"/>
       </w:pPr>
       <w:rPr>
-        <w:rFonts w:ascii="Courier New" w:hAnsi="Courier New" w:cs="Courier New" w:hint="default"/>
+        <w:rFonts w:ascii="Courier New" w:hAnsi="Courier New" w:hint="default"/>
       </w:rPr>
     </w:lvl>
     <w:lvl w:ilvl="5" w:tplc="04190005" w:tentative="1">
@@ -4420,7 +4165,7 @@
         <w:ind w:left="5760" w:hanging="360"/>
       </w:pPr>
       <w:rPr>
-        <w:rFonts w:ascii="Courier New" w:hAnsi="Courier New" w:cs="Courier New" w:hint="default"/>
+        <w:rFonts w:ascii="Courier New" w:hAnsi="Courier New" w:hint="default"/>
       </w:rPr>
     </w:lvl>
     <w:lvl w:ilvl="8" w:tplc="04190005" w:tentative="1">
@@ -4436,7 +4181,7 @@
       </w:rPr>
     </w:lvl>
   </w:abstractNum>
-  <w:abstractNum w:abstractNumId="5" w15:restartNumberingAfterBreak="0">
+  <w:abstractNum w:abstractNumId="5">
     <w:nsid w:val="41274022"/>
     <w:multiLevelType w:val="hybridMultilevel"/>
     <w:tmpl w:val="AA3E84A2"/>
@@ -4449,7 +4194,7 @@
         <w:ind w:left="720" w:hanging="360"/>
       </w:pPr>
       <w:rPr>
-        <w:rFonts w:hint="default"/>
+        <w:rFonts w:cs="Times New Roman" w:hint="default"/>
       </w:rPr>
     </w:lvl>
     <w:lvl w:ilvl="1" w:tplc="04190019" w:tentative="1">
@@ -4460,6 +4205,9 @@
       <w:pPr>
         <w:ind w:left="1440" w:hanging="360"/>
       </w:pPr>
+      <w:rPr>
+        <w:rFonts w:cs="Times New Roman"/>
+      </w:rPr>
     </w:lvl>
     <w:lvl w:ilvl="2" w:tplc="0419001B" w:tentative="1">
       <w:start w:val="1"/>
@@ -4469,6 +4217,9 @@
       <w:pPr>
         <w:ind w:left="2160" w:hanging="180"/>
       </w:pPr>
+      <w:rPr>
+        <w:rFonts w:cs="Times New Roman"/>
+      </w:rPr>
     </w:lvl>
     <w:lvl w:ilvl="3" w:tplc="0419000F" w:tentative="1">
       <w:start w:val="1"/>
@@ -4478,6 +4229,9 @@
       <w:pPr>
         <w:ind w:left="2880" w:hanging="360"/>
       </w:pPr>
+      <w:rPr>
+        <w:rFonts w:cs="Times New Roman"/>
+      </w:rPr>
     </w:lvl>
     <w:lvl w:ilvl="4" w:tplc="04190019" w:tentative="1">
       <w:start w:val="1"/>
@@ -4487,6 +4241,9 @@
       <w:pPr>
         <w:ind w:left="3600" w:hanging="360"/>
       </w:pPr>
+      <w:rPr>
+        <w:rFonts w:cs="Times New Roman"/>
+      </w:rPr>
     </w:lvl>
     <w:lvl w:ilvl="5" w:tplc="0419001B" w:tentative="1">
       <w:start w:val="1"/>
@@ -4496,6 +4253,9 @@
       <w:pPr>
         <w:ind w:left="4320" w:hanging="180"/>
       </w:pPr>
+      <w:rPr>
+        <w:rFonts w:cs="Times New Roman"/>
+      </w:rPr>
     </w:lvl>
     <w:lvl w:ilvl="6" w:tplc="0419000F" w:tentative="1">
       <w:start w:val="1"/>
@@ -4505,6 +4265,9 @@
       <w:pPr>
         <w:ind w:left="5040" w:hanging="360"/>
       </w:pPr>
+      <w:rPr>
+        <w:rFonts w:cs="Times New Roman"/>
+      </w:rPr>
     </w:lvl>
     <w:lvl w:ilvl="7" w:tplc="04190019" w:tentative="1">
       <w:start w:val="1"/>
@@ -4514,6 +4277,9 @@
       <w:pPr>
         <w:ind w:left="5760" w:hanging="360"/>
       </w:pPr>
+      <w:rPr>
+        <w:rFonts w:cs="Times New Roman"/>
+      </w:rPr>
     </w:lvl>
     <w:lvl w:ilvl="8" w:tplc="0419001B" w:tentative="1">
       <w:start w:val="1"/>
@@ -4523,9 +4289,12 @@
       <w:pPr>
         <w:ind w:left="6480" w:hanging="180"/>
       </w:pPr>
+      <w:rPr>
+        <w:rFonts w:cs="Times New Roman"/>
+      </w:rPr>
     </w:lvl>
   </w:abstractNum>
-  <w:abstractNum w:abstractNumId="6" w15:restartNumberingAfterBreak="0">
+  <w:abstractNum w:abstractNumId="6">
     <w:nsid w:val="432B0691"/>
     <w:multiLevelType w:val="hybridMultilevel"/>
     <w:tmpl w:val="F7041076"/>
@@ -4538,7 +4307,7 @@
         <w:ind w:left="1065" w:hanging="705"/>
       </w:pPr>
       <w:rPr>
-        <w:rFonts w:hint="default"/>
+        <w:rFonts w:cs="Times New Roman" w:hint="default"/>
       </w:rPr>
     </w:lvl>
     <w:lvl w:ilvl="1" w:tplc="04190019" w:tentative="1">
@@ -4549,6 +4318,9 @@
       <w:pPr>
         <w:ind w:left="1440" w:hanging="360"/>
       </w:pPr>
+      <w:rPr>
+        <w:rFonts w:cs="Times New Roman"/>
+      </w:rPr>
     </w:lvl>
     <w:lvl w:ilvl="2" w:tplc="0419001B" w:tentative="1">
       <w:start w:val="1"/>
@@ -4558,6 +4330,9 @@
       <w:pPr>
         <w:ind w:left="2160" w:hanging="180"/>
       </w:pPr>
+      <w:rPr>
+        <w:rFonts w:cs="Times New Roman"/>
+      </w:rPr>
     </w:lvl>
     <w:lvl w:ilvl="3" w:tplc="0419000F" w:tentative="1">
       <w:start w:val="1"/>
@@ -4567,6 +4342,9 @@
       <w:pPr>
         <w:ind w:left="2880" w:hanging="360"/>
       </w:pPr>
+      <w:rPr>
+        <w:rFonts w:cs="Times New Roman"/>
+      </w:rPr>
     </w:lvl>
     <w:lvl w:ilvl="4" w:tplc="04190019" w:tentative="1">
       <w:start w:val="1"/>
@@ -4576,6 +4354,9 @@
       <w:pPr>
         <w:ind w:left="3600" w:hanging="360"/>
       </w:pPr>
+      <w:rPr>
+        <w:rFonts w:cs="Times New Roman"/>
+      </w:rPr>
     </w:lvl>
     <w:lvl w:ilvl="5" w:tplc="0419001B" w:tentative="1">
       <w:start w:val="1"/>
@@ -4585,6 +4366,9 @@
       <w:pPr>
         <w:ind w:left="4320" w:hanging="180"/>
       </w:pPr>
+      <w:rPr>
+        <w:rFonts w:cs="Times New Roman"/>
+      </w:rPr>
     </w:lvl>
     <w:lvl w:ilvl="6" w:tplc="0419000F" w:tentative="1">
       <w:start w:val="1"/>
@@ -4594,6 +4378,9 @@
       <w:pPr>
         <w:ind w:left="5040" w:hanging="360"/>
       </w:pPr>
+      <w:rPr>
+        <w:rFonts w:cs="Times New Roman"/>
+      </w:rPr>
     </w:lvl>
     <w:lvl w:ilvl="7" w:tplc="04190019" w:tentative="1">
       <w:start w:val="1"/>
@@ -4603,6 +4390,9 @@
       <w:pPr>
         <w:ind w:left="5760" w:hanging="360"/>
       </w:pPr>
+      <w:rPr>
+        <w:rFonts w:cs="Times New Roman"/>
+      </w:rPr>
     </w:lvl>
     <w:lvl w:ilvl="8" w:tplc="0419001B" w:tentative="1">
       <w:start w:val="1"/>
@@ -4612,9 +4402,12 @@
       <w:pPr>
         <w:ind w:left="6480" w:hanging="180"/>
       </w:pPr>
+      <w:rPr>
+        <w:rFonts w:cs="Times New Roman"/>
+      </w:rPr>
     </w:lvl>
   </w:abstractNum>
-  <w:abstractNum w:abstractNumId="7" w15:restartNumberingAfterBreak="0">
+  <w:abstractNum w:abstractNumId="7">
     <w:nsid w:val="57594172"/>
     <w:multiLevelType w:val="hybridMultilevel"/>
     <w:tmpl w:val="0D5CC198"/>
@@ -4639,7 +4432,7 @@
         <w:ind w:left="1440" w:hanging="360"/>
       </w:pPr>
       <w:rPr>
-        <w:rFonts w:ascii="Courier New" w:hAnsi="Courier New" w:cs="Courier New" w:hint="default"/>
+        <w:rFonts w:ascii="Courier New" w:hAnsi="Courier New" w:hint="default"/>
       </w:rPr>
     </w:lvl>
     <w:lvl w:ilvl="2" w:tplc="04190005" w:tentative="1">
@@ -4675,7 +4468,7 @@
         <w:ind w:left="3600" w:hanging="360"/>
       </w:pPr>
       <w:rPr>
-        <w:rFonts w:ascii="Courier New" w:hAnsi="Courier New" w:cs="Courier New" w:hint="default"/>
+        <w:rFonts w:ascii="Courier New" w:hAnsi="Courier New" w:hint="default"/>
       </w:rPr>
     </w:lvl>
     <w:lvl w:ilvl="5" w:tplc="04190005" w:tentative="1">
@@ -4711,7 +4504,7 @@
         <w:ind w:left="5760" w:hanging="360"/>
       </w:pPr>
       <w:rPr>
-        <w:rFonts w:ascii="Courier New" w:hAnsi="Courier New" w:cs="Courier New" w:hint="default"/>
+        <w:rFonts w:ascii="Courier New" w:hAnsi="Courier New" w:hint="default"/>
       </w:rPr>
     </w:lvl>
     <w:lvl w:ilvl="8" w:tplc="04190005" w:tentative="1">
@@ -4727,7 +4520,7 @@
       </w:rPr>
     </w:lvl>
   </w:abstractNum>
-  <w:abstractNum w:abstractNumId="8" w15:restartNumberingAfterBreak="0">
+  <w:abstractNum w:abstractNumId="8">
     <w:nsid w:val="7CB04C16"/>
     <w:multiLevelType w:val="multilevel"/>
     <w:tmpl w:val="0419001F"/>
@@ -4739,6 +4532,9 @@
       <w:pPr>
         <w:ind w:left="360" w:hanging="360"/>
       </w:pPr>
+      <w:rPr>
+        <w:rFonts w:cs="Times New Roman"/>
+      </w:rPr>
     </w:lvl>
     <w:lvl w:ilvl="1">
       <w:start w:val="1"/>
@@ -4748,6 +4544,9 @@
       <w:pPr>
         <w:ind w:left="792" w:hanging="432"/>
       </w:pPr>
+      <w:rPr>
+        <w:rFonts w:cs="Times New Roman"/>
+      </w:rPr>
     </w:lvl>
     <w:lvl w:ilvl="2">
       <w:start w:val="1"/>
@@ -4757,6 +4556,9 @@
       <w:pPr>
         <w:ind w:left="1224" w:hanging="504"/>
       </w:pPr>
+      <w:rPr>
+        <w:rFonts w:cs="Times New Roman"/>
+      </w:rPr>
     </w:lvl>
     <w:lvl w:ilvl="3">
       <w:start w:val="1"/>
@@ -4766,6 +4568,9 @@
       <w:pPr>
         <w:ind w:left="1728" w:hanging="648"/>
       </w:pPr>
+      <w:rPr>
+        <w:rFonts w:cs="Times New Roman"/>
+      </w:rPr>
     </w:lvl>
     <w:lvl w:ilvl="4">
       <w:start w:val="1"/>
@@ -4775,6 +4580,9 @@
       <w:pPr>
         <w:ind w:left="2232" w:hanging="792"/>
       </w:pPr>
+      <w:rPr>
+        <w:rFonts w:cs="Times New Roman"/>
+      </w:rPr>
     </w:lvl>
     <w:lvl w:ilvl="5">
       <w:start w:val="1"/>
@@ -4784,6 +4592,9 @@
       <w:pPr>
         <w:ind w:left="2736" w:hanging="936"/>
       </w:pPr>
+      <w:rPr>
+        <w:rFonts w:cs="Times New Roman"/>
+      </w:rPr>
     </w:lvl>
     <w:lvl w:ilvl="6">
       <w:start w:val="1"/>
@@ -4793,6 +4604,9 @@
       <w:pPr>
         <w:ind w:left="3240" w:hanging="1080"/>
       </w:pPr>
+      <w:rPr>
+        <w:rFonts w:cs="Times New Roman"/>
+      </w:rPr>
     </w:lvl>
     <w:lvl w:ilvl="7">
       <w:start w:val="1"/>
@@ -4802,6 +4616,9 @@
       <w:pPr>
         <w:ind w:left="3744" w:hanging="1224"/>
       </w:pPr>
+      <w:rPr>
+        <w:rFonts w:cs="Times New Roman"/>
+      </w:rPr>
     </w:lvl>
     <w:lvl w:ilvl="8">
       <w:start w:val="1"/>
@@ -4811,6 +4628,9 @@
       <w:pPr>
         <w:ind w:left="4320" w:hanging="1440"/>
       </w:pPr>
+      <w:rPr>
+        <w:rFonts w:cs="Times New Roman"/>
+      </w:rPr>
     </w:lvl>
   </w:abstractNum>
   <w:num w:numId="1">
@@ -4844,411 +4664,174 @@
 </file>
 
 <file path=word/styles.xml><?xml version="1.0" encoding="utf-8"?>
-<w:styles xmlns:mc="http://schemas.openxmlformats.org/markup-compatibility/2006" xmlns:r="http://schemas.openxmlformats.org/officeDocument/2006/relationships" xmlns:w="http://schemas.openxmlformats.org/wordprocessingml/2006/main" xmlns:w14="http://schemas.microsoft.com/office/word/2010/wordml" xmlns:w15="http://schemas.microsoft.com/office/word/2012/wordml" xmlns:w16cex="http://schemas.microsoft.com/office/word/2018/wordml/cex" xmlns:w16cid="http://schemas.microsoft.com/office/word/2016/wordml/cid" xmlns:w16="http://schemas.microsoft.com/office/word/2018/wordml" xmlns:w16sdtdh="http://schemas.microsoft.com/office/word/2020/wordml/sdtdatahash" xmlns:w16se="http://schemas.microsoft.com/office/word/2015/wordml/symex" mc:Ignorable="w14 w15 w16se w16cid w16 w16cex w16sdtdh">
+<w:styles xmlns:r="http://schemas.openxmlformats.org/officeDocument/2006/relationships" xmlns:w="http://schemas.openxmlformats.org/wordprocessingml/2006/main">
   <w:docDefaults>
     <w:rPrDefault>
       <w:rPr>
-        <w:rFonts w:asciiTheme="minorHAnsi" w:eastAsiaTheme="minorHAnsi" w:hAnsiTheme="minorHAnsi" w:cstheme="minorBidi"/>
+        <w:rFonts w:ascii="Calibri" w:eastAsia="Calibri" w:hAnsi="Calibri" w:cs="Times New Roman"/>
         <w:sz w:val="22"/>
         <w:szCs w:val="22"/>
-        <w:lang w:val="ru-RU" w:eastAsia="en-US" w:bidi="ar-SA"/>
+        <w:lang w:val="ru-RU" w:eastAsia="ru-RU" w:bidi="ar-SA"/>
       </w:rPr>
     </w:rPrDefault>
-    <w:pPrDefault>
-      <w:pPr>
-        <w:spacing w:after="160" w:line="259" w:lineRule="auto"/>
-      </w:pPr>
-    </w:pPrDefault>
+    <w:pPrDefault/>
   </w:docDefaults>
-  <w:latentStyles w:defLockedState="0" w:defUIPriority="99" w:defSemiHidden="0" w:defUnhideWhenUsed="0" w:defQFormat="0" w:count="376">
-    <w:lsdException w:name="Normal" w:uiPriority="0" w:qFormat="1"/>
-    <w:lsdException w:name="heading 1" w:uiPriority="9" w:qFormat="1"/>
-    <w:lsdException w:name="heading 2" w:semiHidden="1" w:uiPriority="9" w:unhideWhenUsed="1" w:qFormat="1"/>
-    <w:lsdException w:name="heading 3" w:semiHidden="1" w:uiPriority="9" w:unhideWhenUsed="1" w:qFormat="1"/>
-    <w:lsdException w:name="heading 4" w:semiHidden="1" w:uiPriority="9" w:unhideWhenUsed="1" w:qFormat="1"/>
-    <w:lsdException w:name="heading 5" w:semiHidden="1" w:uiPriority="9" w:unhideWhenUsed="1" w:qFormat="1"/>
-    <w:lsdException w:name="heading 6" w:semiHidden="1" w:uiPriority="9" w:unhideWhenUsed="1" w:qFormat="1"/>
-    <w:lsdException w:name="heading 7" w:semiHidden="1" w:uiPriority="9" w:unhideWhenUsed="1" w:qFormat="1"/>
-    <w:lsdException w:name="heading 8" w:semiHidden="1" w:uiPriority="9" w:unhideWhenUsed="1" w:qFormat="1"/>
-    <w:lsdException w:name="heading 9" w:semiHidden="1" w:uiPriority="9" w:unhideWhenUsed="1" w:qFormat="1"/>
-    <w:lsdException w:name="index 1" w:semiHidden="1" w:unhideWhenUsed="1"/>
-    <w:lsdException w:name="index 2" w:semiHidden="1" w:unhideWhenUsed="1"/>
-    <w:lsdException w:name="index 3" w:semiHidden="1" w:unhideWhenUsed="1"/>
-    <w:lsdException w:name="index 4" w:semiHidden="1" w:unhideWhenUsed="1"/>
-    <w:lsdException w:name="index 5" w:semiHidden="1" w:unhideWhenUsed="1"/>
-    <w:lsdException w:name="index 6" w:semiHidden="1" w:unhideWhenUsed="1"/>
-    <w:lsdException w:name="index 7" w:semiHidden="1" w:unhideWhenUsed="1"/>
-    <w:lsdException w:name="index 8" w:semiHidden="1" w:unhideWhenUsed="1"/>
-    <w:lsdException w:name="index 9" w:semiHidden="1" w:unhideWhenUsed="1"/>
-    <w:lsdException w:name="toc 1" w:semiHidden="1" w:uiPriority="39" w:unhideWhenUsed="1"/>
-    <w:lsdException w:name="toc 2" w:semiHidden="1" w:uiPriority="39" w:unhideWhenUsed="1"/>
-    <w:lsdException w:name="toc 3" w:semiHidden="1" w:uiPriority="39" w:unhideWhenUsed="1"/>
-    <w:lsdException w:name="toc 4" w:semiHidden="1" w:uiPriority="39" w:unhideWhenUsed="1"/>
-    <w:lsdException w:name="toc 5" w:semiHidden="1" w:uiPriority="39" w:unhideWhenUsed="1"/>
-    <w:lsdException w:name="toc 6" w:semiHidden="1" w:uiPriority="39" w:unhideWhenUsed="1"/>
-    <w:lsdException w:name="toc 7" w:semiHidden="1" w:uiPriority="39" w:unhideWhenUsed="1"/>
-    <w:lsdException w:name="toc 8" w:semiHidden="1" w:uiPriority="39" w:unhideWhenUsed="1"/>
-    <w:lsdException w:name="toc 9" w:semiHidden="1" w:uiPriority="39" w:unhideWhenUsed="1"/>
-    <w:lsdException w:name="Normal Indent" w:semiHidden="1" w:unhideWhenUsed="1"/>
-    <w:lsdException w:name="footnote text" w:semiHidden="1" w:unhideWhenUsed="1"/>
-    <w:lsdException w:name="annotation text" w:semiHidden="1" w:unhideWhenUsed="1"/>
-    <w:lsdException w:name="header" w:semiHidden="1" w:unhideWhenUsed="1"/>
-    <w:lsdException w:name="footer" w:semiHidden="1" w:unhideWhenUsed="1"/>
-    <w:lsdException w:name="index heading" w:semiHidden="1" w:unhideWhenUsed="1"/>
-    <w:lsdException w:name="caption" w:semiHidden="1" w:uiPriority="35" w:unhideWhenUsed="1" w:qFormat="1"/>
-    <w:lsdException w:name="table of figures" w:semiHidden="1" w:unhideWhenUsed="1"/>
-    <w:lsdException w:name="envelope address" w:semiHidden="1" w:unhideWhenUsed="1"/>
-    <w:lsdException w:name="envelope return" w:semiHidden="1" w:unhideWhenUsed="1"/>
-    <w:lsdException w:name="footnote reference" w:semiHidden="1" w:unhideWhenUsed="1"/>
-    <w:lsdException w:name="annotation reference" w:semiHidden="1" w:unhideWhenUsed="1"/>
-    <w:lsdException w:name="line number" w:semiHidden="1" w:unhideWhenUsed="1"/>
-    <w:lsdException w:name="page number" w:semiHidden="1" w:unhideWhenUsed="1"/>
-    <w:lsdException w:name="endnote reference" w:semiHidden="1" w:unhideWhenUsed="1"/>
-    <w:lsdException w:name="endnote text" w:semiHidden="1" w:unhideWhenUsed="1"/>
-    <w:lsdException w:name="table of authorities" w:semiHidden="1" w:unhideWhenUsed="1"/>
-    <w:lsdException w:name="macro" w:semiHidden="1" w:unhideWhenUsed="1"/>
-    <w:lsdException w:name="toa heading" w:semiHidden="1" w:unhideWhenUsed="1"/>
-    <w:lsdException w:name="List" w:semiHidden="1" w:unhideWhenUsed="1"/>
-    <w:lsdException w:name="List Bullet" w:semiHidden="1" w:unhideWhenUsed="1"/>
-    <w:lsdException w:name="List Number" w:semiHidden="1" w:unhideWhenUsed="1"/>
-    <w:lsdException w:name="List 2" w:semiHidden="1" w:unhideWhenUsed="1"/>
-    <w:lsdException w:name="List 3" w:semiHidden="1" w:unhideWhenUsed="1"/>
-    <w:lsdException w:name="List 4" w:semiHidden="1" w:unhideWhenUsed="1"/>
-    <w:lsdException w:name="List 5" w:semiHidden="1" w:unhideWhenUsed="1"/>
-    <w:lsdException w:name="List Bullet 2" w:semiHidden="1" w:unhideWhenUsed="1"/>
-    <w:lsdException w:name="List Bullet 3" w:semiHidden="1" w:unhideWhenUsed="1"/>
-    <w:lsdException w:name="List Bullet 4" w:semiHidden="1" w:unhideWhenUsed="1"/>
-    <w:lsdException w:name="List Bullet 5" w:semiHidden="1" w:unhideWhenUsed="1"/>
-    <w:lsdException w:name="List Number 2" w:semiHidden="1" w:unhideWhenUsed="1"/>
-    <w:lsdException w:name="List Number 3" w:semiHidden="1" w:unhideWhenUsed="1"/>
-    <w:lsdException w:name="List Number 4" w:semiHidden="1" w:unhideWhenUsed="1"/>
-    <w:lsdException w:name="List Number 5" w:semiHidden="1" w:unhideWhenUsed="1"/>
-    <w:lsdException w:name="Title" w:uiPriority="10" w:qFormat="1"/>
-    <w:lsdException w:name="Closing" w:semiHidden="1" w:unhideWhenUsed="1"/>
-    <w:lsdException w:name="Signature" w:semiHidden="1" w:unhideWhenUsed="1"/>
-    <w:lsdException w:name="Default Paragraph Font" w:semiHidden="1" w:uiPriority="1" w:unhideWhenUsed="1"/>
-    <w:lsdException w:name="Body Text" w:semiHidden="1" w:unhideWhenUsed="1"/>
-    <w:lsdException w:name="Body Text Indent" w:semiHidden="1" w:unhideWhenUsed="1"/>
-    <w:lsdException w:name="List Continue" w:semiHidden="1" w:unhideWhenUsed="1"/>
-    <w:lsdException w:name="List Continue 2" w:semiHidden="1" w:unhideWhenUsed="1"/>
-    <w:lsdException w:name="List Continue 3" w:semiHidden="1" w:unhideWhenUsed="1"/>
-    <w:lsdException w:name="List Continue 4" w:semiHidden="1" w:unhideWhenUsed="1"/>
-    <w:lsdException w:name="List Continue 5" w:semiHidden="1" w:unhideWhenUsed="1"/>
-    <w:lsdException w:name="Message Header" w:semiHidden="1" w:unhideWhenUsed="1"/>
-    <w:lsdException w:name="Subtitle" w:uiPriority="11" w:qFormat="1"/>
-    <w:lsdException w:name="Salutation" w:semiHidden="1" w:unhideWhenUsed="1"/>
-    <w:lsdException w:name="Date" w:semiHidden="1" w:unhideWhenUsed="1"/>
-    <w:lsdException w:name="Body Text First Indent" w:semiHidden="1" w:unhideWhenUsed="1"/>
-    <w:lsdException w:name="Body Text First Indent 2" w:semiHidden="1" w:unhideWhenUsed="1"/>
-    <w:lsdException w:name="Note Heading" w:semiHidden="1" w:unhideWhenUsed="1"/>
-    <w:lsdException w:name="Body Text 2" w:semiHidden="1" w:unhideWhenUsed="1"/>
-    <w:lsdException w:name="Body Text 3" w:semiHidden="1" w:unhideWhenUsed="1"/>
-    <w:lsdException w:name="Body Text Indent 2" w:semiHidden="1" w:unhideWhenUsed="1"/>
-    <w:lsdException w:name="Body Text Indent 3" w:semiHidden="1" w:unhideWhenUsed="1"/>
-    <w:lsdException w:name="Block Text" w:semiHidden="1" w:unhideWhenUsed="1"/>
-    <w:lsdException w:name="Hyperlink" w:semiHidden="1" w:unhideWhenUsed="1"/>
-    <w:lsdException w:name="FollowedHyperlink" w:semiHidden="1" w:unhideWhenUsed="1"/>
-    <w:lsdException w:name="Strong" w:uiPriority="22" w:qFormat="1"/>
-    <w:lsdException w:name="Emphasis" w:uiPriority="20" w:qFormat="1"/>
-    <w:lsdException w:name="Document Map" w:semiHidden="1" w:unhideWhenUsed="1"/>
-    <w:lsdException w:name="Plain Text" w:semiHidden="1" w:unhideWhenUsed="1"/>
-    <w:lsdException w:name="E-mail Signature" w:semiHidden="1" w:unhideWhenUsed="1"/>
-    <w:lsdException w:name="HTML Top of Form" w:semiHidden="1" w:unhideWhenUsed="1"/>
-    <w:lsdException w:name="HTML Bottom of Form" w:semiHidden="1" w:unhideWhenUsed="1"/>
-    <w:lsdException w:name="Normal (Web)" w:semiHidden="1" w:unhideWhenUsed="1"/>
-    <w:lsdException w:name="HTML Acronym" w:semiHidden="1" w:unhideWhenUsed="1"/>
-    <w:lsdException w:name="HTML Address" w:semiHidden="1" w:unhideWhenUsed="1"/>
-    <w:lsdException w:name="HTML Cite" w:semiHidden="1" w:unhideWhenUsed="1"/>
-    <w:lsdException w:name="HTML Code" w:semiHidden="1" w:unhideWhenUsed="1"/>
-    <w:lsdException w:name="HTML Definition" w:semiHidden="1" w:unhideWhenUsed="1"/>
-    <w:lsdException w:name="HTML Keyboard" w:semiHidden="1" w:unhideWhenUsed="1"/>
-    <w:lsdException w:name="HTML Preformatted" w:semiHidden="1" w:unhideWhenUsed="1"/>
-    <w:lsdException w:name="HTML Sample" w:semiHidden="1" w:unhideWhenUsed="1"/>
-    <w:lsdException w:name="HTML Typewriter" w:semiHidden="1" w:unhideWhenUsed="1"/>
-    <w:lsdException w:name="HTML Variable" w:semiHidden="1" w:unhideWhenUsed="1"/>
-    <w:lsdException w:name="Normal Table" w:semiHidden="1" w:unhideWhenUsed="1"/>
-    <w:lsdException w:name="annotation subject" w:semiHidden="1" w:unhideWhenUsed="1"/>
-    <w:lsdException w:name="No List" w:semiHidden="1" w:unhideWhenUsed="1"/>
-    <w:lsdException w:name="Outline List 1" w:semiHidden="1" w:unhideWhenUsed="1"/>
-    <w:lsdException w:name="Outline List 2" w:semiHidden="1" w:unhideWhenUsed="1"/>
-    <w:lsdException w:name="Outline List 3" w:semiHidden="1" w:unhideWhenUsed="1"/>
-    <w:lsdException w:name="Table Simple 1" w:semiHidden="1" w:unhideWhenUsed="1"/>
-    <w:lsdException w:name="Table Simple 2" w:semiHidden="1" w:unhideWhenUsed="1"/>
-    <w:lsdException w:name="Table Simple 3" w:semiHidden="1" w:unhideWhenUsed="1"/>
-    <w:lsdException w:name="Table Classic 1" w:semiHidden="1" w:unhideWhenUsed="1"/>
-    <w:lsdException w:name="Table Classic 2" w:semiHidden="1" w:unhideWhenUsed="1"/>
-    <w:lsdException w:name="Table Classic 3" w:semiHidden="1" w:unhideWhenUsed="1"/>
-    <w:lsdException w:name="Table Classic 4" w:semiHidden="1" w:unhideWhenUsed="1"/>
-    <w:lsdException w:name="Table Colorful 1" w:semiHidden="1" w:unhideWhenUsed="1"/>
-    <w:lsdException w:name="Table Colorful 2" w:semiHidden="1" w:unhideWhenUsed="1"/>
-    <w:lsdException w:name="Table Colorful 3" w:semiHidden="1" w:unhideWhenUsed="1"/>
-    <w:lsdException w:name="Table Columns 1" w:semiHidden="1" w:unhideWhenUsed="1"/>
-    <w:lsdException w:name="Table Columns 2" w:semiHidden="1" w:unhideWhenUsed="1"/>
-    <w:lsdException w:name="Table Columns 3" w:semiHidden="1" w:unhideWhenUsed="1"/>
-    <w:lsdException w:name="Table Columns 4" w:semiHidden="1" w:unhideWhenUsed="1"/>
-    <w:lsdException w:name="Table Columns 5" w:semiHidden="1" w:unhideWhenUsed="1"/>
-    <w:lsdException w:name="Table Grid 1" w:semiHidden="1" w:unhideWhenUsed="1"/>
-    <w:lsdException w:name="Table Grid 2" w:semiHidden="1" w:unhideWhenUsed="1"/>
-    <w:lsdException w:name="Table Grid 3" w:semiHidden="1" w:unhideWhenUsed="1"/>
-    <w:lsdException w:name="Table Grid 4" w:semiHidden="1" w:unhideWhenUsed="1"/>
-    <w:lsdException w:name="Table Grid 5" w:semiHidden="1" w:unhideWhenUsed="1"/>
-    <w:lsdException w:name="Table Grid 6" w:semiHidden="1" w:unhideWhenUsed="1"/>
-    <w:lsdException w:name="Table Grid 7" w:semiHidden="1" w:unhideWhenUsed="1"/>
-    <w:lsdException w:name="Table Grid 8" w:semiHidden="1" w:unhideWhenUsed="1"/>
-    <w:lsdException w:name="Table List 1" w:semiHidden="1" w:unhideWhenUsed="1"/>
-    <w:lsdException w:name="Table List 2" w:semiHidden="1" w:unhideWhenUsed="1"/>
-    <w:lsdException w:name="Table List 3" w:semiHidden="1" w:unhideWhenUsed="1"/>
-    <w:lsdException w:name="Table List 4" w:semiHidden="1" w:unhideWhenUsed="1"/>
-    <w:lsdException w:name="Table List 5" w:semiHidden="1" w:unhideWhenUsed="1"/>
-    <w:lsdException w:name="Table List 6" w:semiHidden="1" w:unhideWhenUsed="1"/>
-    <w:lsdException w:name="Table List 7" w:semiHidden="1" w:unhideWhenUsed="1"/>
-    <w:lsdException w:name="Table List 8" w:semiHidden="1" w:unhideWhenUsed="1"/>
-    <w:lsdException w:name="Table 3D effects 1" w:semiHidden="1" w:unhideWhenUsed="1"/>
-    <w:lsdException w:name="Table 3D effects 2" w:semiHidden="1" w:unhideWhenUsed="1"/>
-    <w:lsdException w:name="Table 3D effects 3" w:semiHidden="1" w:unhideWhenUsed="1"/>
-    <w:lsdException w:name="Table Contemporary" w:semiHidden="1" w:unhideWhenUsed="1"/>
-    <w:lsdException w:name="Table Elegant" w:semiHidden="1" w:unhideWhenUsed="1"/>
-    <w:lsdException w:name="Table Professional" w:semiHidden="1" w:unhideWhenUsed="1"/>
-    <w:lsdException w:name="Table Subtle 1" w:semiHidden="1" w:unhideWhenUsed="1"/>
-    <w:lsdException w:name="Table Subtle 2" w:semiHidden="1" w:unhideWhenUsed="1"/>
-    <w:lsdException w:name="Table Web 1" w:semiHidden="1" w:unhideWhenUsed="1"/>
-    <w:lsdException w:name="Table Web 2" w:semiHidden="1" w:unhideWhenUsed="1"/>
-    <w:lsdException w:name="Table Web 3" w:semiHidden="1" w:unhideWhenUsed="1"/>
-    <w:lsdException w:name="Balloon Text" w:semiHidden="1" w:unhideWhenUsed="1"/>
-    <w:lsdException w:name="Table Grid" w:uiPriority="39"/>
-    <w:lsdException w:name="Table Theme" w:semiHidden="1" w:unhideWhenUsed="1"/>
-    <w:lsdException w:name="Placeholder Text" w:semiHidden="1"/>
-    <w:lsdException w:name="No Spacing" w:uiPriority="1" w:qFormat="1"/>
-    <w:lsdException w:name="Light Shading" w:uiPriority="60"/>
-    <w:lsdException w:name="Light List" w:uiPriority="61"/>
-    <w:lsdException w:name="Light Grid" w:uiPriority="62"/>
-    <w:lsdException w:name="Medium Shading 1" w:uiPriority="63"/>
-    <w:lsdException w:name="Medium Shading 2" w:uiPriority="64"/>
-    <w:lsdException w:name="Medium List 1" w:uiPriority="65"/>
-    <w:lsdException w:name="Medium List 2" w:uiPriority="66"/>
-    <w:lsdException w:name="Medium Grid 1" w:uiPriority="67"/>
-    <w:lsdException w:name="Medium Grid 2" w:uiPriority="68"/>
-    <w:lsdException w:name="Medium Grid 3" w:uiPriority="69"/>
-    <w:lsdException w:name="Dark List" w:uiPriority="70"/>
-    <w:lsdException w:name="Colorful Shading" w:uiPriority="71"/>
-    <w:lsdException w:name="Colorful List" w:uiPriority="72"/>
-    <w:lsdException w:name="Colorful Grid" w:uiPriority="73"/>
-    <w:lsdException w:name="Light Shading Accent 1" w:uiPriority="60"/>
-    <w:lsdException w:name="Light List Accent 1" w:uiPriority="61"/>
-    <w:lsdException w:name="Light Grid Accent 1" w:uiPriority="62"/>
-    <w:lsdException w:name="Medium Shading 1 Accent 1" w:uiPriority="63"/>
-    <w:lsdException w:name="Medium Shading 2 Accent 1" w:uiPriority="64"/>
-    <w:lsdException w:name="Medium List 1 Accent 1" w:uiPriority="65"/>
-    <w:lsdException w:name="Revision" w:semiHidden="1"/>
-    <w:lsdException w:name="List Paragraph" w:uiPriority="34" w:qFormat="1"/>
-    <w:lsdException w:name="Quote" w:uiPriority="29" w:qFormat="1"/>
-    <w:lsdException w:name="Intense Quote" w:uiPriority="30" w:qFormat="1"/>
-    <w:lsdException w:name="Medium List 2 Accent 1" w:uiPriority="66"/>
-    <w:lsdException w:name="Medium Grid 1 Accent 1" w:uiPriority="67"/>
-    <w:lsdException w:name="Medium Grid 2 Accent 1" w:uiPriority="68"/>
-    <w:lsdException w:name="Medium Grid 3 Accent 1" w:uiPriority="69"/>
-    <w:lsdException w:name="Dark List Accent 1" w:uiPriority="70"/>
-    <w:lsdException w:name="Colorful Shading Accent 1" w:uiPriority="71"/>
-    <w:lsdException w:name="Colorful List Accent 1" w:uiPriority="72"/>
-    <w:lsdException w:name="Colorful Grid Accent 1" w:uiPriority="73"/>
-    <w:lsdException w:name="Light Shading Accent 2" w:uiPriority="60"/>
-    <w:lsdException w:name="Light List Accent 2" w:uiPriority="61"/>
-    <w:lsdException w:name="Light Grid Accent 2" w:uiPriority="62"/>
-    <w:lsdException w:name="Medium Shading 1 Accent 2" w:uiPriority="63"/>
-    <w:lsdException w:name="Medium Shading 2 Accent 2" w:uiPriority="64"/>
-    <w:lsdException w:name="Medium List 1 Accent 2" w:uiPriority="65"/>
-    <w:lsdException w:name="Medium List 2 Accent 2" w:uiPriority="66"/>
-    <w:lsdException w:name="Medium Grid 1 Accent 2" w:uiPriority="67"/>
-    <w:lsdException w:name="Medium Grid 2 Accent 2" w:uiPriority="68"/>
-    <w:lsdException w:name="Medium Grid 3 Accent 2" w:uiPriority="69"/>
-    <w:lsdException w:name="Dark List Accent 2" w:uiPriority="70"/>
-    <w:lsdException w:name="Colorful Shading Accent 2" w:uiPriority="71"/>
-    <w:lsdException w:name="Colorful List Accent 2" w:uiPriority="72"/>
-    <w:lsdException w:name="Colorful Grid Accent 2" w:uiPriority="73"/>
-    <w:lsdException w:name="Light Shading Accent 3" w:uiPriority="60"/>
-    <w:lsdException w:name="Light List Accent 3" w:uiPriority="61"/>
-    <w:lsdException w:name="Light Grid Accent 3" w:uiPriority="62"/>
-    <w:lsdException w:name="Medium Shading 1 Accent 3" w:uiPriority="63"/>
-    <w:lsdException w:name="Medium Shading 2 Accent 3" w:uiPriority="64"/>
-    <w:lsdException w:name="Medium List 1 Accent 3" w:uiPriority="65"/>
-    <w:lsdException w:name="Medium List 2 Accent 3" w:uiPriority="66"/>
-    <w:lsdException w:name="Medium Grid 1 Accent 3" w:uiPriority="67"/>
-    <w:lsdException w:name="Medium Grid 2 Accent 3" w:uiPriority="68"/>
-    <w:lsdException w:name="Medium Grid 3 Accent 3" w:uiPriority="69"/>
-    <w:lsdException w:name="Dark List Accent 3" w:uiPriority="70"/>
-    <w:lsdException w:name="Colorful Shading Accent 3" w:uiPriority="71"/>
-    <w:lsdException w:name="Colorful List Accent 3" w:uiPriority="72"/>
-    <w:lsdException w:name="Colorful Grid Accent 3" w:uiPriority="73"/>
-    <w:lsdException w:name="Light Shading Accent 4" w:uiPriority="60"/>
-    <w:lsdException w:name="Light List Accent 4" w:uiPriority="61"/>
-    <w:lsdException w:name="Light Grid Accent 4" w:uiPriority="62"/>
-    <w:lsdException w:name="Medium Shading 1 Accent 4" w:uiPriority="63"/>
-    <w:lsdException w:name="Medium Shading 2 Accent 4" w:uiPriority="64"/>
-    <w:lsdException w:name="Medium List 1 Accent 4" w:uiPriority="65"/>
-    <w:lsdException w:name="Medium List 2 Accent 4" w:uiPriority="66"/>
-    <w:lsdException w:name="Medium Grid 1 Accent 4" w:uiPriority="67"/>
-    <w:lsdException w:name="Medium Grid 2 Accent 4" w:uiPriority="68"/>
-    <w:lsdException w:name="Medium Grid 3 Accent 4" w:uiPriority="69"/>
-    <w:lsdException w:name="Dark List Accent 4" w:uiPriority="70"/>
-    <w:lsdException w:name="Colorful Shading Accent 4" w:uiPriority="71"/>
-    <w:lsdException w:name="Colorful List Accent 4" w:uiPriority="72"/>
-    <w:lsdException w:name="Colorful Grid Accent 4" w:uiPriority="73"/>
-    <w:lsdException w:name="Light Shading Accent 5" w:uiPriority="60"/>
-    <w:lsdException w:name="Light List Accent 5" w:uiPriority="61"/>
-    <w:lsdException w:name="Light Grid Accent 5" w:uiPriority="62"/>
-    <w:lsdException w:name="Medium Shading 1 Accent 5" w:uiPriority="63"/>
-    <w:lsdException w:name="Medium Shading 2 Accent 5" w:uiPriority="64"/>
-    <w:lsdException w:name="Medium List 1 Accent 5" w:uiPriority="65"/>
-    <w:lsdException w:name="Medium List 2 Accent 5" w:uiPriority="66"/>
-    <w:lsdException w:name="Medium Grid 1 Accent 5" w:uiPriority="67"/>
-    <w:lsdException w:name="Medium Grid 2 Accent 5" w:uiPriority="68"/>
-    <w:lsdException w:name="Medium Grid 3 Accent 5" w:uiPriority="69"/>
-    <w:lsdException w:name="Dark List Accent 5" w:uiPriority="70"/>
-    <w:lsdException w:name="Colorful Shading Accent 5" w:uiPriority="71"/>
-    <w:lsdException w:name="Colorful List Accent 5" w:uiPriority="72"/>
-    <w:lsdException w:name="Colorful Grid Accent 5" w:uiPriority="73"/>
-    <w:lsdException w:name="Light Shading Accent 6" w:uiPriority="60"/>
-    <w:lsdException w:name="Light List Accent 6" w:uiPriority="61"/>
-    <w:lsdException w:name="Light Grid Accent 6" w:uiPriority="62"/>
-    <w:lsdException w:name="Medium Shading 1 Accent 6" w:uiPriority="63"/>
-    <w:lsdException w:name="Medium Shading 2 Accent 6" w:uiPriority="64"/>
-    <w:lsdException w:name="Medium List 1 Accent 6" w:uiPriority="65"/>
-    <w:lsdException w:name="Medium List 2 Accent 6" w:uiPriority="66"/>
-    <w:lsdException w:name="Medium Grid 1 Accent 6" w:uiPriority="67"/>
-    <w:lsdException w:name="Medium Grid 2 Accent 6" w:uiPriority="68"/>
-    <w:lsdException w:name="Medium Grid 3 Accent 6" w:uiPriority="69"/>
-    <w:lsdException w:name="Dark List Accent 6" w:uiPriority="70"/>
-    <w:lsdException w:name="Colorful Shading Accent 6" w:uiPriority="71"/>
-    <w:lsdException w:name="Colorful List Accent 6" w:uiPriority="72"/>
-    <w:lsdException w:name="Colorful Grid Accent 6" w:uiPriority="73"/>
-    <w:lsdException w:name="Subtle Emphasis" w:uiPriority="19" w:qFormat="1"/>
-    <w:lsdException w:name="Intense Emphasis" w:uiPriority="21" w:qFormat="1"/>
-    <w:lsdException w:name="Subtle Reference" w:uiPriority="31" w:qFormat="1"/>
-    <w:lsdException w:name="Intense Reference" w:uiPriority="32" w:qFormat="1"/>
-    <w:lsdException w:name="Book Title" w:uiPriority="33" w:qFormat="1"/>
-    <w:lsdException w:name="Bibliography" w:semiHidden="1" w:uiPriority="37" w:unhideWhenUsed="1"/>
-    <w:lsdException w:name="TOC Heading" w:semiHidden="1" w:uiPriority="39" w:unhideWhenUsed="1" w:qFormat="1"/>
-    <w:lsdException w:name="Plain Table 1" w:uiPriority="41"/>
-    <w:lsdException w:name="Plain Table 2" w:uiPriority="42"/>
-    <w:lsdException w:name="Plain Table 3" w:uiPriority="43"/>
-    <w:lsdException w:name="Plain Table 4" w:uiPriority="44"/>
-    <w:lsdException w:name="Plain Table 5" w:uiPriority="45"/>
-    <w:lsdException w:name="Grid Table Light" w:uiPriority="40"/>
-    <w:lsdException w:name="Grid Table 1 Light" w:uiPriority="46"/>
-    <w:lsdException w:name="Grid Table 2" w:uiPriority="47"/>
-    <w:lsdException w:name="Grid Table 3" w:uiPriority="48"/>
-    <w:lsdException w:name="Grid Table 4" w:uiPriority="49"/>
-    <w:lsdException w:name="Grid Table 5 Dark" w:uiPriority="50"/>
-    <w:lsdException w:name="Grid Table 6 Colorful" w:uiPriority="51"/>
-    <w:lsdException w:name="Grid Table 7 Colorful" w:uiPriority="52"/>
-    <w:lsdException w:name="Grid Table 1 Light Accent 1" w:uiPriority="46"/>
-    <w:lsdException w:name="Grid Table 2 Accent 1" w:uiPriority="47"/>
-    <w:lsdException w:name="Grid Table 3 Accent 1" w:uiPriority="48"/>
-    <w:lsdException w:name="Grid Table 4 Accent 1" w:uiPriority="49"/>
-    <w:lsdException w:name="Grid Table 5 Dark Accent 1" w:uiPriority="50"/>
-    <w:lsdException w:name="Grid Table 6 Colorful Accent 1" w:uiPriority="51"/>
-    <w:lsdException w:name="Grid Table 7 Colorful Accent 1" w:uiPriority="52"/>
-    <w:lsdException w:name="Grid Table 1 Light Accent 2" w:uiPriority="46"/>
-    <w:lsdException w:name="Grid Table 2 Accent 2" w:uiPriority="47"/>
-    <w:lsdException w:name="Grid Table 3 Accent 2" w:uiPriority="48"/>
-    <w:lsdException w:name="Grid Table 4 Accent 2" w:uiPriority="49"/>
-    <w:lsdException w:name="Grid Table 5 Dark Accent 2" w:uiPriority="50"/>
-    <w:lsdException w:name="Grid Table 6 Colorful Accent 2" w:uiPriority="51"/>
-    <w:lsdException w:name="Grid Table 7 Colorful Accent 2" w:uiPriority="52"/>
-    <w:lsdException w:name="Grid Table 1 Light Accent 3" w:uiPriority="46"/>
-    <w:lsdException w:name="Grid Table 2 Accent 3" w:uiPriority="47"/>
-    <w:lsdException w:name="Grid Table 3 Accent 3" w:uiPriority="48"/>
-    <w:lsdException w:name="Grid Table 4 Accent 3" w:uiPriority="49"/>
-    <w:lsdException w:name="Grid Table 5 Dark Accent 3" w:uiPriority="50"/>
-    <w:lsdException w:name="Grid Table 6 Colorful Accent 3" w:uiPriority="51"/>
-    <w:lsdException w:name="Grid Table 7 Colorful Accent 3" w:uiPriority="52"/>
-    <w:lsdException w:name="Grid Table 1 Light Accent 4" w:uiPriority="46"/>
-    <w:lsdException w:name="Grid Table 2 Accent 4" w:uiPriority="47"/>
-    <w:lsdException w:name="Grid Table 3 Accent 4" w:uiPriority="48"/>
-    <w:lsdException w:name="Grid Table 4 Accent 4" w:uiPriority="49"/>
-    <w:lsdException w:name="Grid Table 5 Dark Accent 4" w:uiPriority="50"/>
-    <w:lsdException w:name="Grid Table 6 Colorful Accent 4" w:uiPriority="51"/>
-    <w:lsdException w:name="Grid Table 7 Colorful Accent 4" w:uiPriority="52"/>
-    <w:lsdException w:name="Grid Table 1 Light Accent 5" w:uiPriority="46"/>
-    <w:lsdException w:name="Grid Table 2 Accent 5" w:uiPriority="47"/>
-    <w:lsdException w:name="Grid Table 3 Accent 5" w:uiPriority="48"/>
-    <w:lsdException w:name="Grid Table 4 Accent 5" w:uiPriority="49"/>
-    <w:lsdException w:name="Grid Table 5 Dark Accent 5" w:uiPriority="50"/>
-    <w:lsdException w:name="Grid Table 6 Colorful Accent 5" w:uiPriority="51"/>
-    <w:lsdException w:name="Grid Table 7 Colorful Accent 5" w:uiPriority="52"/>
-    <w:lsdException w:name="Grid Table 1 Light Accent 6" w:uiPriority="46"/>
-    <w:lsdException w:name="Grid Table 2 Accent 6" w:uiPriority="47"/>
-    <w:lsdException w:name="Grid Table 3 Accent 6" w:uiPriority="48"/>
-    <w:lsdException w:name="Grid Table 4 Accent 6" w:uiPriority="49"/>
-    <w:lsdException w:name="Grid Table 5 Dark Accent 6" w:uiPriority="50"/>
-    <w:lsdException w:name="Grid Table 6 Colorful Accent 6" w:uiPriority="51"/>
-    <w:lsdException w:name="Grid Table 7 Colorful Accent 6" w:uiPriority="52"/>
-    <w:lsdException w:name="List Table 1 Light" w:uiPriority="46"/>
-    <w:lsdException w:name="List Table 2" w:uiPriority="47"/>
-    <w:lsdException w:name="List Table 3" w:uiPriority="48"/>
-    <w:lsdException w:name="List Table 4" w:uiPriority="49"/>
-    <w:lsdException w:name="List Table 5 Dark" w:uiPriority="50"/>
-    <w:lsdException w:name="List Table 6 Colorful" w:uiPriority="51"/>
-    <w:lsdException w:name="List Table 7 Colorful" w:uiPriority="52"/>
-    <w:lsdException w:name="List Table 1 Light Accent 1" w:uiPriority="46"/>
-    <w:lsdException w:name="List Table 2 Accent 1" w:uiPriority="47"/>
-    <w:lsdException w:name="List Table 3 Accent 1" w:uiPriority="48"/>
-    <w:lsdException w:name="List Table 4 Accent 1" w:uiPriority="49"/>
-    <w:lsdException w:name="List Table 5 Dark Accent 1" w:uiPriority="50"/>
-    <w:lsdException w:name="List Table 6 Colorful Accent 1" w:uiPriority="51"/>
-    <w:lsdException w:name="List Table 7 Colorful Accent 1" w:uiPriority="52"/>
-    <w:lsdException w:name="List Table 1 Light Accent 2" w:uiPriority="46"/>
-    <w:lsdException w:name="List Table 2 Accent 2" w:uiPriority="47"/>
-    <w:lsdException w:name="List Table 3 Accent 2" w:uiPriority="48"/>
-    <w:lsdException w:name="List Table 4 Accent 2" w:uiPriority="49"/>
-    <w:lsdException w:name="List Table 5 Dark Accent 2" w:uiPriority="50"/>
-    <w:lsdException w:name="List Table 6 Colorful Accent 2" w:uiPriority="51"/>
-    <w:lsdException w:name="List Table 7 Colorful Accent 2" w:uiPriority="52"/>
-    <w:lsdException w:name="List Table 1 Light Accent 3" w:uiPriority="46"/>
-    <w:lsdException w:name="List Table 2 Accent 3" w:uiPriority="47"/>
-    <w:lsdException w:name="List Table 3 Accent 3" w:uiPriority="48"/>
-    <w:lsdException w:name="List Table 4 Accent 3" w:uiPriority="49"/>
-    <w:lsdException w:name="List Table 5 Dark Accent 3" w:uiPriority="50"/>
-    <w:lsdException w:name="List Table 6 Colorful Accent 3" w:uiPriority="51"/>
-    <w:lsdException w:name="List Table 7 Colorful Accent 3" w:uiPriority="52"/>
-    <w:lsdException w:name="List Table 1 Light Accent 4" w:uiPriority="46"/>
-    <w:lsdException w:name="List Table 2 Accent 4" w:uiPriority="47"/>
-    <w:lsdException w:name="List Table 3 Accent 4" w:uiPriority="48"/>
-    <w:lsdException w:name="List Table 4 Accent 4" w:uiPriority="49"/>
-    <w:lsdException w:name="List Table 5 Dark Accent 4" w:uiPriority="50"/>
-    <w:lsdException w:name="List Table 6 Colorful Accent 4" w:uiPriority="51"/>
-    <w:lsdException w:name="List Table 7 Colorful Accent 4" w:uiPriority="52"/>
-    <w:lsdException w:name="List Table 1 Light Accent 5" w:uiPriority="46"/>
-    <w:lsdException w:name="List Table 2 Accent 5" w:uiPriority="47"/>
-    <w:lsdException w:name="List Table 3 Accent 5" w:uiPriority="48"/>
-    <w:lsdException w:name="List Table 4 Accent 5" w:uiPriority="49"/>
-    <w:lsdException w:name="List Table 5 Dark Accent 5" w:uiPriority="50"/>
-    <w:lsdException w:name="List Table 6 Colorful Accent 5" w:uiPriority="51"/>
-    <w:lsdException w:name="List Table 7 Colorful Accent 5" w:uiPriority="52"/>
-    <w:lsdException w:name="List Table 1 Light Accent 6" w:uiPriority="46"/>
-    <w:lsdException w:name="List Table 2 Accent 6" w:uiPriority="47"/>
-    <w:lsdException w:name="List Table 3 Accent 6" w:uiPriority="48"/>
-    <w:lsdException w:name="List Table 4 Accent 6" w:uiPriority="49"/>
-    <w:lsdException w:name="List Table 5 Dark Accent 6" w:uiPriority="50"/>
-    <w:lsdException w:name="List Table 6 Colorful Accent 6" w:uiPriority="51"/>
-    <w:lsdException w:name="List Table 7 Colorful Accent 6" w:uiPriority="52"/>
-    <w:lsdException w:name="Mention" w:semiHidden="1" w:unhideWhenUsed="1"/>
-    <w:lsdException w:name="Smart Hyperlink" w:semiHidden="1" w:unhideWhenUsed="1"/>
-    <w:lsdException w:name="Hashtag" w:semiHidden="1" w:unhideWhenUsed="1"/>
-    <w:lsdException w:name="Unresolved Mention" w:semiHidden="1" w:unhideWhenUsed="1"/>
-    <w:lsdException w:name="Smart Link" w:semiHidden="1" w:unhideWhenUsed="1"/>
+  <w:latentStyles w:defLockedState="0" w:defUIPriority="99" w:defSemiHidden="1" w:defUnhideWhenUsed="1" w:defQFormat="0" w:count="267">
+    <w:lsdException w:name="Normal" w:locked="1" w:semiHidden="0" w:uiPriority="0" w:unhideWhenUsed="0" w:qFormat="1"/>
+    <w:lsdException w:name="heading 1" w:locked="1" w:semiHidden="0" w:uiPriority="0" w:unhideWhenUsed="0" w:qFormat="1"/>
+    <w:lsdException w:name="heading 2" w:locked="1" w:semiHidden="0" w:uiPriority="0" w:unhideWhenUsed="0" w:qFormat="1"/>
+    <w:lsdException w:name="heading 3" w:locked="1" w:semiHidden="0" w:uiPriority="0" w:unhideWhenUsed="0" w:qFormat="1"/>
+    <w:lsdException w:name="heading 4" w:locked="1" w:uiPriority="0" w:qFormat="1"/>
+    <w:lsdException w:name="heading 5" w:locked="1" w:uiPriority="0" w:qFormat="1"/>
+    <w:lsdException w:name="heading 6" w:locked="1" w:uiPriority="0" w:qFormat="1"/>
+    <w:lsdException w:name="heading 7" w:locked="1" w:uiPriority="0" w:qFormat="1"/>
+    <w:lsdException w:name="heading 8" w:locked="1" w:uiPriority="0" w:qFormat="1"/>
+    <w:lsdException w:name="heading 9" w:locked="1" w:uiPriority="0" w:qFormat="1"/>
+    <w:lsdException w:name="toc 1" w:locked="1" w:semiHidden="0" w:uiPriority="0" w:unhideWhenUsed="0"/>
+    <w:lsdException w:name="toc 2" w:locked="1" w:semiHidden="0" w:uiPriority="0" w:unhideWhenUsed="0"/>
+    <w:lsdException w:name="toc 3" w:locked="1" w:semiHidden="0" w:uiPriority="0" w:unhideWhenUsed="0"/>
+    <w:lsdException w:name="toc 4" w:locked="1" w:semiHidden="0" w:uiPriority="0" w:unhideWhenUsed="0"/>
+    <w:lsdException w:name="toc 5" w:locked="1" w:semiHidden="0" w:uiPriority="0" w:unhideWhenUsed="0"/>
+    <w:lsdException w:name="toc 6" w:locked="1" w:semiHidden="0" w:uiPriority="0" w:unhideWhenUsed="0"/>
+    <w:lsdException w:name="toc 7" w:locked="1" w:semiHidden="0" w:uiPriority="0" w:unhideWhenUsed="0"/>
+    <w:lsdException w:name="toc 8" w:locked="1" w:semiHidden="0" w:uiPriority="0" w:unhideWhenUsed="0"/>
+    <w:lsdException w:name="toc 9" w:locked="1" w:semiHidden="0" w:uiPriority="0" w:unhideWhenUsed="0"/>
+    <w:lsdException w:name="caption" w:locked="1" w:uiPriority="0" w:qFormat="1"/>
+    <w:lsdException w:name="Title" w:locked="1" w:semiHidden="0" w:uiPriority="0" w:unhideWhenUsed="0" w:qFormat="1"/>
+    <w:lsdException w:name="Default Paragraph Font" w:locked="1" w:semiHidden="0" w:uiPriority="0" w:unhideWhenUsed="0"/>
+    <w:lsdException w:name="Subtitle" w:locked="1" w:semiHidden="0" w:uiPriority="0" w:unhideWhenUsed="0" w:qFormat="1"/>
+    <w:lsdException w:name="Strong" w:locked="1" w:semiHidden="0" w:uiPriority="0" w:unhideWhenUsed="0" w:qFormat="1"/>
+    <w:lsdException w:name="Emphasis" w:locked="1" w:semiHidden="0" w:uiPriority="0" w:unhideWhenUsed="0" w:qFormat="1"/>
+    <w:lsdException w:name="Table Grid" w:locked="1" w:semiHidden="0" w:uiPriority="0" w:unhideWhenUsed="0"/>
+    <w:lsdException w:name="Placeholder Text" w:unhideWhenUsed="0"/>
+    <w:lsdException w:name="No Spacing" w:semiHidden="0" w:uiPriority="1" w:unhideWhenUsed="0" w:qFormat="1"/>
+    <w:lsdException w:name="Light Shading" w:semiHidden="0" w:uiPriority="60" w:unhideWhenUsed="0"/>
+    <w:lsdException w:name="Light List" w:semiHidden="0" w:uiPriority="61" w:unhideWhenUsed="0"/>
+    <w:lsdException w:name="Light Grid" w:semiHidden="0" w:uiPriority="62" w:unhideWhenUsed="0"/>
+    <w:lsdException w:name="Medium Shading 1" w:semiHidden="0" w:uiPriority="63" w:unhideWhenUsed="0"/>
+    <w:lsdException w:name="Medium Shading 2" w:semiHidden="0" w:uiPriority="64" w:unhideWhenUsed="0"/>
+    <w:lsdException w:name="Medium List 1" w:semiHidden="0" w:uiPriority="65" w:unhideWhenUsed="0"/>
+    <w:lsdException w:name="Medium List 2" w:semiHidden="0" w:uiPriority="66" w:unhideWhenUsed="0"/>
+    <w:lsdException w:name="Medium Grid 1" w:semiHidden="0" w:uiPriority="67" w:unhideWhenUsed="0"/>
+    <w:lsdException w:name="Medium Grid 2" w:semiHidden="0" w:uiPriority="68" w:unhideWhenUsed="0"/>
+    <w:lsdException w:name="Medium Grid 3" w:semiHidden="0" w:uiPriority="69" w:unhideWhenUsed="0"/>
+    <w:lsdException w:name="Dark List" w:semiHidden="0" w:uiPriority="70" w:unhideWhenUsed="0"/>
+    <w:lsdException w:name="Colorful Shading" w:semiHidden="0" w:uiPriority="71" w:unhideWhenUsed="0"/>
+    <w:lsdException w:name="Colorful List" w:semiHidden="0" w:uiPriority="72" w:unhideWhenUsed="0"/>
+    <w:lsdException w:name="Colorful Grid" w:semiHidden="0" w:uiPriority="73" w:unhideWhenUsed="0"/>
+    <w:lsdException w:name="Light Shading Accent 1" w:semiHidden="0" w:uiPriority="60" w:unhideWhenUsed="0"/>
+    <w:lsdException w:name="Light List Accent 1" w:semiHidden="0" w:uiPriority="61" w:unhideWhenUsed="0"/>
+    <w:lsdException w:name="Light Grid Accent 1" w:semiHidden="0" w:uiPriority="62" w:unhideWhenUsed="0"/>
+    <w:lsdException w:name="Medium Shading 1 Accent 1" w:semiHidden="0" w:uiPriority="63" w:unhideWhenUsed="0"/>
+    <w:lsdException w:name="Medium Shading 2 Accent 1" w:semiHidden="0" w:uiPriority="64" w:unhideWhenUsed="0"/>
+    <w:lsdException w:name="Medium List 1 Accent 1" w:semiHidden="0" w:uiPriority="65" w:unhideWhenUsed="0"/>
+    <w:lsdException w:name="Revision" w:unhideWhenUsed="0"/>
+    <w:lsdException w:name="List Paragraph" w:semiHidden="0" w:uiPriority="34" w:unhideWhenUsed="0" w:qFormat="1"/>
+    <w:lsdException w:name="Quote" w:semiHidden="0" w:uiPriority="29" w:unhideWhenUsed="0" w:qFormat="1"/>
+    <w:lsdException w:name="Intense Quote" w:semiHidden="0" w:uiPriority="30" w:unhideWhenUsed="0" w:qFormat="1"/>
+    <w:lsdException w:name="Medium List 2 Accent 1" w:semiHidden="0" w:uiPriority="66" w:unhideWhenUsed="0"/>
+    <w:lsdException w:name="Medium Grid 1 Accent 1" w:semiHidden="0" w:uiPriority="67" w:unhideWhenUsed="0"/>
+    <w:lsdException w:name="Medium Grid 2 Accent 1" w:semiHidden="0" w:uiPriority="68" w:unhideWhenUsed="0"/>
+    <w:lsdException w:name="Medium Grid 3 Accent 1" w:semiHidden="0" w:uiPriority="69" w:unhideWhenUsed="0"/>
+    <w:lsdException w:name="Dark List Accent 1" w:semiHidden="0" w:uiPriority="70" w:unhideWhenUsed="0"/>
+    <w:lsdException w:name="Colorful Shading Accent 1" w:semiHidden="0" w:uiPriority="71" w:unhideWhenUsed="0"/>
+    <w:lsdException w:name="Colorful List Accent 1" w:semiHidden="0" w:uiPriority="72" w:unhideWhenUsed="0"/>
+    <w:lsdException w:name="Colorful Grid Accent 1" w:semiHidden="0" w:uiPriority="73" w:unhideWhenUsed="0"/>
+    <w:lsdException w:name="Light Shading Accent 2" w:semiHidden="0" w:uiPriority="60" w:unhideWhenUsed="0"/>
+    <w:lsdException w:name="Light List Accent 2" w:semiHidden="0" w:uiPriority="61" w:unhideWhenUsed="0"/>
+    <w:lsdException w:name="Light Grid Accent 2" w:semiHidden="0" w:uiPriority="62" w:unhideWhenUsed="0"/>
+    <w:lsdException w:name="Medium Shading 1 Accent 2" w:semiHidden="0" w:uiPriority="63" w:unhideWhenUsed="0"/>
+    <w:lsdException w:name="Medium Shading 2 Accent 2" w:semiHidden="0" w:uiPriority="64" w:unhideWhenUsed="0"/>
+    <w:lsdException w:name="Medium List 1 Accent 2" w:semiHidden="0" w:uiPriority="65" w:unhideWhenUsed="0"/>
+    <w:lsdException w:name="Medium List 2 Accent 2" w:semiHidden="0" w:uiPriority="66" w:unhideWhenUsed="0"/>
+    <w:lsdException w:name="Medium Grid 1 Accent 2" w:semiHidden="0" w:uiPriority="67" w:unhideWhenUsed="0"/>
+    <w:lsdException w:name="Medium Grid 2 Accent 2" w:semiHidden="0" w:uiPriority="68" w:unhideWhenUsed="0"/>
+    <w:lsdException w:name="Medium Grid 3 Accent 2" w:semiHidden="0" w:uiPriority="69" w:unhideWhenUsed="0"/>
+    <w:lsdException w:name="Dark List Accent 2" w:semiHidden="0" w:uiPriority="70" w:unhideWhenUsed="0"/>
+    <w:lsdException w:name="Colorful Shading Accent 2" w:semiHidden="0" w:uiPriority="71" w:unhideWhenUsed="0"/>
+    <w:lsdException w:name="Colorful List Accent 2" w:semiHidden="0" w:uiPriority="72" w:unhideWhenUsed="0"/>
+    <w:lsdException w:name="Colorful Grid Accent 2" w:semiHidden="0" w:uiPriority="73" w:unhideWhenUsed="0"/>
+    <w:lsdException w:name="Light Shading Accent 3" w:semiHidden="0" w:uiPriority="60" w:unhideWhenUsed="0"/>
+    <w:lsdException w:name="Light List Accent 3" w:semiHidden="0" w:uiPriority="61" w:unhideWhenUsed="0"/>
+    <w:lsdException w:name="Light Grid Accent 3" w:semiHidden="0" w:uiPriority="62" w:unhideWhenUsed="0"/>
+    <w:lsdException w:name="Medium Shading 1 Accent 3" w:semiHidden="0" w:uiPriority="63" w:unhideWhenUsed="0"/>
+    <w:lsdException w:name="Medium Shading 2 Accent 3" w:semiHidden="0" w:uiPriority="64" w:unhideWhenUsed="0"/>
+    <w:lsdException w:name="Medium List 1 Accent 3" w:semiHidden="0" w:uiPriority="65" w:unhideWhenUsed="0"/>
+    <w:lsdException w:name="Medium List 2 Accent 3" w:semiHidden="0" w:uiPriority="66" w:unhideWhenUsed="0"/>
+    <w:lsdException w:name="Medium Grid 1 Accent 3" w:semiHidden="0" w:uiPriority="67" w:unhideWhenUsed="0"/>
+    <w:lsdException w:name="Medium Grid 2 Accent 3" w:semiHidden="0" w:uiPriority="68" w:unhideWhenUsed="0"/>
+    <w:lsdException w:name="Medium Grid 3 Accent 3" w:semiHidden="0" w:uiPriority="69" w:unhideWhenUsed="0"/>
+    <w:lsdException w:name="Dark List Accent 3" w:semiHidden="0" w:uiPriority="70" w:unhideWhenUsed="0"/>
+    <w:lsdException w:name="Colorful Shading Accent 3" w:semiHidden="0" w:uiPriority="71" w:unhideWhenUsed="0"/>
+    <w:lsdException w:name="Colorful List Accent 3" w:semiHidden="0" w:uiPriority="72" w:unhideWhenUsed="0"/>
+    <w:lsdException w:name="Colorful Grid Accent 3" w:semiHidden="0" w:uiPriority="73" w:unhideWhenUsed="0"/>
+    <w:lsdException w:name="Light Shading Accent 4" w:semiHidden="0" w:uiPriority="60" w:unhideWhenUsed="0"/>
+    <w:lsdException w:name="Light List Accent 4" w:semiHidden="0" w:uiPriority="61" w:unhideWhenUsed="0"/>
+    <w:lsdException w:name="Light Grid Accent 4" w:semiHidden="0" w:uiPriority="62" w:unhideWhenUsed="0"/>
+    <w:lsdException w:name="Medium Shading 1 Accent 4" w:semiHidden="0" w:uiPriority="63" w:unhideWhenUsed="0"/>
+    <w:lsdException w:name="Medium Shading 2 Accent 4" w:semiHidden="0" w:uiPriority="64" w:unhideWhenUsed="0"/>
+    <w:lsdException w:name="Medium List 1 Accent 4" w:semiHidden="0" w:uiPriority="65" w:unhideWhenUsed="0"/>
+    <w:lsdException w:name="Medium List 2 Accent 4" w:semiHidden="0" w:uiPriority="66" w:unhideWhenUsed="0"/>
+    <w:lsdException w:name="Medium Grid 1 Accent 4" w:semiHidden="0" w:uiPriority="67" w:unhideWhenUsed="0"/>
+    <w:lsdException w:name="Medium Grid 2 Accent 4" w:semiHidden="0" w:uiPriority="68" w:unhideWhenUsed="0"/>
+    <w:lsdException w:name="Medium Grid 3 Accent 4" w:semiHidden="0" w:uiPriority="69" w:unhideWhenUsed="0"/>
+    <w:lsdException w:name="Dark List Accent 4" w:semiHidden="0" w:uiPriority="70" w:unhideWhenUsed="0"/>
+    <w:lsdException w:name="Colorful Shading Accent 4" w:semiHidden="0" w:uiPriority="71" w:unhideWhenUsed="0"/>
+    <w:lsdException w:name="Colorful List Accent 4" w:semiHidden="0" w:uiPriority="72" w:unhideWhenUsed="0"/>
+    <w:lsdException w:name="Colorful Grid Accent 4" w:semiHidden="0" w:uiPriority="73" w:unhideWhenUsed="0"/>
+    <w:lsdException w:name="Light Shading Accent 5" w:semiHidden="0" w:uiPriority="60" w:unhideWhenUsed="0"/>
+    <w:lsdException w:name="Light List Accent 5" w:semiHidden="0" w:uiPriority="61" w:unhideWhenUsed="0"/>
+    <w:lsdException w:name="Light Grid Accent 5" w:semiHidden="0" w:uiPriority="62" w:unhideWhenUsed="0"/>
+    <w:lsdException w:name="Medium Shading 1 Accent 5" w:semiHidden="0" w:uiPriority="63" w:unhideWhenUsed="0"/>
+    <w:lsdException w:name="Medium Shading 2 Accent 5" w:semiHidden="0" w:uiPriority="64" w:unhideWhenUsed="0"/>
+    <w:lsdException w:name="Medium List 1 Accent 5" w:semiHidden="0" w:uiPriority="65" w:unhideWhenUsed="0"/>
+    <w:lsdException w:name="Medium List 2 Accent 5" w:semiHidden="0" w:uiPriority="66" w:unhideWhenUsed="0"/>
+    <w:lsdException w:name="Medium Grid 1 Accent 5" w:semiHidden="0" w:uiPriority="67" w:unhideWhenUsed="0"/>
+    <w:lsdException w:name="Medium Grid 2 Accent 5" w:semiHidden="0" w:uiPriority="68" w:unhideWhenUsed="0"/>
+    <w:lsdException w:name="Medium Grid 3 Accent 5" w:semiHidden="0" w:uiPriority="69" w:unhideWhenUsed="0"/>
+    <w:lsdException w:name="Dark List Accent 5" w:semiHidden="0" w:uiPriority="70" w:unhideWhenUsed="0"/>
+    <w:lsdException w:name="Colorful Shading Accent 5" w:semiHidden="0" w:uiPriority="71" w:unhideWhenUsed="0"/>
+    <w:lsdException w:name="Colorful List Accent 5" w:semiHidden="0" w:uiPriority="72" w:unhideWhenUsed="0"/>
+    <w:lsdException w:name="Colorful Grid Accent 5" w:semiHidden="0" w:uiPriority="73" w:unhideWhenUsed="0"/>
+    <w:lsdException w:name="Light Shading Accent 6" w:semiHidden="0" w:uiPriority="60" w:unhideWhenUsed="0"/>
+    <w:lsdException w:name="Light List Accent 6" w:semiHidden="0" w:uiPriority="61" w:unhideWhenUsed="0"/>
+    <w:lsdException w:name="Light Grid Accent 6" w:semiHidden="0" w:uiPriority="62" w:unhideWhenUsed="0"/>
+    <w:lsdException w:name="Medium Shading 1 Accent 6" w:semiHidden="0" w:uiPriority="63" w:unhideWhenUsed="0"/>
+    <w:lsdException w:name="Medium Shading 2 Accent 6" w:semiHidden="0" w:uiPriority="64" w:unhideWhenUsed="0"/>
+    <w:lsdException w:name="Medium List 1 Accent 6" w:semiHidden="0" w:uiPriority="65" w:unhideWhenUsed="0"/>
+    <w:lsdException w:name="Medium List 2 Accent 6" w:semiHidden="0" w:uiPriority="66" w:unhideWhenUsed="0"/>
+    <w:lsdException w:name="Medium Grid 1 Accent 6" w:semiHidden="0" w:uiPriority="67" w:unhideWhenUsed="0"/>
+    <w:lsdException w:name="Medium Grid 2 Accent 6" w:semiHidden="0" w:uiPriority="68" w:unhideWhenUsed="0"/>
+    <w:lsdException w:name="Medium Grid 3 Accent 6" w:semiHidden="0" w:uiPriority="69" w:unhideWhenUsed="0"/>
+    <w:lsdException w:name="Dark List Accent 6" w:semiHidden="0" w:uiPriority="70" w:unhideWhenUsed="0"/>
+    <w:lsdException w:name="Colorful Shading Accent 6" w:semiHidden="0" w:uiPriority="71" w:unhideWhenUsed="0"/>
+    <w:lsdException w:name="Colorful List Accent 6" w:semiHidden="0" w:uiPriority="72" w:unhideWhenUsed="0"/>
+    <w:lsdException w:name="Colorful Grid Accent 6" w:semiHidden="0" w:uiPriority="73" w:unhideWhenUsed="0"/>
+    <w:lsdException w:name="Subtle Emphasis" w:semiHidden="0" w:uiPriority="19" w:unhideWhenUsed="0" w:qFormat="1"/>
+    <w:lsdException w:name="Intense Emphasis" w:semiHidden="0" w:uiPriority="21" w:unhideWhenUsed="0" w:qFormat="1"/>
+    <w:lsdException w:name="Subtle Reference" w:semiHidden="0" w:uiPriority="31" w:unhideWhenUsed="0" w:qFormat="1"/>
+    <w:lsdException w:name="Intense Reference" w:semiHidden="0" w:uiPriority="32" w:unhideWhenUsed="0" w:qFormat="1"/>
+    <w:lsdException w:name="Book Title" w:semiHidden="0" w:uiPriority="33" w:unhideWhenUsed="0" w:qFormat="1"/>
+    <w:lsdException w:name="Bibliography" w:uiPriority="37"/>
+    <w:lsdException w:name="TOC Heading" w:uiPriority="39" w:qFormat="1"/>
   </w:latentStyles>
-  <w:style w:type="paragraph" w:default="1" w:styleId="a">
+  <w:style w:type="paragraph" w:default="1" w:styleId="Normal">
     <w:name w:val="Normal"/>
     <w:qFormat/>
     <w:rsid w:val="00490130"/>
+    <w:pPr>
+      <w:spacing w:after="160" w:line="259" w:lineRule="auto"/>
+    </w:pPr>
+    <w:rPr>
+      <w:lang w:eastAsia="en-US"/>
+    </w:rPr>
   </w:style>
-  <w:style w:type="paragraph" w:styleId="1">
+  <w:style w:type="paragraph" w:styleId="Heading1">
     <w:name w:val="heading 1"/>
-    <w:basedOn w:val="a"/>
-    <w:next w:val="a"/>
-    <w:link w:val="10"/>
-    <w:uiPriority w:val="9"/>
+    <w:basedOn w:val="Normal"/>
+    <w:next w:val="Normal"/>
+    <w:link w:val="Heading1Char"/>
+    <w:uiPriority w:val="99"/>
     <w:qFormat/>
     <w:rsid w:val="000F6554"/>
     <w:pPr>
@@ -5257,18 +4840,17 @@
       <w:outlineLvl w:val="0"/>
     </w:pPr>
     <w:rPr>
-      <w:rFonts w:eastAsiaTheme="majorEastAsia" w:cstheme="majorBidi"/>
+      <w:rFonts w:eastAsia="Times New Roman"/>
       <w:sz w:val="36"/>
       <w:szCs w:val="32"/>
     </w:rPr>
   </w:style>
-  <w:style w:type="paragraph" w:styleId="2">
+  <w:style w:type="paragraph" w:styleId="Heading2">
     <w:name w:val="heading 2"/>
-    <w:basedOn w:val="a"/>
-    <w:next w:val="a"/>
-    <w:link w:val="20"/>
-    <w:uiPriority w:val="9"/>
-    <w:unhideWhenUsed/>
+    <w:basedOn w:val="Normal"/>
+    <w:next w:val="Normal"/>
+    <w:link w:val="Heading2Char"/>
+    <w:uiPriority w:val="99"/>
     <w:qFormat/>
     <w:rsid w:val="000F6554"/>
     <w:pPr>
@@ -5277,19 +4859,17 @@
       <w:outlineLvl w:val="1"/>
     </w:pPr>
     <w:rPr>
-      <w:rFonts w:eastAsiaTheme="majorEastAsia" w:cstheme="majorBidi"/>
+      <w:rFonts w:eastAsia="Times New Roman"/>
       <w:sz w:val="32"/>
       <w:szCs w:val="26"/>
     </w:rPr>
   </w:style>
-  <w:style w:type="paragraph" w:styleId="3">
+  <w:style w:type="paragraph" w:styleId="Heading3">
     <w:name w:val="heading 3"/>
-    <w:basedOn w:val="a"/>
-    <w:next w:val="a"/>
-    <w:link w:val="30"/>
-    <w:uiPriority w:val="9"/>
-    <w:semiHidden/>
-    <w:unhideWhenUsed/>
+    <w:basedOn w:val="Normal"/>
+    <w:next w:val="Normal"/>
+    <w:link w:val="Heading3Char"/>
+    <w:uiPriority w:val="99"/>
     <w:qFormat/>
     <w:rsid w:val="000F6554"/>
     <w:pPr>
@@ -5298,21 +4878,21 @@
       <w:outlineLvl w:val="2"/>
     </w:pPr>
     <w:rPr>
-      <w:rFonts w:eastAsiaTheme="majorEastAsia" w:cstheme="majorBidi"/>
+      <w:rFonts w:eastAsia="Times New Roman"/>
       <w:szCs w:val="24"/>
     </w:rPr>
   </w:style>
-  <w:style w:type="character" w:default="1" w:styleId="a0">
+  <w:style w:type="character" w:default="1" w:styleId="DefaultParagraphFont">
     <w:name w:val="Default Paragraph Font"/>
-    <w:uiPriority w:val="1"/>
+    <w:uiPriority w:val="99"/>
     <w:semiHidden/>
-    <w:unhideWhenUsed/>
   </w:style>
-  <w:style w:type="table" w:default="1" w:styleId="a1">
+  <w:style w:type="table" w:default="1" w:styleId="TableNormal">
     <w:name w:val="Normal Table"/>
     <w:uiPriority w:val="99"/>
     <w:semiHidden/>
     <w:unhideWhenUsed/>
+    <w:qFormat/>
     <w:tblPr>
       <w:tblInd w:w="0" w:type="dxa"/>
       <w:tblCellMar>
@@ -5323,54 +4903,58 @@
       </w:tblCellMar>
     </w:tblPr>
   </w:style>
-  <w:style w:type="numbering" w:default="1" w:styleId="a2">
+  <w:style w:type="numbering" w:default="1" w:styleId="NoList">
     <w:name w:val="No List"/>
     <w:uiPriority w:val="99"/>
     <w:semiHidden/>
     <w:unhideWhenUsed/>
   </w:style>
-  <w:style w:type="character" w:customStyle="1" w:styleId="10">
-    <w:name w:val="Заголовок 1 Знак"/>
-    <w:basedOn w:val="a0"/>
-    <w:link w:val="1"/>
-    <w:uiPriority w:val="9"/>
+  <w:style w:type="character" w:customStyle="1" w:styleId="Heading1Char">
+    <w:name w:val="Heading 1 Char"/>
+    <w:basedOn w:val="DefaultParagraphFont"/>
+    <w:link w:val="Heading1"/>
+    <w:uiPriority w:val="99"/>
+    <w:locked/>
     <w:rsid w:val="000F6554"/>
     <w:rPr>
-      <w:rFonts w:eastAsiaTheme="majorEastAsia" w:cstheme="majorBidi"/>
-      <w:sz w:val="36"/>
+      <w:rFonts w:eastAsia="Times New Roman" w:cs="Times New Roman"/>
+      <w:sz w:val="32"/>
       <w:szCs w:val="32"/>
     </w:rPr>
   </w:style>
-  <w:style w:type="character" w:customStyle="1" w:styleId="20">
-    <w:name w:val="Заголовок 2 Знак"/>
-    <w:basedOn w:val="a0"/>
-    <w:link w:val="2"/>
-    <w:uiPriority w:val="9"/>
+  <w:style w:type="character" w:customStyle="1" w:styleId="Heading2Char">
+    <w:name w:val="Heading 2 Char"/>
+    <w:basedOn w:val="DefaultParagraphFont"/>
+    <w:link w:val="Heading2"/>
+    <w:uiPriority w:val="99"/>
+    <w:locked/>
     <w:rsid w:val="000F6554"/>
     <w:rPr>
-      <w:rFonts w:eastAsiaTheme="majorEastAsia" w:cstheme="majorBidi"/>
-      <w:sz w:val="32"/>
+      <w:rFonts w:eastAsia="Times New Roman" w:cs="Times New Roman"/>
+      <w:sz w:val="26"/>
       <w:szCs w:val="26"/>
     </w:rPr>
   </w:style>
-  <w:style w:type="character" w:customStyle="1" w:styleId="30">
-    <w:name w:val="Заголовок 3 Знак"/>
-    <w:basedOn w:val="a0"/>
-    <w:link w:val="3"/>
-    <w:uiPriority w:val="9"/>
+  <w:style w:type="character" w:customStyle="1" w:styleId="Heading3Char">
+    <w:name w:val="Heading 3 Char"/>
+    <w:basedOn w:val="DefaultParagraphFont"/>
+    <w:link w:val="Heading3"/>
+    <w:uiPriority w:val="99"/>
     <w:semiHidden/>
+    <w:locked/>
     <w:rsid w:val="000F6554"/>
     <w:rPr>
-      <w:rFonts w:eastAsiaTheme="majorEastAsia" w:cstheme="majorBidi"/>
+      <w:rFonts w:eastAsia="Times New Roman" w:cs="Times New Roman"/>
+      <w:sz w:val="24"/>
       <w:szCs w:val="24"/>
     </w:rPr>
   </w:style>
-  <w:style w:type="paragraph" w:styleId="a3">
+  <w:style w:type="paragraph" w:styleId="Title">
     <w:name w:val="Title"/>
-    <w:basedOn w:val="a"/>
-    <w:next w:val="a"/>
-    <w:link w:val="a4"/>
-    <w:uiPriority w:val="10"/>
+    <w:basedOn w:val="Normal"/>
+    <w:next w:val="Normal"/>
+    <w:link w:val="TitleChar"/>
+    <w:uiPriority w:val="99"/>
     <w:qFormat/>
     <w:rsid w:val="000F6554"/>
     <w:pPr>
@@ -5378,60 +4962,66 @@
       <w:contextualSpacing/>
     </w:pPr>
     <w:rPr>
-      <w:rFonts w:eastAsiaTheme="majorEastAsia" w:cstheme="majorBidi"/>
+      <w:rFonts w:eastAsia="Times New Roman"/>
       <w:kern w:val="28"/>
       <w:sz w:val="36"/>
       <w:szCs w:val="56"/>
     </w:rPr>
   </w:style>
-  <w:style w:type="character" w:customStyle="1" w:styleId="a4">
-    <w:name w:val="Заголовок Знак"/>
-    <w:basedOn w:val="a0"/>
-    <w:link w:val="a3"/>
-    <w:uiPriority w:val="10"/>
+  <w:style w:type="character" w:customStyle="1" w:styleId="TitleChar">
+    <w:name w:val="Title Char"/>
+    <w:basedOn w:val="DefaultParagraphFont"/>
+    <w:link w:val="Title"/>
+    <w:uiPriority w:val="99"/>
+    <w:locked/>
     <w:rsid w:val="000F6554"/>
     <w:rPr>
-      <w:rFonts w:eastAsiaTheme="majorEastAsia" w:cstheme="majorBidi"/>
+      <w:rFonts w:eastAsia="Times New Roman" w:cs="Times New Roman"/>
       <w:kern w:val="28"/>
-      <w:sz w:val="36"/>
+      <w:sz w:val="56"/>
       <w:szCs w:val="56"/>
     </w:rPr>
   </w:style>
-  <w:style w:type="paragraph" w:customStyle="1" w:styleId="21">
+  <w:style w:type="paragraph" w:customStyle="1" w:styleId="2">
     <w:name w:val="Заг2"/>
-    <w:basedOn w:val="2"/>
-    <w:next w:val="a"/>
+    <w:basedOn w:val="Heading2"/>
+    <w:next w:val="Normal"/>
     <w:autoRedefine/>
-    <w:qFormat/>
+    <w:uiPriority w:val="99"/>
     <w:rsid w:val="00490130"/>
     <w:pPr>
       <w:spacing w:before="100" w:beforeAutospacing="1"/>
     </w:pPr>
     <w:rPr>
-      <w:rFonts w:ascii="Times New Roman" w:hAnsi="Times New Roman" w:cs="Times New Roman"/>
+      <w:rFonts w:ascii="Times New Roman" w:hAnsi="Times New Roman"/>
       <w:b/>
       <w:sz w:val="28"/>
       <w:szCs w:val="28"/>
     </w:rPr>
   </w:style>
-  <w:style w:type="paragraph" w:customStyle="1" w:styleId="11">
+  <w:style w:type="paragraph" w:customStyle="1" w:styleId="1">
     <w:name w:val="Стиль1"/>
-    <w:basedOn w:val="a5"/>
-    <w:link w:val="12"/>
-    <w:qFormat/>
+    <w:basedOn w:val="NoSpacing"/>
+    <w:link w:val="10"/>
+    <w:uiPriority w:val="99"/>
     <w:rsid w:val="00490130"/>
   </w:style>
-  <w:style w:type="character" w:customStyle="1" w:styleId="12">
+  <w:style w:type="character" w:customStyle="1" w:styleId="10">
     <w:name w:val="Стиль1 Знак"/>
-    <w:basedOn w:val="a0"/>
-    <w:link w:val="11"/>
+    <w:basedOn w:val="DefaultParagraphFont"/>
+    <w:link w:val="1"/>
+    <w:uiPriority w:val="99"/>
+    <w:locked/>
     <w:rsid w:val="00490130"/>
+    <w:rPr>
+      <w:rFonts w:cs="Times New Roman"/>
+    </w:rPr>
   </w:style>
-  <w:style w:type="paragraph" w:customStyle="1" w:styleId="22">
+  <w:style w:type="paragraph" w:customStyle="1" w:styleId="20">
     <w:name w:val="Классический заголовок 2"/>
-    <w:basedOn w:val="2"/>
-    <w:link w:val="23"/>
-    <w:qFormat/>
+    <w:basedOn w:val="Heading2"/>
+    <w:link w:val="21"/>
+    <w:uiPriority w:val="99"/>
     <w:rsid w:val="00490130"/>
     <w:pPr>
       <w:spacing w:before="40" w:after="0"/>
@@ -5443,23 +5033,25 @@
       <w:sz w:val="28"/>
     </w:rPr>
   </w:style>
-  <w:style w:type="character" w:customStyle="1" w:styleId="23">
+  <w:style w:type="character" w:customStyle="1" w:styleId="21">
     <w:name w:val="Классический заголовок 2 Знак"/>
-    <w:basedOn w:val="12"/>
-    <w:link w:val="22"/>
+    <w:basedOn w:val="10"/>
+    <w:link w:val="20"/>
+    <w:uiPriority w:val="99"/>
+    <w:locked/>
     <w:rsid w:val="00490130"/>
     <w:rPr>
-      <w:rFonts w:ascii="Times New Roman" w:eastAsiaTheme="majorEastAsia" w:hAnsi="Times New Roman" w:cstheme="majorBidi"/>
+      <w:rFonts w:ascii="Times New Roman" w:hAnsi="Times New Roman"/>
       <w:b/>
-      <w:sz w:val="28"/>
+      <w:sz w:val="26"/>
       <w:szCs w:val="26"/>
     </w:rPr>
   </w:style>
-  <w:style w:type="paragraph" w:customStyle="1" w:styleId="a6">
+  <w:style w:type="paragraph" w:customStyle="1" w:styleId="a">
     <w:name w:val="Код"/>
-    <w:basedOn w:val="11"/>
-    <w:link w:val="a7"/>
-    <w:qFormat/>
+    <w:basedOn w:val="1"/>
+    <w:link w:val="a0"/>
+    <w:uiPriority w:val="99"/>
     <w:rsid w:val="00490130"/>
     <w:pPr>
       <w:jc w:val="both"/>
@@ -5469,25 +5061,29 @@
       <w:sz w:val="24"/>
     </w:rPr>
   </w:style>
-  <w:style w:type="character" w:customStyle="1" w:styleId="a7">
+  <w:style w:type="character" w:customStyle="1" w:styleId="a0">
     <w:name w:val="Код Знак"/>
-    <w:basedOn w:val="12"/>
-    <w:link w:val="a6"/>
+    <w:basedOn w:val="10"/>
+    <w:link w:val="a"/>
+    <w:uiPriority w:val="99"/>
+    <w:locked/>
     <w:rsid w:val="00490130"/>
     <w:rPr>
       <w:rFonts w:ascii="Courier New" w:hAnsi="Courier New"/>
       <w:sz w:val="24"/>
     </w:rPr>
   </w:style>
-  <w:style w:type="table" w:styleId="a8">
+  <w:style w:type="table" w:styleId="TableGrid">
     <w:name w:val="Table Grid"/>
-    <w:basedOn w:val="a1"/>
-    <w:uiPriority w:val="39"/>
+    <w:basedOn w:val="TableNormal"/>
+    <w:uiPriority w:val="99"/>
     <w:rsid w:val="00490130"/>
-    <w:pPr>
-      <w:spacing w:after="0" w:line="240" w:lineRule="auto"/>
-    </w:pPr>
+    <w:rPr>
+      <w:sz w:val="20"/>
+      <w:szCs w:val="20"/>
+    </w:rPr>
     <w:tblPr>
+      <w:tblInd w:w="0" w:type="dxa"/>
       <w:tblBorders>
         <w:top w:val="single" w:sz="4" w:space="0" w:color="auto"/>
         <w:left w:val="single" w:sz="4" w:space="0" w:color="auto"/>
@@ -5496,48 +5092,56 @@
         <w:insideH w:val="single" w:sz="4" w:space="0" w:color="auto"/>
         <w:insideV w:val="single" w:sz="4" w:space="0" w:color="auto"/>
       </w:tblBorders>
+      <w:tblCellMar>
+        <w:top w:w="0" w:type="dxa"/>
+        <w:left w:w="108" w:type="dxa"/>
+        <w:bottom w:w="0" w:type="dxa"/>
+        <w:right w:w="108" w:type="dxa"/>
+      </w:tblCellMar>
     </w:tblPr>
   </w:style>
-  <w:style w:type="paragraph" w:styleId="a5">
+  <w:style w:type="paragraph" w:styleId="NoSpacing">
     <w:name w:val="No Spacing"/>
-    <w:uiPriority w:val="1"/>
+    <w:uiPriority w:val="99"/>
     <w:qFormat/>
     <w:rsid w:val="00490130"/>
-    <w:pPr>
-      <w:spacing w:after="0" w:line="240" w:lineRule="auto"/>
-    </w:pPr>
+    <w:rPr>
+      <w:lang w:eastAsia="en-US"/>
+    </w:rPr>
   </w:style>
   <w:style w:type="paragraph" w:customStyle="1" w:styleId="14-15">
     <w:name w:val="Текст14-1.5"/>
-    <w:basedOn w:val="11"/>
+    <w:basedOn w:val="1"/>
     <w:link w:val="14-150"/>
-    <w:qFormat/>
+    <w:uiPriority w:val="99"/>
     <w:rsid w:val="00490130"/>
     <w:pPr>
       <w:spacing w:after="100" w:afterAutospacing="1" w:line="360" w:lineRule="auto"/>
       <w:jc w:val="both"/>
     </w:pPr>
     <w:rPr>
-      <w:rFonts w:ascii="Times New Roman" w:hAnsi="Times New Roman" w:cs="Times New Roman"/>
+      <w:rFonts w:ascii="Times New Roman" w:hAnsi="Times New Roman"/>
       <w:sz w:val="28"/>
       <w:szCs w:val="28"/>
     </w:rPr>
   </w:style>
   <w:style w:type="character" w:customStyle="1" w:styleId="14-150">
     <w:name w:val="Текст14-1.5 Знак"/>
-    <w:basedOn w:val="12"/>
+    <w:basedOn w:val="10"/>
     <w:link w:val="14-15"/>
+    <w:uiPriority w:val="99"/>
+    <w:locked/>
     <w:rsid w:val="00490130"/>
     <w:rPr>
-      <w:rFonts w:ascii="Times New Roman" w:hAnsi="Times New Roman" w:cs="Times New Roman"/>
+      <w:rFonts w:ascii="Times New Roman" w:hAnsi="Times New Roman"/>
       <w:sz w:val="28"/>
       <w:szCs w:val="28"/>
     </w:rPr>
   </w:style>
-  <w:style w:type="paragraph" w:styleId="a9">
+  <w:style w:type="paragraph" w:styleId="ListParagraph">
     <w:name w:val="List Paragraph"/>
-    <w:basedOn w:val="a"/>
-    <w:uiPriority w:val="34"/>
+    <w:basedOn w:val="Normal"/>
+    <w:uiPriority w:val="99"/>
     <w:qFormat/>
     <w:rsid w:val="002A587E"/>
     <w:pPr>
@@ -5552,9 +5156,9 @@
 </file>
 
 <file path=word/theme/theme1.xml><?xml version="1.0" encoding="utf-8"?>
-<a:theme xmlns:a="http://schemas.openxmlformats.org/drawingml/2006/main" name="Тема Office">
+<a:theme xmlns:a="http://schemas.openxmlformats.org/drawingml/2006/main" name="Office Theme">
   <a:themeElements>
-    <a:clrScheme name="Стандартная">
+    <a:clrScheme name="Office">
       <a:dk1>
         <a:sysClr val="windowText" lastClr="000000"/>
       </a:dk1>
@@ -5562,44 +5166,44 @@
         <a:sysClr val="window" lastClr="FFFFFF"/>
       </a:lt1>
       <a:dk2>
-        <a:srgbClr val="44546A"/>
+        <a:srgbClr val="1F497D"/>
       </a:dk2>
       <a:lt2>
-        <a:srgbClr val="E7E6E6"/>
+        <a:srgbClr val="EEECE1"/>
       </a:lt2>
       <a:accent1>
-        <a:srgbClr val="5B9BD5"/>
+        <a:srgbClr val="4F81BD"/>
       </a:accent1>
       <a:accent2>
-        <a:srgbClr val="ED7D31"/>
+        <a:srgbClr val="C0504D"/>
       </a:accent2>
       <a:accent3>
-        <a:srgbClr val="A5A5A5"/>
+        <a:srgbClr val="9BBB59"/>
       </a:accent3>
       <a:accent4>
-        <a:srgbClr val="FFC000"/>
+        <a:srgbClr val="8064A2"/>
       </a:accent4>
       <a:accent5>
-        <a:srgbClr val="4472C4"/>
+        <a:srgbClr val="4BACC6"/>
       </a:accent5>
       <a:accent6>
-        <a:srgbClr val="70AD47"/>
+        <a:srgbClr val="F79646"/>
       </a:accent6>
       <a:hlink>
-        <a:srgbClr val="0563C1"/>
+        <a:srgbClr val="0000FF"/>
       </a:hlink>
       <a:folHlink>
-        <a:srgbClr val="954F72"/>
+        <a:srgbClr val="800080"/>
       </a:folHlink>
     </a:clrScheme>
-    <a:fontScheme name="Стандартная">
+    <a:fontScheme name="Office">
       <a:majorFont>
-        <a:latin typeface="Calibri Light" panose="020F0302020204030204"/>
+        <a:latin typeface="Cambria"/>
         <a:ea typeface=""/>
         <a:cs typeface=""/>
-        <a:font script="Jpan" typeface="游ゴシック Light"/>
+        <a:font script="Jpan" typeface="ＭＳ ゴシック"/>
         <a:font script="Hang" typeface="맑은 고딕"/>
-        <a:font script="Hans" typeface="等线 Light"/>
+        <a:font script="Hans" typeface="宋体"/>
         <a:font script="Hant" typeface="新細明體"/>
         <a:font script="Arab" typeface="Times New Roman"/>
         <a:font script="Hebr" typeface="Times New Roman"/>
@@ -5626,15 +5230,14 @@
         <a:font script="Mong" typeface="Mongolian Baiti"/>
         <a:font script="Viet" typeface="Times New Roman"/>
         <a:font script="Uigh" typeface="Microsoft Uighur"/>
-        <a:font script="Geor" typeface="Sylfaen"/>
       </a:majorFont>
       <a:minorFont>
-        <a:latin typeface="Calibri" panose="020F0502020204030204"/>
+        <a:latin typeface="Calibri"/>
         <a:ea typeface=""/>
         <a:cs typeface=""/>
-        <a:font script="Jpan" typeface="游明朝"/>
+        <a:font script="Jpan" typeface="ＭＳ 明朝"/>
         <a:font script="Hang" typeface="맑은 고딕"/>
-        <a:font script="Hans" typeface="等线"/>
+        <a:font script="Hans" typeface="宋体"/>
         <a:font script="Hant" typeface="新細明體"/>
         <a:font script="Arab" typeface="Arial"/>
         <a:font script="Hebr" typeface="Arial"/>
@@ -5661,10 +5264,9 @@
         <a:font script="Mong" typeface="Mongolian Baiti"/>
         <a:font script="Viet" typeface="Arial"/>
         <a:font script="Uigh" typeface="Microsoft Uighur"/>
-        <a:font script="Geor" typeface="Sylfaen"/>
       </a:minorFont>
     </a:fontScheme>
-    <a:fmtScheme name="Стандартная">
+    <a:fmtScheme name="Office">
       <a:fillStyleLst>
         <a:solidFill>
           <a:schemeClr val="phClr"/>
@@ -5673,141 +5275,165 @@
           <a:gsLst>
             <a:gs pos="0">
               <a:schemeClr val="phClr">
-                <a:lumMod val="110000"/>
-                <a:satMod val="105000"/>
-                <a:tint val="67000"/>
+                <a:tint val="50000"/>
+                <a:satMod val="300000"/>
               </a:schemeClr>
             </a:gs>
-            <a:gs pos="50000">
+            <a:gs pos="35000">
               <a:schemeClr val="phClr">
-                <a:lumMod val="105000"/>
-                <a:satMod val="103000"/>
-                <a:tint val="73000"/>
+                <a:tint val="37000"/>
+                <a:satMod val="300000"/>
               </a:schemeClr>
             </a:gs>
             <a:gs pos="100000">
               <a:schemeClr val="phClr">
-                <a:lumMod val="105000"/>
-                <a:satMod val="109000"/>
-                <a:tint val="81000"/>
+                <a:tint val="15000"/>
+                <a:satMod val="350000"/>
               </a:schemeClr>
             </a:gs>
           </a:gsLst>
-          <a:lin ang="5400000" scaled="0"/>
+          <a:lin ang="16200000" scaled="1"/>
         </a:gradFill>
         <a:gradFill rotWithShape="1">
           <a:gsLst>
             <a:gs pos="0">
               <a:schemeClr val="phClr">
-                <a:satMod val="103000"/>
-                <a:lumMod val="102000"/>
-                <a:tint val="94000"/>
+                <a:shade val="51000"/>
+                <a:satMod val="130000"/>
               </a:schemeClr>
             </a:gs>
-            <a:gs pos="50000">
+            <a:gs pos="80000">
               <a:schemeClr val="phClr">
-                <a:satMod val="110000"/>
-                <a:lumMod val="100000"/>
-                <a:shade val="100000"/>
+                <a:shade val="93000"/>
+                <a:satMod val="130000"/>
               </a:schemeClr>
             </a:gs>
             <a:gs pos="100000">
               <a:schemeClr val="phClr">
-                <a:lumMod val="99000"/>
-                <a:satMod val="120000"/>
-                <a:shade val="78000"/>
+                <a:shade val="94000"/>
+                <a:satMod val="135000"/>
               </a:schemeClr>
             </a:gs>
           </a:gsLst>
-          <a:lin ang="5400000" scaled="0"/>
+          <a:lin ang="16200000" scaled="0"/>
         </a:gradFill>
       </a:fillStyleLst>
       <a:lnStyleLst>
-        <a:ln w="6350" cap="flat" cmpd="sng" algn="ctr">
+        <a:ln w="9525" cap="flat" cmpd="sng" algn="ctr">
+          <a:solidFill>
+            <a:schemeClr val="phClr">
+              <a:shade val="95000"/>
+              <a:satMod val="105000"/>
+            </a:schemeClr>
+          </a:solidFill>
+          <a:prstDash val="solid"/>
+        </a:ln>
+        <a:ln w="25400" cap="flat" cmpd="sng" algn="ctr">
           <a:solidFill>
             <a:schemeClr val="phClr"/>
           </a:solidFill>
           <a:prstDash val="solid"/>
-          <a:miter lim="800000"/>
         </a:ln>
-        <a:ln w="12700" cap="flat" cmpd="sng" algn="ctr">
+        <a:ln w="38100" cap="flat" cmpd="sng" algn="ctr">
           <a:solidFill>
             <a:schemeClr val="phClr"/>
           </a:solidFill>
           <a:prstDash val="solid"/>
-          <a:miter lim="800000"/>
-        </a:ln>
-        <a:ln w="19050" cap="flat" cmpd="sng" algn="ctr">
-          <a:solidFill>
-            <a:schemeClr val="phClr"/>
-          </a:solidFill>
-          <a:prstDash val="solid"/>
-          <a:miter lim="800000"/>
         </a:ln>
       </a:lnStyleLst>
       <a:effectStyleLst>
         <a:effectStyle>
-          <a:effectLst/>
-        </a:effectStyle>
-        <a:effectStyle>
-          <a:effectLst/>
+          <a:effectLst>
+            <a:outerShdw blurRad="40000" dist="20000" dir="5400000" rotWithShape="0">
+              <a:srgbClr val="000000">
+                <a:alpha val="38000"/>
+              </a:srgbClr>
+            </a:outerShdw>
+          </a:effectLst>
         </a:effectStyle>
         <a:effectStyle>
           <a:effectLst>
-            <a:outerShdw blurRad="57150" dist="19050" dir="5400000" algn="ctr" rotWithShape="0">
+            <a:outerShdw blurRad="40000" dist="23000" dir="5400000" rotWithShape="0">
               <a:srgbClr val="000000">
-                <a:alpha val="63000"/>
+                <a:alpha val="35000"/>
               </a:srgbClr>
             </a:outerShdw>
           </a:effectLst>
+        </a:effectStyle>
+        <a:effectStyle>
+          <a:effectLst>
+            <a:outerShdw blurRad="40000" dist="23000" dir="5400000" rotWithShape="0">
+              <a:srgbClr val="000000">
+                <a:alpha val="35000"/>
+              </a:srgbClr>
+            </a:outerShdw>
+          </a:effectLst>
+          <a:scene3d>
+            <a:camera prst="orthographicFront">
+              <a:rot lat="0" lon="0" rev="0"/>
+            </a:camera>
+            <a:lightRig rig="threePt" dir="t">
+              <a:rot lat="0" lon="0" rev="1200000"/>
+            </a:lightRig>
+          </a:scene3d>
+          <a:sp3d>
+            <a:bevelT w="63500" h="25400"/>
+          </a:sp3d>
         </a:effectStyle>
       </a:effectStyleLst>
       <a:bgFillStyleLst>
         <a:solidFill>
           <a:schemeClr val="phClr"/>
         </a:solidFill>
-        <a:solidFill>
-          <a:schemeClr val="phClr">
-            <a:tint val="95000"/>
-            <a:satMod val="170000"/>
-          </a:schemeClr>
-        </a:solidFill>
         <a:gradFill rotWithShape="1">
           <a:gsLst>
             <a:gs pos="0">
               <a:schemeClr val="phClr">
-                <a:tint val="93000"/>
-                <a:satMod val="150000"/>
-                <a:shade val="98000"/>
-                <a:lumMod val="102000"/>
+                <a:tint val="40000"/>
+                <a:satMod val="350000"/>
               </a:schemeClr>
             </a:gs>
-            <a:gs pos="50000">
+            <a:gs pos="40000">
               <a:schemeClr val="phClr">
-                <a:tint val="98000"/>
-                <a:satMod val="130000"/>
-                <a:shade val="90000"/>
-                <a:lumMod val="103000"/>
+                <a:tint val="45000"/>
+                <a:shade val="99000"/>
+                <a:satMod val="350000"/>
               </a:schemeClr>
             </a:gs>
             <a:gs pos="100000">
               <a:schemeClr val="phClr">
-                <a:shade val="63000"/>
-                <a:satMod val="120000"/>
+                <a:shade val="20000"/>
+                <a:satMod val="255000"/>
               </a:schemeClr>
             </a:gs>
           </a:gsLst>
-          <a:lin ang="5400000" scaled="0"/>
+          <a:path path="circle">
+            <a:fillToRect l="50000" t="-80000" r="50000" b="180000"/>
+          </a:path>
+        </a:gradFill>
+        <a:gradFill rotWithShape="1">
+          <a:gsLst>
+            <a:gs pos="0">
+              <a:schemeClr val="phClr">
+                <a:tint val="80000"/>
+                <a:satMod val="300000"/>
+              </a:schemeClr>
+            </a:gs>
+            <a:gs pos="100000">
+              <a:schemeClr val="phClr">
+                <a:shade val="30000"/>
+                <a:satMod val="200000"/>
+              </a:schemeClr>
+            </a:gs>
+          </a:gsLst>
+          <a:path path="circle">
+            <a:fillToRect l="50000" t="50000" r="50000" b="50000"/>
+          </a:path>
         </a:gradFill>
       </a:bgFillStyleLst>
     </a:fmtScheme>
   </a:themeElements>
   <a:objectDefaults/>
   <a:extraClrSchemeLst/>
-  <a:extLst>
-    <a:ext uri="{05A4C25C-085E-4340-85A3-A5531E510DB2}">
-      <thm15:themeFamily xmlns:thm15="http://schemas.microsoft.com/office/thememl/2012/main" name="Office Theme" id="{62F939B6-93AF-4DB8-9C6B-D6C7DFDC589F}" vid="{4A3C46E8-61CC-4603-A589-7422A47A8E4A}"/>
-    </a:ext>
-  </a:extLst>
 </a:theme>
 </file>
</xml_diff>